<commit_message>
Promoted to Web Developer I
</commit_message>
<xml_diff>
--- a/files/Jonathan_Moore_Resume.docx
+++ b/files/Jonathan_Moore_Resume.docx
@@ -96,35 +96,6 @@
         </w:tc>
       </w:tr>
     </w:tbl>
-    <w:p>
-      <w:pPr>
-        <w:spacing w:after="0" w:line="240" w:lineRule="auto"/>
-      </w:pPr>
-    </w:p>
-    <w:p>
-      <w:pPr>
-        <w:spacing w:after="0" w:line="240" w:lineRule="auto"/>
-      </w:pPr>
-      <w:r>
-        <w:rPr>
-          <w:b/>
-          <w:sz w:val="28"/>
-        </w:rPr>
-        <w:t>Objective:</w:t>
-      </w:r>
-      <w:r>
-        <w:t xml:space="preserve">  </w:t>
-      </w:r>
-      <w:r>
-        <w:rPr>
-          <w:sz w:val="24"/>
-        </w:rPr>
-        <w:t>Entry-level position in Web Development</w:t>
-      </w:r>
-      <w:r>
-        <w:t xml:space="preserve"> </w:t>
-      </w:r>
-    </w:p>
     <w:p>
       <w:pPr>
         <w:spacing w:after="0" w:line="240" w:lineRule="auto"/>
@@ -230,6 +201,8 @@
               </w:rPr>
               <w:t>JavaScript</w:t>
             </w:r>
+            <w:bookmarkStart w:id="0" w:name="_GoBack"/>
+            <w:bookmarkEnd w:id="0"/>
           </w:p>
         </w:tc>
         <w:tc>
@@ -380,12 +353,16 @@
     <w:p>
       <w:pPr>
         <w:spacing w:after="0" w:line="240" w:lineRule="auto"/>
-      </w:pPr>
-      <w:r>
         <w:rPr>
           <w:b/>
           <w:sz w:val="28"/>
         </w:rPr>
+      </w:pPr>
+      <w:r>
+        <w:rPr>
+          <w:b/>
+          <w:sz w:val="28"/>
+        </w:rPr>
         <w:t>Experience:</w:t>
       </w:r>
     </w:p>
@@ -398,57 +375,101 @@
         <w:rPr>
           <w:sz w:val="24"/>
         </w:rPr>
-        <w:t xml:space="preserve">Software Development Intern </w:t>
-      </w:r>
-      <w:r>
-        <w:rPr>
-          <w:sz w:val="24"/>
-        </w:rPr>
-        <w:tab/>
-      </w:r>
-      <w:r>
-        <w:rPr>
-          <w:sz w:val="24"/>
-        </w:rPr>
-        <w:tab/>
-      </w:r>
-      <w:r>
-        <w:rPr>
-          <w:sz w:val="24"/>
-        </w:rPr>
-        <w:tab/>
-      </w:r>
-      <w:r>
-        <w:rPr>
-          <w:sz w:val="24"/>
-        </w:rPr>
-        <w:tab/>
-      </w:r>
-      <w:r>
-        <w:rPr>
-          <w:sz w:val="24"/>
-        </w:rPr>
-        <w:tab/>
-      </w:r>
-      <w:r>
-        <w:rPr>
-          <w:sz w:val="24"/>
-        </w:rPr>
-        <w:tab/>
-        <w:t>(February 2014 – Present)</w:t>
-      </w:r>
-    </w:p>
-    <w:p>
-      <w:pPr>
-        <w:spacing w:after="0" w:line="240" w:lineRule="auto"/>
-        <w:ind w:left="720"/>
-      </w:pPr>
+        <w:t>Developer I</w:t>
+      </w:r>
+      <w:r>
+        <w:rPr>
+          <w:sz w:val="24"/>
+        </w:rPr>
+        <w:tab/>
+      </w:r>
+      <w:r>
+        <w:rPr>
+          <w:sz w:val="24"/>
+        </w:rPr>
+        <w:tab/>
+      </w:r>
+      <w:r>
+        <w:rPr>
+          <w:sz w:val="24"/>
+        </w:rPr>
+        <w:tab/>
+      </w:r>
+      <w:r>
+        <w:rPr>
+          <w:sz w:val="24"/>
+        </w:rPr>
+        <w:tab/>
+      </w:r>
+      <w:r>
+        <w:rPr>
+          <w:sz w:val="24"/>
+        </w:rPr>
+        <w:tab/>
+      </w:r>
+      <w:r>
+        <w:rPr>
+          <w:sz w:val="24"/>
+        </w:rPr>
+        <w:tab/>
+      </w:r>
+      <w:r>
+        <w:rPr>
+          <w:sz w:val="24"/>
+        </w:rPr>
+        <w:tab/>
+      </w:r>
+      <w:r>
+        <w:rPr>
+          <w:sz w:val="24"/>
+        </w:rPr>
+        <w:tab/>
+      </w:r>
+      <w:r>
+        <w:rPr>
+          <w:sz w:val="24"/>
+        </w:rPr>
+        <w:tab/>
+      </w:r>
+      <w:r>
+        <w:rPr>
+          <w:sz w:val="24"/>
+        </w:rPr>
+        <w:t>(</w:t>
+      </w:r>
+      <w:r>
+        <w:rPr>
+          <w:sz w:val="24"/>
+        </w:rPr>
+        <w:t>June 2015</w:t>
+      </w:r>
+      <w:r>
+        <w:rPr>
+          <w:sz w:val="24"/>
+        </w:rPr>
+        <w:t xml:space="preserve"> – Present)</w:t>
+      </w:r>
+    </w:p>
+    <w:p>
+      <w:pPr>
+        <w:spacing w:after="0" w:line="240" w:lineRule="auto"/>
+        <w:ind w:left="720"/>
+      </w:pPr>
+      <w:proofErr w:type="spellStart"/>
       <w:r>
         <w:rPr>
           <w:i/>
           <w:sz w:val="24"/>
         </w:rPr>
-        <w:t>USAble Life</w:t>
+        <w:t>USAble</w:t>
+      </w:r>
+      <w:proofErr w:type="spellEnd"/>
+      <w:r>
+        <w:rPr>
+          <w:i/>
+          <w:sz w:val="24"/>
+        </w:rPr>
+        <w:t xml:space="preserve"> Life</w:t>
       </w:r>
     </w:p>
     <w:p>
@@ -511,6 +532,157 @@
         <w:rPr>
           <w:sz w:val="24"/>
         </w:rPr>
+        <w:t>Focus on timely and cost effective methods for achieving deliverables using Agile methodology</w:t>
+      </w:r>
+    </w:p>
+    <w:p>
+      <w:pPr>
+        <w:spacing w:after="0" w:line="240" w:lineRule="auto"/>
+      </w:pPr>
+    </w:p>
+    <w:p>
+      <w:pPr>
+        <w:spacing w:after="0" w:line="240" w:lineRule="auto"/>
+        <w:ind w:left="720"/>
+      </w:pPr>
+      <w:r>
+        <w:rPr>
+          <w:sz w:val="24"/>
+        </w:rPr>
+        <w:t>Software Development Inter</w:t>
+      </w:r>
+      <w:r>
+        <w:rPr>
+          <w:sz w:val="24"/>
+        </w:rPr>
+        <w:t xml:space="preserve">n </w:t>
+      </w:r>
+      <w:r>
+        <w:rPr>
+          <w:sz w:val="24"/>
+        </w:rPr>
+        <w:tab/>
+      </w:r>
+      <w:r>
+        <w:rPr>
+          <w:sz w:val="24"/>
+        </w:rPr>
+        <w:tab/>
+      </w:r>
+      <w:r>
+        <w:rPr>
+          <w:sz w:val="24"/>
+        </w:rPr>
+        <w:tab/>
+      </w:r>
+      <w:r>
+        <w:rPr>
+          <w:sz w:val="24"/>
+        </w:rPr>
+        <w:tab/>
+      </w:r>
+      <w:r>
+        <w:rPr>
+          <w:sz w:val="24"/>
+        </w:rPr>
+        <w:tab/>
+      </w:r>
+      <w:r>
+        <w:rPr>
+          <w:sz w:val="24"/>
+        </w:rPr>
+        <w:tab/>
+        <w:t>(February 2014 – June 2015</w:t>
+      </w:r>
+      <w:r>
+        <w:rPr>
+          <w:sz w:val="24"/>
+        </w:rPr>
+        <w:t>)</w:t>
+      </w:r>
+    </w:p>
+    <w:p>
+      <w:pPr>
+        <w:spacing w:after="0" w:line="240" w:lineRule="auto"/>
+        <w:ind w:left="720"/>
+      </w:pPr>
+      <w:proofErr w:type="spellStart"/>
+      <w:r>
+        <w:rPr>
+          <w:i/>
+          <w:sz w:val="24"/>
+        </w:rPr>
+        <w:t>USAble</w:t>
+      </w:r>
+      <w:proofErr w:type="spellEnd"/>
+      <w:r>
+        <w:rPr>
+          <w:i/>
+          <w:sz w:val="24"/>
+        </w:rPr>
+        <w:t xml:space="preserve"> Life</w:t>
+      </w:r>
+    </w:p>
+    <w:p>
+      <w:pPr>
+        <w:spacing w:after="0" w:line="240" w:lineRule="auto"/>
+        <w:ind w:left="720"/>
+      </w:pPr>
+    </w:p>
+    <w:p>
+      <w:pPr>
+        <w:pStyle w:val="ListParagraph"/>
+        <w:numPr>
+          <w:ilvl w:val="0"/>
+          <w:numId w:val="6"/>
+        </w:numPr>
+        <w:spacing w:after="0" w:line="240" w:lineRule="auto"/>
+        <w:rPr>
+          <w:sz w:val="24"/>
+        </w:rPr>
+      </w:pPr>
+      <w:r>
+        <w:rPr>
+          <w:sz w:val="24"/>
+        </w:rPr>
+        <w:t>Develop, implement, maintain and test software applications</w:t>
+      </w:r>
+    </w:p>
+    <w:p>
+      <w:pPr>
+        <w:pStyle w:val="ListParagraph"/>
+        <w:numPr>
+          <w:ilvl w:val="0"/>
+          <w:numId w:val="6"/>
+        </w:numPr>
+        <w:spacing w:after="0" w:line="240" w:lineRule="auto"/>
+        <w:rPr>
+          <w:sz w:val="24"/>
+        </w:rPr>
+      </w:pPr>
+      <w:r>
+        <w:rPr>
+          <w:sz w:val="24"/>
+        </w:rPr>
+        <w:t xml:space="preserve">Read and understand business requirements as they relate to the development process </w:t>
+      </w:r>
+    </w:p>
+    <w:p>
+      <w:pPr>
+        <w:pStyle w:val="ListParagraph"/>
+        <w:numPr>
+          <w:ilvl w:val="0"/>
+          <w:numId w:val="6"/>
+        </w:numPr>
+        <w:spacing w:after="0" w:line="240" w:lineRule="auto"/>
+        <w:rPr>
+          <w:sz w:val="24"/>
+        </w:rPr>
+      </w:pPr>
+      <w:r>
+        <w:rPr>
+          <w:sz w:val="24"/>
+        </w:rPr>
         <w:t>Focus on timely and cost effective methods for achieving deliverables</w:t>
       </w:r>
       <w:r>
@@ -586,15 +758,24 @@
         <w:spacing w:after="0" w:line="240" w:lineRule="auto"/>
         <w:ind w:left="720"/>
       </w:pPr>
-      <w:bookmarkStart w:id="0" w:name="h.gjdgxs" w:colFirst="0" w:colLast="0"/>
-      <w:bookmarkEnd w:id="0"/>
+      <w:bookmarkStart w:id="1" w:name="h.gjdgxs" w:colFirst="0" w:colLast="0"/>
+      <w:bookmarkEnd w:id="1"/>
       <w:r>
         <w:rPr>
           <w:i/>
           <w:sz w:val="24"/>
         </w:rPr>
-        <w:t>ARCOM Productions Inc</w:t>
-      </w:r>
+        <w:t xml:space="preserve">ARCOM Productions </w:t>
+      </w:r>
+      <w:proofErr w:type="spellStart"/>
+      <w:r>
+        <w:rPr>
+          <w:i/>
+          <w:sz w:val="24"/>
+        </w:rPr>
+        <w:t>Inc</w:t>
+      </w:r>
+      <w:proofErr w:type="spellEnd"/>
     </w:p>
     <w:p>
       <w:pPr>
@@ -793,7 +974,16 @@
         <w:rPr>
           <w:sz w:val="24"/>
         </w:rPr>
-        <w:t>GPA: 3.75/4.0</w:t>
+        <w:t xml:space="preserve">GPA: </w:t>
+      </w:r>
+      <w:r>
+        <w:t>3.84</w:t>
+      </w:r>
+      <w:r>
+        <w:rPr>
+          <w:sz w:val="24"/>
+        </w:rPr>
+        <w:t>/4.0</w:t>
       </w:r>
     </w:p>
     <w:p>
@@ -921,172 +1111,18 @@
     <w:p>
       <w:pPr>
         <w:spacing w:after="0" w:line="240" w:lineRule="auto"/>
-      </w:pPr>
-      <w:r>
-        <w:rPr>
-          <w:b/>
-          <w:sz w:val="28"/>
-        </w:rPr>
-        <w:t>Projects:</w:t>
-      </w:r>
-    </w:p>
-    <w:p>
-      <w:pPr>
-        <w:spacing w:after="0" w:line="240" w:lineRule="auto"/>
-        <w:ind w:left="720"/>
-        <w:rPr>
-          <w:sz w:val="24"/>
-        </w:rPr>
-      </w:pPr>
-      <w:r>
-        <w:rPr>
-          <w:sz w:val="24"/>
-        </w:rPr>
-        <w:t>Arkansas Aerials LLC</w:t>
-      </w:r>
-      <w:r>
-        <w:rPr>
-          <w:sz w:val="24"/>
-        </w:rPr>
-        <w:t xml:space="preserve"> Website</w:t>
-      </w:r>
-      <w:r>
-        <w:rPr>
-          <w:sz w:val="24"/>
-        </w:rPr>
-        <w:tab/>
-      </w:r>
-      <w:r>
-        <w:rPr>
-          <w:sz w:val="24"/>
-        </w:rPr>
-        <w:tab/>
-      </w:r>
-      <w:r>
-        <w:rPr>
-          <w:sz w:val="24"/>
-        </w:rPr>
-        <w:tab/>
-      </w:r>
-      <w:r>
-        <w:rPr>
-          <w:sz w:val="24"/>
-        </w:rPr>
-        <w:tab/>
-      </w:r>
-      <w:r>
-        <w:rPr>
-          <w:sz w:val="24"/>
-        </w:rPr>
-        <w:tab/>
-      </w:r>
-      <w:r>
-        <w:rPr>
-          <w:sz w:val="24"/>
-        </w:rPr>
-        <w:tab/>
-      </w:r>
-      <w:r>
-        <w:rPr>
-          <w:sz w:val="24"/>
-        </w:rPr>
-        <w:tab/>
-        <w:t>(May 2015)</w:t>
-      </w:r>
-    </w:p>
-    <w:p>
-      <w:pPr>
-        <w:spacing w:after="0" w:line="240" w:lineRule="auto"/>
-        <w:ind w:left="720"/>
-        <w:rPr>
-          <w:sz w:val="24"/>
-        </w:rPr>
-      </w:pPr>
-      <w:hyperlink r:id="rId8" w:history="1">
-        <w:r>
-          <w:rPr>
-            <w:rStyle w:val="Hyperlink"/>
-            <w:sz w:val="24"/>
-          </w:rPr>
-          <w:t>http://arkansasaerials.com/</w:t>
-        </w:r>
-      </w:hyperlink>
-    </w:p>
-    <w:p>
-      <w:pPr>
-        <w:pStyle w:val="ListParagraph"/>
-        <w:numPr>
-          <w:ilvl w:val="0"/>
-          <w:numId w:val="3"/>
-        </w:numPr>
-        <w:spacing w:after="0" w:line="240" w:lineRule="auto"/>
-        <w:rPr>
-          <w:sz w:val="24"/>
-        </w:rPr>
-      </w:pPr>
-      <w:r>
-        <w:rPr>
-          <w:sz w:val="24"/>
-        </w:rPr>
-        <w:t xml:space="preserve">Web Designer and Developer  </w:t>
-      </w:r>
-    </w:p>
-    <w:p>
-      <w:pPr>
-        <w:pStyle w:val="ListParagraph"/>
-        <w:numPr>
-          <w:ilvl w:val="0"/>
-          <w:numId w:val="3"/>
-        </w:numPr>
-        <w:spacing w:after="0" w:line="240" w:lineRule="auto"/>
-        <w:rPr>
-          <w:sz w:val="24"/>
-        </w:rPr>
-      </w:pPr>
-      <w:r>
-        <w:rPr>
-          <w:sz w:val="24"/>
-        </w:rPr>
-        <w:t>Created Arkansas Aerials website using HTM</w:t>
-      </w:r>
-      <w:r>
-        <w:rPr>
-          <w:sz w:val="24"/>
-        </w:rPr>
-        <w:t>L 5, CSS 3, Javascript, and PHP</w:t>
-      </w:r>
-    </w:p>
-    <w:p>
-      <w:pPr>
-        <w:pStyle w:val="ListParagraph"/>
-        <w:numPr>
-          <w:ilvl w:val="0"/>
-          <w:numId w:val="3"/>
-        </w:numPr>
-        <w:spacing w:after="0" w:line="240" w:lineRule="auto"/>
-        <w:rPr>
-          <w:sz w:val="24"/>
-        </w:rPr>
-      </w:pPr>
-      <w:r>
-        <w:rPr>
-          <w:sz w:val="24"/>
-        </w:rPr>
-        <w:t>Frameworks used: Bootstrap, blueimp Gallery, Facebook AP</w:t>
-      </w:r>
-      <w:r>
-        <w:rPr>
-          <w:sz w:val="24"/>
-        </w:rPr>
-        <w:t>I</w:t>
-      </w:r>
-    </w:p>
-    <w:p>
-      <w:pPr>
-        <w:spacing w:after="0" w:line="240" w:lineRule="auto"/>
-        <w:rPr>
-          <w:b/>
-          <w:sz w:val="28"/>
+        <w:ind w:left="720"/>
+        <w:rPr>
+          <w:sz w:val="24"/>
+        </w:rPr>
+      </w:pPr>
+    </w:p>
+    <w:p>
+      <w:pPr>
+        <w:spacing w:after="0" w:line="240" w:lineRule="auto"/>
+        <w:ind w:left="720"/>
+        <w:rPr>
+          <w:sz w:val="24"/>
         </w:rPr>
       </w:pPr>
     </w:p>
@@ -1132,7 +1168,7 @@
             <w:r>
               <w:t xml:space="preserve">Website: </w:t>
             </w:r>
-            <w:hyperlink r:id="rId9" w:history="1">
+            <w:hyperlink r:id="rId8" w:history="1">
               <w:r>
                 <w:rPr>
                   <w:rStyle w:val="Hyperlink"/>
@@ -1154,29 +1190,14 @@
             <w:r>
               <w:t xml:space="preserve">Email: </w:t>
             </w:r>
-            <w:bookmarkStart w:id="1" w:name="_GoBack"/>
-            <w:bookmarkEnd w:id="1"/>
-            <w:r>
-              <w:fldChar w:fldCharType="begin"/>
-            </w:r>
-            <w:r>
-              <w:instrText xml:space="preserve"> HYPERLINK "mailto:jdmoore117@outlook.com" </w:instrText>
-            </w:r>
-            <w:r>
-              <w:fldChar w:fldCharType="separate"/>
-            </w:r>
-            <w:r>
-              <w:rPr>
-                <w:rStyle w:val="Hyperlink"/>
-              </w:rPr>
-              <w:t>jdmoore117@outlook.com</w:t>
-            </w:r>
-            <w:r>
-              <w:rPr>
-                <w:rStyle w:val="Hyperlink"/>
-              </w:rPr>
-              <w:fldChar w:fldCharType="end"/>
-            </w:r>
+            <w:hyperlink r:id="rId9" w:history="1">
+              <w:r>
+                <w:rPr>
+                  <w:rStyle w:val="Hyperlink"/>
+                </w:rPr>
+                <w:t>jdmoore117@outlook.com</w:t>
+              </w:r>
+            </w:hyperlink>
           </w:p>
         </w:tc>
       </w:tr>
@@ -1207,12 +1228,16 @@
     <w:p>
       <w:pPr>
         <w:spacing w:after="0" w:line="240" w:lineRule="auto"/>
-      </w:pPr>
-      <w:r>
         <w:rPr>
           <w:b/>
           <w:sz w:val="28"/>
         </w:rPr>
+      </w:pPr>
+      <w:r>
+        <w:rPr>
+          <w:b/>
+          <w:sz w:val="28"/>
+        </w:rPr>
         <w:t>Projects:</w:t>
       </w:r>
     </w:p>
@@ -1228,7 +1253,199 @@
         <w:rPr>
           <w:sz w:val="24"/>
         </w:rPr>
-        <w:t>Valmeyer, IL: The Documentary</w:t>
+        <w:t>Arkansas Aerials LLC</w:t>
+      </w:r>
+      <w:r>
+        <w:rPr>
+          <w:sz w:val="24"/>
+        </w:rPr>
+        <w:t xml:space="preserve"> Website</w:t>
+      </w:r>
+      <w:r>
+        <w:rPr>
+          <w:sz w:val="24"/>
+        </w:rPr>
+        <w:tab/>
+      </w:r>
+      <w:r>
+        <w:rPr>
+          <w:sz w:val="24"/>
+        </w:rPr>
+        <w:tab/>
+      </w:r>
+      <w:r>
+        <w:rPr>
+          <w:sz w:val="24"/>
+        </w:rPr>
+        <w:tab/>
+      </w:r>
+      <w:r>
+        <w:rPr>
+          <w:sz w:val="24"/>
+        </w:rPr>
+        <w:tab/>
+      </w:r>
+      <w:r>
+        <w:rPr>
+          <w:sz w:val="24"/>
+        </w:rPr>
+        <w:tab/>
+      </w:r>
+      <w:r>
+        <w:rPr>
+          <w:sz w:val="24"/>
+        </w:rPr>
+        <w:tab/>
+      </w:r>
+      <w:r>
+        <w:rPr>
+          <w:sz w:val="24"/>
+        </w:rPr>
+        <w:tab/>
+        <w:t>(May 2015)</w:t>
+      </w:r>
+    </w:p>
+    <w:p>
+      <w:pPr>
+        <w:spacing w:after="0" w:line="240" w:lineRule="auto"/>
+        <w:ind w:left="720"/>
+        <w:rPr>
+          <w:sz w:val="24"/>
+        </w:rPr>
+      </w:pPr>
+      <w:hyperlink r:id="rId10" w:history="1">
+        <w:r>
+          <w:rPr>
+            <w:rStyle w:val="Hyperlink"/>
+            <w:sz w:val="24"/>
+          </w:rPr>
+          <w:t>http://arkansasaerials.com/</w:t>
+        </w:r>
+      </w:hyperlink>
+    </w:p>
+    <w:p>
+      <w:pPr>
+        <w:pStyle w:val="ListParagraph"/>
+        <w:numPr>
+          <w:ilvl w:val="0"/>
+          <w:numId w:val="3"/>
+        </w:numPr>
+        <w:spacing w:after="0" w:line="240" w:lineRule="auto"/>
+        <w:rPr>
+          <w:sz w:val="24"/>
+        </w:rPr>
+      </w:pPr>
+      <w:r>
+        <w:rPr>
+          <w:sz w:val="24"/>
+        </w:rPr>
+        <w:t xml:space="preserve">Web Designer and Developer  </w:t>
+      </w:r>
+    </w:p>
+    <w:p>
+      <w:pPr>
+        <w:pStyle w:val="ListParagraph"/>
+        <w:numPr>
+          <w:ilvl w:val="0"/>
+          <w:numId w:val="3"/>
+        </w:numPr>
+        <w:spacing w:after="0" w:line="240" w:lineRule="auto"/>
+        <w:rPr>
+          <w:sz w:val="24"/>
+        </w:rPr>
+      </w:pPr>
+      <w:r>
+        <w:rPr>
+          <w:sz w:val="24"/>
+        </w:rPr>
+        <w:t>Created Arkansas Aerials website using HTM</w:t>
+      </w:r>
+      <w:r>
+        <w:rPr>
+          <w:sz w:val="24"/>
+        </w:rPr>
+        <w:t xml:space="preserve">L 5, CSS 3, </w:t>
+      </w:r>
+      <w:proofErr w:type="spellStart"/>
+      <w:r>
+        <w:rPr>
+          <w:sz w:val="24"/>
+        </w:rPr>
+        <w:t>Javascript</w:t>
+      </w:r>
+      <w:proofErr w:type="spellEnd"/>
+      <w:r>
+        <w:rPr>
+          <w:sz w:val="24"/>
+        </w:rPr>
+        <w:t>, and PHP</w:t>
+      </w:r>
+    </w:p>
+    <w:p>
+      <w:pPr>
+        <w:pStyle w:val="ListParagraph"/>
+        <w:numPr>
+          <w:ilvl w:val="0"/>
+          <w:numId w:val="3"/>
+        </w:numPr>
+        <w:spacing w:after="0" w:line="240" w:lineRule="auto"/>
+        <w:rPr>
+          <w:sz w:val="24"/>
+        </w:rPr>
+      </w:pPr>
+      <w:r>
+        <w:rPr>
+          <w:sz w:val="24"/>
+        </w:rPr>
+        <w:t xml:space="preserve">Frameworks used: Bootstrap, </w:t>
+      </w:r>
+      <w:proofErr w:type="spellStart"/>
+      <w:r>
+        <w:rPr>
+          <w:sz w:val="24"/>
+        </w:rPr>
+        <w:t>blueimp</w:t>
+      </w:r>
+      <w:proofErr w:type="spellEnd"/>
+      <w:r>
+        <w:rPr>
+          <w:sz w:val="24"/>
+        </w:rPr>
+        <w:t xml:space="preserve"> Gallery, Facebook AP</w:t>
+      </w:r>
+      <w:r>
+        <w:rPr>
+          <w:sz w:val="24"/>
+        </w:rPr>
+        <w:t>I</w:t>
+      </w:r>
+    </w:p>
+    <w:p>
+      <w:pPr>
+        <w:spacing w:after="0" w:line="240" w:lineRule="auto"/>
+      </w:pPr>
+    </w:p>
+    <w:p>
+      <w:pPr>
+        <w:spacing w:after="0" w:line="240" w:lineRule="auto"/>
+        <w:ind w:left="720"/>
+        <w:rPr>
+          <w:sz w:val="24"/>
+        </w:rPr>
+      </w:pPr>
+      <w:proofErr w:type="spellStart"/>
+      <w:r>
+        <w:rPr>
+          <w:sz w:val="24"/>
+        </w:rPr>
+        <w:t>Valmeyer</w:t>
+      </w:r>
+      <w:proofErr w:type="spellEnd"/>
+      <w:r>
+        <w:rPr>
+          <w:sz w:val="24"/>
+        </w:rPr>
+        <w:t>, IL: The Documentary</w:t>
       </w:r>
       <w:r>
         <w:rPr>
@@ -1276,7 +1493,7 @@
           <w:sz w:val="24"/>
         </w:rPr>
       </w:pPr>
-      <w:hyperlink r:id="rId10" w:history="1">
+      <w:hyperlink r:id="rId11" w:history="1">
         <w:r>
           <w:rPr>
             <w:rStyle w:val="Hyperlink"/>
@@ -1431,7 +1648,7 @@
           <w:sz w:val="24"/>
         </w:rPr>
       </w:pPr>
-      <w:hyperlink r:id="rId11" w:history="1">
+      <w:hyperlink r:id="rId12" w:history="1">
         <w:r>
           <w:rPr>
             <w:rStyle w:val="Hyperlink"/>
@@ -1524,7 +1741,7 @@
         </w:rPr>
         <w:t xml:space="preserve">For more information, view my personal website at </w:t>
       </w:r>
-      <w:hyperlink r:id="rId12" w:history="1">
+      <w:hyperlink r:id="rId13" w:history="1">
         <w:r>
           <w:rPr>
             <w:rStyle w:val="Hyperlink"/>
@@ -1554,12 +1771,16 @@
     <w:p>
       <w:pPr>
         <w:spacing w:after="0" w:line="240" w:lineRule="auto"/>
-      </w:pPr>
-      <w:r>
         <w:rPr>
           <w:b/>
           <w:sz w:val="28"/>
         </w:rPr>
+      </w:pPr>
+      <w:r>
+        <w:rPr>
+          <w:b/>
+          <w:sz w:val="28"/>
+        </w:rPr>
         <w:t>Honors &amp; Awards:</w:t>
       </w:r>
     </w:p>
@@ -1567,170 +1788,369 @@
       <w:pPr>
         <w:spacing w:after="0" w:line="240" w:lineRule="auto"/>
         <w:ind w:left="720"/>
-      </w:pPr>
-      <w:r>
-        <w:rPr>
-          <w:sz w:val="24"/>
-        </w:rPr>
-        <w:t xml:space="preserve">Dean’s List </w:t>
-      </w:r>
-      <w:r>
-        <w:rPr>
-          <w:sz w:val="24"/>
-        </w:rPr>
-        <w:tab/>
-      </w:r>
-      <w:r>
-        <w:rPr>
-          <w:sz w:val="24"/>
-        </w:rPr>
-        <w:tab/>
-      </w:r>
-      <w:r>
-        <w:rPr>
-          <w:sz w:val="24"/>
-        </w:rPr>
-        <w:tab/>
-      </w:r>
-      <w:r>
-        <w:rPr>
-          <w:sz w:val="24"/>
-        </w:rPr>
-        <w:tab/>
-      </w:r>
-      <w:r>
-        <w:rPr>
-          <w:sz w:val="24"/>
-        </w:rPr>
-        <w:tab/>
-      </w:r>
-      <w:r>
-        <w:rPr>
-          <w:sz w:val="24"/>
-        </w:rPr>
-        <w:tab/>
-      </w:r>
-      <w:r>
-        <w:rPr>
-          <w:sz w:val="24"/>
-        </w:rPr>
-        <w:tab/>
-      </w:r>
-      <w:r>
-        <w:rPr>
-          <w:sz w:val="24"/>
-        </w:rPr>
-        <w:tab/>
-      </w:r>
-      <w:r>
-        <w:rPr>
-          <w:sz w:val="24"/>
-        </w:rPr>
-        <w:tab/>
-        <w:t>(2013, 2014</w:t>
-      </w:r>
-      <w:r>
-        <w:rPr>
-          <w:sz w:val="24"/>
-        </w:rPr>
-        <w:t>,</w:t>
-      </w:r>
-      <w:r>
-        <w:rPr>
-          <w:sz w:val="24"/>
-        </w:rPr>
-        <w:t xml:space="preserve"> 2015</w:t>
-      </w:r>
-      <w:r>
-        <w:rPr>
-          <w:sz w:val="24"/>
-        </w:rPr>
-        <w:t>)</w:t>
-      </w:r>
-    </w:p>
-    <w:p>
-      <w:pPr>
-        <w:spacing w:after="0" w:line="240" w:lineRule="auto"/>
-        <w:ind w:left="720"/>
-      </w:pPr>
-      <w:r>
+        <w:rPr>
+          <w:sz w:val="24"/>
+        </w:rPr>
+      </w:pPr>
+      <w:r>
+        <w:rPr>
+          <w:sz w:val="24"/>
+        </w:rPr>
+        <w:t>Senior Award Academic Achievement</w:t>
+      </w:r>
+      <w:r>
+        <w:rPr>
+          <w:sz w:val="24"/>
+        </w:rPr>
+        <w:tab/>
+      </w:r>
+      <w:r>
+        <w:rPr>
+          <w:sz w:val="24"/>
+        </w:rPr>
+        <w:tab/>
+      </w:r>
+      <w:r>
+        <w:rPr>
+          <w:sz w:val="24"/>
+        </w:rPr>
+        <w:tab/>
+      </w:r>
+      <w:r>
+        <w:rPr>
+          <w:sz w:val="24"/>
+        </w:rPr>
+        <w:tab/>
+      </w:r>
+      <w:r>
+        <w:rPr>
+          <w:sz w:val="24"/>
+        </w:rPr>
+        <w:tab/>
+        <w:t>(2015)</w:t>
+      </w:r>
+    </w:p>
+    <w:p>
+      <w:pPr>
+        <w:spacing w:after="0" w:line="240" w:lineRule="auto"/>
+        <w:ind w:left="720"/>
         <w:rPr>
           <w:i/>
           <w:sz w:val="24"/>
         </w:rPr>
+      </w:pPr>
+      <w:r>
+        <w:rPr>
+          <w:i/>
+          <w:sz w:val="24"/>
+        </w:rPr>
+        <w:t>College of Engineering &amp;</w:t>
+      </w:r>
+      <w:r>
+        <w:rPr>
+          <w:i/>
+          <w:sz w:val="24"/>
+        </w:rPr>
+        <w:t xml:space="preserve"> Information Technology</w:t>
+      </w:r>
+    </w:p>
+    <w:p>
+      <w:pPr>
+        <w:spacing w:after="0" w:line="240" w:lineRule="auto"/>
+        <w:ind w:left="720"/>
+        <w:rPr>
+          <w:i/>
+          <w:sz w:val="24"/>
+        </w:rPr>
+      </w:pPr>
+      <w:r>
+        <w:rPr>
+          <w:i/>
+          <w:sz w:val="24"/>
+        </w:rPr>
         <w:t>University of Arkansas at Little Rock</w:t>
       </w:r>
     </w:p>
     <w:p>
       <w:pPr>
         <w:spacing w:after="0" w:line="240" w:lineRule="auto"/>
-        <w:ind w:left="720"/>
-      </w:pPr>
-    </w:p>
-    <w:p>
-      <w:pPr>
-        <w:spacing w:after="0" w:line="240" w:lineRule="auto"/>
-        <w:ind w:left="720"/>
-      </w:pPr>
-      <w:r>
-        <w:rPr>
-          <w:sz w:val="24"/>
-        </w:rPr>
-        <w:t xml:space="preserve">Dean’s List </w:t>
-      </w:r>
-      <w:r>
-        <w:rPr>
-          <w:sz w:val="24"/>
-        </w:rPr>
-        <w:tab/>
-      </w:r>
-      <w:r>
-        <w:rPr>
-          <w:sz w:val="24"/>
-        </w:rPr>
-        <w:tab/>
-      </w:r>
-      <w:r>
-        <w:rPr>
-          <w:sz w:val="24"/>
-        </w:rPr>
-        <w:tab/>
-      </w:r>
-      <w:r>
-        <w:rPr>
-          <w:sz w:val="24"/>
-        </w:rPr>
-        <w:tab/>
-      </w:r>
-      <w:r>
-        <w:rPr>
-          <w:sz w:val="24"/>
-        </w:rPr>
-        <w:tab/>
-      </w:r>
-      <w:r>
-        <w:rPr>
-          <w:sz w:val="24"/>
-        </w:rPr>
-        <w:tab/>
-      </w:r>
-      <w:r>
-        <w:rPr>
-          <w:sz w:val="24"/>
-        </w:rPr>
-        <w:tab/>
-      </w:r>
-      <w:r>
-        <w:rPr>
-          <w:sz w:val="24"/>
-        </w:rPr>
-        <w:tab/>
-      </w:r>
-      <w:r>
-        <w:rPr>
-          <w:sz w:val="24"/>
-        </w:rPr>
-        <w:tab/>
+        <w:rPr>
+          <w:i/>
+          <w:sz w:val="28"/>
+        </w:rPr>
+      </w:pPr>
+    </w:p>
+    <w:p>
+      <w:pPr>
+        <w:spacing w:after="0" w:line="240" w:lineRule="auto"/>
+        <w:ind w:left="720"/>
+        <w:rPr>
+          <w:sz w:val="24"/>
+        </w:rPr>
+      </w:pPr>
+      <w:r>
+        <w:rPr>
+          <w:sz w:val="24"/>
+        </w:rPr>
+        <w:t>Junior Award for Academic Achievement</w:t>
+      </w:r>
+      <w:r>
+        <w:rPr>
+          <w:sz w:val="24"/>
+        </w:rPr>
+        <w:tab/>
+      </w:r>
+      <w:r>
+        <w:rPr>
+          <w:sz w:val="24"/>
+        </w:rPr>
+        <w:tab/>
+      </w:r>
+      <w:r>
+        <w:rPr>
+          <w:sz w:val="24"/>
+        </w:rPr>
+        <w:tab/>
+      </w:r>
+      <w:r>
+        <w:rPr>
+          <w:sz w:val="24"/>
+        </w:rPr>
+        <w:tab/>
+      </w:r>
+      <w:r>
+        <w:rPr>
+          <w:sz w:val="24"/>
+        </w:rPr>
+        <w:tab/>
+      </w:r>
+      <w:r>
+        <w:t>(2014)</w:t>
+      </w:r>
+    </w:p>
+    <w:p>
+      <w:pPr>
+        <w:spacing w:after="0" w:line="240" w:lineRule="auto"/>
+        <w:ind w:left="720"/>
+        <w:rPr>
+          <w:i/>
+          <w:sz w:val="24"/>
+        </w:rPr>
+      </w:pPr>
+      <w:r>
+        <w:rPr>
+          <w:i/>
+          <w:sz w:val="24"/>
+        </w:rPr>
+        <w:t>College of Engineering &amp;</w:t>
+      </w:r>
+      <w:r>
+        <w:rPr>
+          <w:i/>
+          <w:sz w:val="24"/>
+        </w:rPr>
+        <w:t xml:space="preserve"> Information Technology</w:t>
+      </w:r>
+      <w:r>
+        <w:tab/>
+      </w:r>
+      <w:r>
+        <w:tab/>
+      </w:r>
+      <w:r>
+        <w:tab/>
+      </w:r>
+      <w:r>
+        <w:tab/>
+      </w:r>
+      <w:r>
+        <w:tab/>
+      </w:r>
+    </w:p>
+    <w:p>
+      <w:pPr>
+        <w:spacing w:after="0" w:line="240" w:lineRule="auto"/>
+        <w:ind w:left="720"/>
+        <w:rPr>
+          <w:i/>
+          <w:sz w:val="24"/>
+        </w:rPr>
+      </w:pPr>
+      <w:r>
+        <w:rPr>
+          <w:i/>
+          <w:sz w:val="24"/>
+        </w:rPr>
+        <w:t>University of Arkansas at Little Rock</w:t>
+      </w:r>
+    </w:p>
+    <w:p>
+      <w:pPr>
+        <w:spacing w:after="0" w:line="240" w:lineRule="auto"/>
+        <w:ind w:left="720"/>
+        <w:rPr>
+          <w:i/>
+        </w:rPr>
+      </w:pPr>
+    </w:p>
+    <w:p>
+      <w:pPr>
+        <w:spacing w:after="0" w:line="240" w:lineRule="auto"/>
+        <w:ind w:left="720"/>
+      </w:pPr>
+      <w:r>
+        <w:rPr>
+          <w:sz w:val="24"/>
+        </w:rPr>
+        <w:t>Dean’s List</w:t>
+      </w:r>
+      <w:r>
+        <w:rPr>
+          <w:sz w:val="24"/>
+        </w:rPr>
+        <w:tab/>
+      </w:r>
+      <w:r>
+        <w:rPr>
+          <w:sz w:val="24"/>
+        </w:rPr>
+        <w:tab/>
+      </w:r>
+      <w:r>
+        <w:rPr>
+          <w:sz w:val="24"/>
+        </w:rPr>
+        <w:tab/>
+      </w:r>
+      <w:r>
+        <w:rPr>
+          <w:sz w:val="24"/>
+        </w:rPr>
+        <w:tab/>
+      </w:r>
+      <w:r>
+        <w:rPr>
+          <w:sz w:val="24"/>
+        </w:rPr>
+        <w:tab/>
+      </w:r>
+      <w:r>
+        <w:rPr>
+          <w:sz w:val="24"/>
+        </w:rPr>
+        <w:tab/>
+      </w:r>
+      <w:r>
+        <w:rPr>
+          <w:sz w:val="24"/>
+        </w:rPr>
+        <w:tab/>
+      </w:r>
+      <w:r>
+        <w:rPr>
+          <w:sz w:val="24"/>
+        </w:rPr>
+        <w:tab/>
+      </w:r>
+      <w:r>
+        <w:rPr>
+          <w:sz w:val="24"/>
+        </w:rPr>
+        <w:tab/>
+        <w:t>(2013, 2014, 2015)</w:t>
+      </w:r>
+    </w:p>
+    <w:p>
+      <w:pPr>
+        <w:spacing w:after="0" w:line="240" w:lineRule="auto"/>
+        <w:ind w:left="720"/>
+        <w:rPr>
+          <w:i/>
+          <w:sz w:val="24"/>
+        </w:rPr>
+      </w:pPr>
+      <w:r>
+        <w:rPr>
+          <w:i/>
+          <w:sz w:val="24"/>
+        </w:rPr>
+        <w:t>University of Arkansas at Little Rock</w:t>
+      </w:r>
+    </w:p>
+    <w:p>
+      <w:pPr>
+        <w:spacing w:after="0" w:line="240" w:lineRule="auto"/>
+      </w:pPr>
+    </w:p>
+    <w:p>
+      <w:pPr>
+        <w:spacing w:after="0" w:line="240" w:lineRule="auto"/>
+        <w:ind w:left="720"/>
+      </w:pPr>
+      <w:r>
+        <w:rPr>
+          <w:sz w:val="24"/>
+        </w:rPr>
+        <w:t>Dean’s List</w:t>
+      </w:r>
+      <w:r>
+        <w:rPr>
+          <w:sz w:val="24"/>
+        </w:rPr>
+        <w:tab/>
+      </w:r>
+      <w:r>
+        <w:rPr>
+          <w:sz w:val="24"/>
+        </w:rPr>
+        <w:tab/>
+      </w:r>
+      <w:r>
+        <w:rPr>
+          <w:sz w:val="24"/>
+        </w:rPr>
+        <w:tab/>
+      </w:r>
+      <w:r>
+        <w:rPr>
+          <w:sz w:val="24"/>
+        </w:rPr>
+        <w:tab/>
+      </w:r>
+      <w:r>
+        <w:rPr>
+          <w:sz w:val="24"/>
+        </w:rPr>
+        <w:tab/>
+      </w:r>
+      <w:r>
+        <w:rPr>
+          <w:sz w:val="24"/>
+        </w:rPr>
+        <w:tab/>
+      </w:r>
+      <w:r>
+        <w:rPr>
+          <w:sz w:val="24"/>
+        </w:rPr>
+        <w:tab/>
+      </w:r>
+      <w:r>
+        <w:rPr>
+          <w:sz w:val="24"/>
+        </w:rPr>
+        <w:tab/>
+      </w:r>
+      <w:r>
+        <w:rPr>
+          <w:sz w:val="24"/>
+        </w:rPr>
+        <w:tab/>
+      </w:r>
+      <w:r>
+        <w:rPr>
+          <w:sz w:val="24"/>
+        </w:rPr>
         <w:t>(2010, 2011, 2012)</w:t>
       </w:r>
     </w:p>
@@ -1738,14 +2158,206 @@
       <w:pPr>
         <w:spacing w:after="0" w:line="240" w:lineRule="auto"/>
         <w:ind w:left="720"/>
-      </w:pPr>
-      <w:r>
         <w:rPr>
           <w:i/>
           <w:sz w:val="24"/>
         </w:rPr>
+      </w:pPr>
+      <w:r>
+        <w:rPr>
+          <w:i/>
+          <w:sz w:val="24"/>
+        </w:rPr>
         <w:t>Pulaski Technical College</w:t>
       </w:r>
+    </w:p>
+    <w:p>
+      <w:pPr>
+        <w:spacing w:after="0" w:line="240" w:lineRule="auto"/>
+        <w:ind w:left="720"/>
+        <w:rPr>
+          <w:i/>
+          <w:sz w:val="24"/>
+        </w:rPr>
+      </w:pPr>
+    </w:p>
+    <w:p>
+      <w:pPr>
+        <w:spacing w:after="0" w:line="240" w:lineRule="auto"/>
+        <w:ind w:left="720"/>
+      </w:pPr>
+      <w:r>
+        <w:rPr>
+          <w:sz w:val="24"/>
+        </w:rPr>
+        <w:t>Presidential Scholarship</w:t>
+      </w:r>
+      <w:r>
+        <w:rPr>
+          <w:sz w:val="24"/>
+        </w:rPr>
+        <w:tab/>
+      </w:r>
+      <w:r>
+        <w:rPr>
+          <w:sz w:val="24"/>
+        </w:rPr>
+        <w:tab/>
+      </w:r>
+      <w:r>
+        <w:rPr>
+          <w:sz w:val="24"/>
+        </w:rPr>
+        <w:tab/>
+      </w:r>
+      <w:r>
+        <w:rPr>
+          <w:sz w:val="24"/>
+        </w:rPr>
+        <w:tab/>
+      </w:r>
+      <w:r>
+        <w:rPr>
+          <w:sz w:val="24"/>
+        </w:rPr>
+        <w:tab/>
+      </w:r>
+      <w:r>
+        <w:rPr>
+          <w:sz w:val="24"/>
+        </w:rPr>
+        <w:tab/>
+      </w:r>
+      <w:r>
+        <w:rPr>
+          <w:sz w:val="24"/>
+        </w:rPr>
+        <w:tab/>
+        <w:t>(2010)</w:t>
+      </w:r>
+    </w:p>
+    <w:p>
+      <w:pPr>
+        <w:spacing w:after="0" w:line="240" w:lineRule="auto"/>
+        <w:ind w:left="720"/>
+        <w:rPr>
+          <w:i/>
+          <w:sz w:val="24"/>
+        </w:rPr>
+      </w:pPr>
+      <w:r>
+        <w:rPr>
+          <w:i/>
+          <w:sz w:val="24"/>
+        </w:rPr>
+        <w:t>Pulaski Technical College</w:t>
+      </w:r>
+    </w:p>
+    <w:p>
+      <w:pPr>
+        <w:spacing w:after="0" w:line="240" w:lineRule="auto"/>
+        <w:rPr>
+          <w:i/>
+          <w:sz w:val="24"/>
+        </w:rPr>
+      </w:pPr>
+    </w:p>
+    <w:p>
+      <w:pPr>
+        <w:spacing w:after="0" w:line="240" w:lineRule="auto"/>
+        <w:ind w:left="720"/>
+        <w:rPr>
+          <w:sz w:val="24"/>
+        </w:rPr>
+      </w:pPr>
+      <w:r>
+        <w:rPr>
+          <w:sz w:val="24"/>
+        </w:rPr>
+        <w:t>Arkansas Scholars</w:t>
+      </w:r>
+      <w:r>
+        <w:rPr>
+          <w:sz w:val="24"/>
+        </w:rPr>
+        <w:tab/>
+      </w:r>
+      <w:r>
+        <w:rPr>
+          <w:sz w:val="24"/>
+        </w:rPr>
+        <w:tab/>
+      </w:r>
+      <w:r>
+        <w:rPr>
+          <w:sz w:val="24"/>
+        </w:rPr>
+        <w:tab/>
+      </w:r>
+      <w:r>
+        <w:rPr>
+          <w:sz w:val="24"/>
+        </w:rPr>
+        <w:tab/>
+      </w:r>
+      <w:r>
+        <w:rPr>
+          <w:sz w:val="24"/>
+        </w:rPr>
+        <w:tab/>
+      </w:r>
+      <w:r>
+        <w:rPr>
+          <w:sz w:val="24"/>
+        </w:rPr>
+        <w:tab/>
+      </w:r>
+      <w:r>
+        <w:rPr>
+          <w:sz w:val="24"/>
+        </w:rPr>
+        <w:tab/>
+      </w:r>
+      <w:r>
+        <w:rPr>
+          <w:sz w:val="24"/>
+        </w:rPr>
+        <w:tab/>
+        <w:t>(2010)</w:t>
+      </w:r>
+    </w:p>
+    <w:p>
+      <w:pPr>
+        <w:spacing w:after="0" w:line="240" w:lineRule="auto"/>
+        <w:ind w:left="720"/>
+        <w:rPr>
+          <w:i/>
+          <w:sz w:val="24"/>
+        </w:rPr>
+      </w:pPr>
+      <w:r>
+        <w:rPr>
+          <w:i/>
+          <w:sz w:val="24"/>
+        </w:rPr>
+        <w:t>Bryant High School</w:t>
+      </w:r>
+    </w:p>
+    <w:p>
+      <w:pPr>
+        <w:spacing w:after="0" w:line="240" w:lineRule="auto"/>
+        <w:ind w:left="720"/>
+        <w:rPr>
+          <w:i/>
+          <w:sz w:val="24"/>
+        </w:rPr>
+      </w:pPr>
+    </w:p>
+    <w:p>
+      <w:pPr>
+        <w:spacing w:after="0" w:line="240" w:lineRule="auto"/>
+        <w:ind w:left="720"/>
+      </w:pPr>
     </w:p>
     <w:sectPr>
       <w:pgSz w:w="12240" w:h="15840"/>
@@ -1758,7 +2370,7 @@
 
 <file path=word/numbering.xml><?xml version="1.0" encoding="utf-8"?>
 <w:numbering xmlns:wpc="http://schemas.microsoft.com/office/word/2010/wordprocessingCanvas" xmlns:mc="http://schemas.openxmlformats.org/markup-compatibility/2006" xmlns:o="urn:schemas-microsoft-com:office:office" xmlns:r="http://schemas.openxmlformats.org/officeDocument/2006/relationships" xmlns:m="http://schemas.openxmlformats.org/officeDocument/2006/math" xmlns:v="urn:schemas-microsoft-com:vml" xmlns:wp14="http://schemas.microsoft.com/office/word/2010/wordprocessingDrawing" xmlns:wp="http://schemas.openxmlformats.org/drawingml/2006/wordprocessingDrawing" xmlns:w10="urn:schemas-microsoft-com:office:word" xmlns:w="http://schemas.openxmlformats.org/wordprocessingml/2006/main" xmlns:w14="http://schemas.microsoft.com/office/word/2010/wordml" xmlns:w15="http://schemas.microsoft.com/office/word/2012/wordml" xmlns:wpg="http://schemas.microsoft.com/office/word/2010/wordprocessingGroup" xmlns:wpi="http://schemas.microsoft.com/office/word/2010/wordprocessingInk" xmlns:wne="http://schemas.microsoft.com/office/word/2006/wordml" xmlns:wps="http://schemas.microsoft.com/office/word/2010/wordprocessingShape" mc:Ignorable="w14 w15 wp14">
-  <w:abstractNum w:abstractNumId="0">
+  <w:abstractNum w:abstractNumId="0" w15:restartNumberingAfterBreak="0">
     <w:nsid w:val="008C2474"/>
     <w:multiLevelType w:val="multilevel"/>
     <w:tmpl w:val="68C4BF08"/>
@@ -1871,7 +2483,7 @@
       </w:rPr>
     </w:lvl>
   </w:abstractNum>
-  <w:abstractNum w:abstractNumId="1">
+  <w:abstractNum w:abstractNumId="1" w15:restartNumberingAfterBreak="0">
     <w:nsid w:val="1BE84803"/>
     <w:multiLevelType w:val="multilevel"/>
     <w:tmpl w:val="DB5E2B78"/>
@@ -1984,7 +2596,7 @@
       </w:rPr>
     </w:lvl>
   </w:abstractNum>
-  <w:abstractNum w:abstractNumId="2">
+  <w:abstractNum w:abstractNumId="2" w15:restartNumberingAfterBreak="0">
     <w:nsid w:val="3EB16044"/>
     <w:multiLevelType w:val="hybridMultilevel"/>
     <w:tmpl w:val="B96C14DC"/>
@@ -2098,7 +2710,7 @@
       </w:rPr>
     </w:lvl>
   </w:abstractNum>
-  <w:abstractNum w:abstractNumId="3">
+  <w:abstractNum w:abstractNumId="3" w15:restartNumberingAfterBreak="0">
     <w:nsid w:val="43E60C9D"/>
     <w:multiLevelType w:val="hybridMultilevel"/>
     <w:tmpl w:val="0CCC2D54"/>
@@ -2211,7 +2823,7 @@
       </w:rPr>
     </w:lvl>
   </w:abstractNum>
-  <w:abstractNum w:abstractNumId="4">
+  <w:abstractNum w:abstractNumId="4" w15:restartNumberingAfterBreak="0">
     <w:nsid w:val="46655ADF"/>
     <w:multiLevelType w:val="hybridMultilevel"/>
     <w:tmpl w:val="BD7253A4"/>
@@ -2324,7 +2936,7 @@
       </w:rPr>
     </w:lvl>
   </w:abstractNum>
-  <w:abstractNum w:abstractNumId="5">
+  <w:abstractNum w:abstractNumId="5" w15:restartNumberingAfterBreak="0">
     <w:nsid w:val="5EC920AF"/>
     <w:multiLevelType w:val="hybridMultilevel"/>
     <w:tmpl w:val="3CF6F75A"/>

</xml_diff>

<commit_message>
Promoted to Developer II
Updated profile image and resume
</commit_message>
<xml_diff>
--- a/files/Jonathan_Moore_Resume.docx
+++ b/files/Jonathan_Moore_Resume.docx
@@ -115,30 +115,35 @@
     </w:p>
     <w:tbl>
       <w:tblPr>
-        <w:tblStyle w:val="a0"/>
-        <w:tblW w:w="9350" w:type="dxa"/>
-        <w:tblInd w:w="600" w:type="dxa"/>
+        <w:tblStyle w:val="TableGrid"/>
+        <w:tblW w:w="10790" w:type="dxa"/>
+        <w:tblInd w:w="660" w:type="dxa"/>
         <w:tblBorders>
-          <w:top w:val="nil"/>
-          <w:left w:val="nil"/>
-          <w:bottom w:val="nil"/>
-          <w:right w:val="nil"/>
-          <w:insideH w:val="nil"/>
-          <w:insideV w:val="nil"/>
+          <w:top w:val="none" w:sz="0" w:space="0" w:color="auto"/>
+          <w:left w:val="none" w:sz="0" w:space="0" w:color="auto"/>
+          <w:bottom w:val="none" w:sz="0" w:space="0" w:color="auto"/>
+          <w:right w:val="none" w:sz="0" w:space="0" w:color="auto"/>
+          <w:insideH w:val="none" w:sz="0" w:space="0" w:color="auto"/>
+          <w:insideV w:val="none" w:sz="0" w:space="0" w:color="auto"/>
         </w:tblBorders>
-        <w:tblLayout w:type="fixed"/>
-        <w:tblLook w:val="0400" w:firstRow="0" w:lastRow="0" w:firstColumn="0" w:lastColumn="0" w:noHBand="0" w:noVBand="1"/>
+        <w:tblLook w:val="04A0" w:firstRow="1" w:lastRow="0" w:firstColumn="1" w:lastColumn="0" w:noHBand="0" w:noVBand="1"/>
       </w:tblPr>
       <w:tblGrid>
-        <w:gridCol w:w="3060"/>
-        <w:gridCol w:w="6290"/>
+        <w:gridCol w:w="3596"/>
+        <w:gridCol w:w="3597"/>
+        <w:gridCol w:w="3597"/>
       </w:tblGrid>
       <w:tr>
         <w:tc>
           <w:tcPr>
-            <w:tcW w:w="3060" w:type="dxa"/>
+            <w:tcW w:w="3596" w:type="dxa"/>
           </w:tcPr>
           <w:p>
+            <w:pPr>
+              <w:rPr>
+                <w:sz w:val="24"/>
+              </w:rPr>
+            </w:pPr>
             <w:r>
               <w:rPr>
                 <w:sz w:val="24"/>
@@ -149,9 +154,14 @@
         </w:tc>
         <w:tc>
           <w:tcPr>
-            <w:tcW w:w="6290" w:type="dxa"/>
+            <w:tcW w:w="3597" w:type="dxa"/>
           </w:tcPr>
           <w:p>
+            <w:pPr>
+              <w:rPr>
+                <w:sz w:val="24"/>
+              </w:rPr>
+            </w:pPr>
             <w:r>
               <w:rPr>
                 <w:sz w:val="24"/>
@@ -160,13 +170,36 @@
             </w:r>
           </w:p>
         </w:tc>
+        <w:tc>
+          <w:tcPr>
+            <w:tcW w:w="3597" w:type="dxa"/>
+          </w:tcPr>
+          <w:p>
+            <w:pPr>
+              <w:rPr>
+                <w:sz w:val="24"/>
+              </w:rPr>
+            </w:pPr>
+            <w:r>
+              <w:rPr>
+                <w:sz w:val="24"/>
+              </w:rPr>
+              <w:t>React.js</w:t>
+            </w:r>
+          </w:p>
+        </w:tc>
       </w:tr>
       <w:tr>
         <w:tc>
           <w:tcPr>
-            <w:tcW w:w="3060" w:type="dxa"/>
+            <w:tcW w:w="3596" w:type="dxa"/>
           </w:tcPr>
           <w:p>
+            <w:pPr>
+              <w:rPr>
+                <w:sz w:val="24"/>
+              </w:rPr>
+            </w:pPr>
             <w:r>
               <w:rPr>
                 <w:sz w:val="24"/>
@@ -177,9 +210,14 @@
         </w:tc>
         <w:tc>
           <w:tcPr>
-            <w:tcW w:w="6290" w:type="dxa"/>
+            <w:tcW w:w="3597" w:type="dxa"/>
           </w:tcPr>
           <w:p>
+            <w:pPr>
+              <w:rPr>
+                <w:sz w:val="24"/>
+              </w:rPr>
+            </w:pPr>
             <w:r>
               <w:rPr>
                 <w:sz w:val="24"/>
@@ -188,28 +226,57 @@
             </w:r>
           </w:p>
         </w:tc>
+        <w:tc>
+          <w:tcPr>
+            <w:tcW w:w="3597" w:type="dxa"/>
+          </w:tcPr>
+          <w:p>
+            <w:pPr>
+              <w:rPr>
+                <w:sz w:val="24"/>
+              </w:rPr>
+            </w:pPr>
+            <w:r>
+              <w:rPr>
+                <w:sz w:val="24"/>
+              </w:rPr>
+              <w:t>Bootstrap</w:t>
+            </w:r>
+          </w:p>
+        </w:tc>
       </w:tr>
       <w:tr>
+        <w:trPr>
+          <w:trHeight w:val="80"/>
+        </w:trPr>
         <w:tc>
           <w:tcPr>
-            <w:tcW w:w="3060" w:type="dxa"/>
+            <w:tcW w:w="3596" w:type="dxa"/>
           </w:tcPr>
           <w:p>
+            <w:pPr>
+              <w:rPr>
+                <w:sz w:val="24"/>
+              </w:rPr>
+            </w:pPr>
             <w:r>
               <w:rPr>
                 <w:sz w:val="24"/>
               </w:rPr>
               <w:t>JavaScript</w:t>
             </w:r>
-            <w:bookmarkStart w:id="0" w:name="_GoBack"/>
-            <w:bookmarkEnd w:id="0"/>
           </w:p>
         </w:tc>
         <w:tc>
           <w:tcPr>
-            <w:tcW w:w="6290" w:type="dxa"/>
+            <w:tcW w:w="3597" w:type="dxa"/>
           </w:tcPr>
           <w:p>
+            <w:pPr>
+              <w:rPr>
+                <w:sz w:val="24"/>
+              </w:rPr>
+            </w:pPr>
             <w:r>
               <w:rPr>
                 <w:sz w:val="24"/>
@@ -218,125 +285,21 @@
             </w:r>
           </w:p>
         </w:tc>
-      </w:tr>
-    </w:tbl>
-    <w:p>
-      <w:pPr>
-        <w:spacing w:after="0" w:line="240" w:lineRule="auto"/>
-      </w:pPr>
-    </w:p>
-    <w:p>
-      <w:pPr>
-        <w:spacing w:after="0" w:line="240" w:lineRule="auto"/>
-      </w:pPr>
-      <w:r>
-        <w:rPr>
-          <w:b/>
-          <w:sz w:val="28"/>
-        </w:rPr>
-        <w:t>Coursework:</w:t>
-      </w:r>
-    </w:p>
-    <w:tbl>
-      <w:tblPr>
-        <w:tblStyle w:val="a1"/>
-        <w:tblW w:w="9350" w:type="dxa"/>
-        <w:tblInd w:w="600" w:type="dxa"/>
-        <w:tblBorders>
-          <w:top w:val="nil"/>
-          <w:left w:val="nil"/>
-          <w:bottom w:val="nil"/>
-          <w:right w:val="nil"/>
-          <w:insideH w:val="nil"/>
-          <w:insideV w:val="nil"/>
-        </w:tblBorders>
-        <w:tblLayout w:type="fixed"/>
-        <w:tblLook w:val="0400" w:firstRow="0" w:lastRow="0" w:firstColumn="0" w:lastColumn="0" w:noHBand="0" w:noVBand="1"/>
-      </w:tblPr>
-      <w:tblGrid>
-        <w:gridCol w:w="3060"/>
-        <w:gridCol w:w="6290"/>
-      </w:tblGrid>
-      <w:tr>
         <w:tc>
           <w:tcPr>
-            <w:tcW w:w="3060" w:type="dxa"/>
+            <w:tcW w:w="3597" w:type="dxa"/>
           </w:tcPr>
           <w:p>
+            <w:pPr>
+              <w:rPr>
+                <w:sz w:val="24"/>
+              </w:rPr>
+            </w:pPr>
             <w:r>
               <w:rPr>
                 <w:sz w:val="24"/>
               </w:rPr>
-              <w:t>Programming I &amp; II</w:t>
-            </w:r>
-          </w:p>
-        </w:tc>
-        <w:tc>
-          <w:tcPr>
-            <w:tcW w:w="6290" w:type="dxa"/>
-          </w:tcPr>
-          <w:p>
-            <w:r>
-              <w:rPr>
-                <w:sz w:val="24"/>
-              </w:rPr>
-              <w:t>Mobile Web Design</w:t>
-            </w:r>
-          </w:p>
-        </w:tc>
-      </w:tr>
-      <w:tr>
-        <w:tc>
-          <w:tcPr>
-            <w:tcW w:w="3060" w:type="dxa"/>
-          </w:tcPr>
-          <w:p>
-            <w:r>
-              <w:rPr>
-                <w:sz w:val="24"/>
-              </w:rPr>
-              <w:t>Internet Applications</w:t>
-            </w:r>
-          </w:p>
-        </w:tc>
-        <w:tc>
-          <w:tcPr>
-            <w:tcW w:w="6290" w:type="dxa"/>
-          </w:tcPr>
-          <w:p>
-            <w:r>
-              <w:rPr>
-                <w:sz w:val="24"/>
-              </w:rPr>
-              <w:t>ASP.NET</w:t>
-            </w:r>
-          </w:p>
-        </w:tc>
-      </w:tr>
-      <w:tr>
-        <w:tc>
-          <w:tcPr>
-            <w:tcW w:w="3060" w:type="dxa"/>
-          </w:tcPr>
-          <w:p>
-            <w:r>
-              <w:rPr>
-                <w:sz w:val="24"/>
-              </w:rPr>
-              <w:t>Database Concepts</w:t>
-            </w:r>
-          </w:p>
-        </w:tc>
-        <w:tc>
-          <w:tcPr>
-            <w:tcW w:w="6290" w:type="dxa"/>
-          </w:tcPr>
-          <w:p>
-            <w:r>
-              <w:rPr>
-                <w:sz w:val="24"/>
-              </w:rPr>
-              <w:t>Human Computer Interface</w:t>
+              <w:t>Usability Testing</w:t>
             </w:r>
           </w:p>
         </w:tc>
@@ -346,9 +309,6 @@
       <w:pPr>
         <w:spacing w:after="0" w:line="240" w:lineRule="auto"/>
       </w:pPr>
-      <w:r>
-        <w:t xml:space="preserve"> </w:t>
-      </w:r>
     </w:p>
     <w:p>
       <w:pPr>
@@ -381,67 +341,62 @@
         <w:rPr>
           <w:sz w:val="24"/>
         </w:rPr>
-        <w:tab/>
-      </w:r>
-      <w:r>
-        <w:rPr>
-          <w:sz w:val="24"/>
-        </w:rPr>
-        <w:tab/>
-      </w:r>
-      <w:r>
-        <w:rPr>
-          <w:sz w:val="24"/>
-        </w:rPr>
-        <w:tab/>
-      </w:r>
-      <w:r>
-        <w:rPr>
-          <w:sz w:val="24"/>
-        </w:rPr>
-        <w:tab/>
-      </w:r>
-      <w:r>
-        <w:rPr>
-          <w:sz w:val="24"/>
-        </w:rPr>
-        <w:tab/>
-      </w:r>
-      <w:r>
-        <w:rPr>
-          <w:sz w:val="24"/>
-        </w:rPr>
-        <w:tab/>
-      </w:r>
-      <w:r>
-        <w:rPr>
-          <w:sz w:val="24"/>
-        </w:rPr>
-        <w:tab/>
-      </w:r>
-      <w:r>
-        <w:rPr>
-          <w:sz w:val="24"/>
-        </w:rPr>
-        <w:tab/>
-      </w:r>
-      <w:r>
-        <w:rPr>
-          <w:sz w:val="24"/>
-        </w:rPr>
-        <w:tab/>
-      </w:r>
-      <w:r>
-        <w:rPr>
-          <w:sz w:val="24"/>
-        </w:rPr>
-        <w:t>(</w:t>
-      </w:r>
-      <w:r>
-        <w:rPr>
-          <w:sz w:val="24"/>
-        </w:rPr>
-        <w:t>June 2015</w:t>
+        <w:t>I</w:t>
+      </w:r>
+      <w:r>
+        <w:rPr>
+          <w:sz w:val="24"/>
+        </w:rPr>
+        <w:tab/>
+      </w:r>
+      <w:r>
+        <w:rPr>
+          <w:sz w:val="24"/>
+        </w:rPr>
+        <w:tab/>
+      </w:r>
+      <w:r>
+        <w:rPr>
+          <w:sz w:val="24"/>
+        </w:rPr>
+        <w:tab/>
+      </w:r>
+      <w:r>
+        <w:rPr>
+          <w:sz w:val="24"/>
+        </w:rPr>
+        <w:tab/>
+      </w:r>
+      <w:r>
+        <w:rPr>
+          <w:sz w:val="24"/>
+        </w:rPr>
+        <w:tab/>
+      </w:r>
+      <w:r>
+        <w:rPr>
+          <w:sz w:val="24"/>
+        </w:rPr>
+        <w:tab/>
+      </w:r>
+      <w:r>
+        <w:rPr>
+          <w:sz w:val="24"/>
+        </w:rPr>
+        <w:tab/>
+      </w:r>
+      <w:r>
+        <w:rPr>
+          <w:sz w:val="24"/>
+        </w:rPr>
+        <w:tab/>
+      </w:r>
+      <w:r>
+        <w:rPr>
+          <w:sz w:val="24"/>
+        </w:rPr>
+        <w:tab/>
+        <w:t>(July 2017</w:t>
       </w:r>
       <w:r>
         <w:rPr>
@@ -496,6 +451,18 @@
         </w:rPr>
         <w:t>Develop, implement, maintain and test software applications</w:t>
       </w:r>
+      <w:r>
+        <w:rPr>
+          <w:sz w:val="24"/>
+        </w:rPr>
+        <w:t xml:space="preserve"> </w:t>
+      </w:r>
+      <w:r>
+        <w:rPr>
+          <w:sz w:val="24"/>
+        </w:rPr>
+        <w:t>using Agile methodology</w:t>
+      </w:r>
     </w:p>
     <w:p>
       <w:pPr>
@@ -532,67 +499,103 @@
         <w:rPr>
           <w:sz w:val="24"/>
         </w:rPr>
-        <w:t>Focus on timely and cost effective methods for achieving deliverables using Agile methodology</w:t>
-      </w:r>
-    </w:p>
-    <w:p>
-      <w:pPr>
-        <w:spacing w:after="0" w:line="240" w:lineRule="auto"/>
-      </w:pPr>
-    </w:p>
-    <w:p>
-      <w:pPr>
-        <w:spacing w:after="0" w:line="240" w:lineRule="auto"/>
-        <w:ind w:left="720"/>
-      </w:pPr>
-      <w:r>
-        <w:rPr>
-          <w:sz w:val="24"/>
-        </w:rPr>
-        <w:t>Software Development Inter</w:t>
-      </w:r>
-      <w:r>
-        <w:rPr>
-          <w:sz w:val="24"/>
-        </w:rPr>
-        <w:t xml:space="preserve">n </w:t>
-      </w:r>
-      <w:r>
-        <w:rPr>
-          <w:sz w:val="24"/>
-        </w:rPr>
-        <w:tab/>
-      </w:r>
-      <w:r>
-        <w:rPr>
-          <w:sz w:val="24"/>
-        </w:rPr>
-        <w:tab/>
-      </w:r>
-      <w:r>
-        <w:rPr>
-          <w:sz w:val="24"/>
-        </w:rPr>
-        <w:tab/>
-      </w:r>
-      <w:r>
-        <w:rPr>
-          <w:sz w:val="24"/>
-        </w:rPr>
-        <w:tab/>
-      </w:r>
-      <w:r>
-        <w:rPr>
-          <w:sz w:val="24"/>
-        </w:rPr>
-        <w:tab/>
-      </w:r>
-      <w:r>
-        <w:rPr>
-          <w:sz w:val="24"/>
-        </w:rPr>
-        <w:tab/>
-        <w:t>(February 2014 – June 2015</w:t>
+        <w:t>Mentor and assist</w:t>
+      </w:r>
+      <w:r>
+        <w:rPr>
+          <w:sz w:val="24"/>
+        </w:rPr>
+        <w:t xml:space="preserve"> software development i</w:t>
+      </w:r>
+      <w:r>
+        <w:rPr>
+          <w:sz w:val="24"/>
+        </w:rPr>
+        <w:t>ntern</w:t>
+      </w:r>
+      <w:r>
+        <w:rPr>
+          <w:sz w:val="24"/>
+        </w:rPr>
+        <w:t>s</w:t>
+      </w:r>
+    </w:p>
+    <w:p>
+      <w:pPr>
+        <w:spacing w:after="0" w:line="240" w:lineRule="auto"/>
+      </w:pPr>
+    </w:p>
+    <w:p>
+      <w:pPr>
+        <w:spacing w:after="0" w:line="240" w:lineRule="auto"/>
+        <w:ind w:left="720"/>
+      </w:pPr>
+      <w:r>
+        <w:rPr>
+          <w:sz w:val="24"/>
+        </w:rPr>
+        <w:t>Developer I</w:t>
+      </w:r>
+      <w:r>
+        <w:rPr>
+          <w:sz w:val="24"/>
+        </w:rPr>
+        <w:tab/>
+      </w:r>
+      <w:r>
+        <w:rPr>
+          <w:sz w:val="24"/>
+        </w:rPr>
+        <w:tab/>
+      </w:r>
+      <w:r>
+        <w:rPr>
+          <w:sz w:val="24"/>
+        </w:rPr>
+        <w:tab/>
+      </w:r>
+      <w:r>
+        <w:rPr>
+          <w:sz w:val="24"/>
+        </w:rPr>
+        <w:tab/>
+      </w:r>
+      <w:r>
+        <w:rPr>
+          <w:sz w:val="24"/>
+        </w:rPr>
+        <w:tab/>
+      </w:r>
+      <w:r>
+        <w:rPr>
+          <w:sz w:val="24"/>
+        </w:rPr>
+        <w:tab/>
+      </w:r>
+      <w:r>
+        <w:rPr>
+          <w:sz w:val="24"/>
+        </w:rPr>
+        <w:tab/>
+      </w:r>
+      <w:r>
+        <w:rPr>
+          <w:sz w:val="24"/>
+        </w:rPr>
+        <w:tab/>
+      </w:r>
+      <w:r>
+        <w:rPr>
+          <w:sz w:val="24"/>
+        </w:rPr>
+        <w:tab/>
+        <w:t xml:space="preserve">(June 2015 – </w:t>
+      </w:r>
+      <w:r>
+        <w:rPr>
+          <w:sz w:val="24"/>
+        </w:rPr>
+        <w:t>July 2017</w:t>
       </w:r>
       <w:r>
         <w:rPr>
@@ -647,6 +650,18 @@
         </w:rPr>
         <w:t>Develop, implement, maintain and test software applications</w:t>
       </w:r>
+      <w:r>
+        <w:rPr>
+          <w:sz w:val="24"/>
+        </w:rPr>
+        <w:t xml:space="preserve"> </w:t>
+      </w:r>
+      <w:r>
+        <w:rPr>
+          <w:sz w:val="24"/>
+        </w:rPr>
+        <w:t>using Agile methodology</w:t>
+      </w:r>
     </w:p>
     <w:p>
       <w:pPr>
@@ -683,13 +698,200 @@
         <w:rPr>
           <w:sz w:val="24"/>
         </w:rPr>
-        <w:t>Focus on timely and cost effective methods for achieving deliverables</w:t>
-      </w:r>
-      <w:r>
-        <w:rPr>
-          <w:sz w:val="24"/>
-        </w:rPr>
-        <w:t xml:space="preserve"> using Agile methodology</w:t>
+        <w:t>Focus on timely and cost effective met</w:t>
+      </w:r>
+      <w:r>
+        <w:rPr>
+          <w:sz w:val="24"/>
+        </w:rPr>
+        <w:t>hods for achieving deliverables</w:t>
+      </w:r>
+    </w:p>
+    <w:p>
+      <w:pPr>
+        <w:spacing w:after="0" w:line="240" w:lineRule="auto"/>
+      </w:pPr>
+    </w:p>
+    <w:p>
+      <w:pPr>
+        <w:spacing w:after="0" w:line="240" w:lineRule="auto"/>
+        <w:ind w:left="720"/>
+      </w:pPr>
+      <w:r>
+        <w:rPr>
+          <w:sz w:val="24"/>
+        </w:rPr>
+        <w:t>Software Development Inter</w:t>
+      </w:r>
+      <w:r>
+        <w:rPr>
+          <w:sz w:val="24"/>
+        </w:rPr>
+        <w:t xml:space="preserve">n </w:t>
+      </w:r>
+      <w:r>
+        <w:rPr>
+          <w:sz w:val="24"/>
+        </w:rPr>
+        <w:tab/>
+      </w:r>
+      <w:r>
+        <w:rPr>
+          <w:sz w:val="24"/>
+        </w:rPr>
+        <w:tab/>
+      </w:r>
+      <w:r>
+        <w:rPr>
+          <w:sz w:val="24"/>
+        </w:rPr>
+        <w:tab/>
+      </w:r>
+      <w:r>
+        <w:rPr>
+          <w:sz w:val="24"/>
+        </w:rPr>
+        <w:tab/>
+      </w:r>
+      <w:r>
+        <w:rPr>
+          <w:sz w:val="24"/>
+        </w:rPr>
+        <w:tab/>
+      </w:r>
+      <w:r>
+        <w:rPr>
+          <w:sz w:val="24"/>
+        </w:rPr>
+        <w:tab/>
+        <w:t>(February 2014 – June 2015</w:t>
+      </w:r>
+      <w:r>
+        <w:rPr>
+          <w:sz w:val="24"/>
+        </w:rPr>
+        <w:t>)</w:t>
+      </w:r>
+    </w:p>
+    <w:p>
+      <w:pPr>
+        <w:spacing w:after="0" w:line="240" w:lineRule="auto"/>
+        <w:ind w:left="720"/>
+      </w:pPr>
+      <w:proofErr w:type="spellStart"/>
+      <w:r>
+        <w:rPr>
+          <w:i/>
+          <w:sz w:val="24"/>
+        </w:rPr>
+        <w:t>USAble</w:t>
+      </w:r>
+      <w:proofErr w:type="spellEnd"/>
+      <w:r>
+        <w:rPr>
+          <w:i/>
+          <w:sz w:val="24"/>
+        </w:rPr>
+        <w:t xml:space="preserve"> Life</w:t>
+      </w:r>
+    </w:p>
+    <w:p>
+      <w:pPr>
+        <w:spacing w:after="0" w:line="240" w:lineRule="auto"/>
+        <w:ind w:left="720"/>
+      </w:pPr>
+    </w:p>
+    <w:p>
+      <w:pPr>
+        <w:pStyle w:val="ListParagraph"/>
+        <w:numPr>
+          <w:ilvl w:val="0"/>
+          <w:numId w:val="6"/>
+        </w:numPr>
+        <w:spacing w:after="0" w:line="240" w:lineRule="auto"/>
+        <w:rPr>
+          <w:sz w:val="24"/>
+        </w:rPr>
+      </w:pPr>
+      <w:r>
+        <w:rPr>
+          <w:sz w:val="24"/>
+        </w:rPr>
+        <w:t>Develop, implement, maintain and test software applications</w:t>
+      </w:r>
+      <w:r>
+        <w:rPr>
+          <w:sz w:val="24"/>
+        </w:rPr>
+        <w:t xml:space="preserve"> </w:t>
+      </w:r>
+      <w:r>
+        <w:rPr>
+          <w:sz w:val="24"/>
+        </w:rPr>
+        <w:t>using Agile methodology</w:t>
+      </w:r>
+    </w:p>
+    <w:p>
+      <w:pPr>
+        <w:pStyle w:val="ListParagraph"/>
+        <w:numPr>
+          <w:ilvl w:val="0"/>
+          <w:numId w:val="6"/>
+        </w:numPr>
+        <w:spacing w:after="0" w:line="240" w:lineRule="auto"/>
+        <w:rPr>
+          <w:sz w:val="24"/>
+        </w:rPr>
+      </w:pPr>
+      <w:r>
+        <w:rPr>
+          <w:sz w:val="24"/>
+        </w:rPr>
+        <w:t>Read and understand business requirements as they re</w:t>
+      </w:r>
+      <w:r>
+        <w:rPr>
+          <w:sz w:val="24"/>
+        </w:rPr>
+        <w:t>late to the development process</w:t>
+      </w:r>
+    </w:p>
+    <w:p>
+      <w:pPr>
+        <w:pStyle w:val="ListParagraph"/>
+        <w:numPr>
+          <w:ilvl w:val="0"/>
+          <w:numId w:val="6"/>
+        </w:numPr>
+        <w:spacing w:after="0" w:line="240" w:lineRule="auto"/>
+        <w:rPr>
+          <w:sz w:val="24"/>
+        </w:rPr>
+      </w:pPr>
+      <w:r>
+        <w:rPr>
+          <w:sz w:val="24"/>
+        </w:rPr>
+        <w:t xml:space="preserve">Worked closely with senior developers with </w:t>
+      </w:r>
+      <w:r>
+        <w:rPr>
+          <w:sz w:val="24"/>
+        </w:rPr>
+        <w:t>code reviews</w:t>
+      </w:r>
+      <w:r>
+        <w:rPr>
+          <w:sz w:val="24"/>
+        </w:rPr>
+        <w:t xml:space="preserve"> and </w:t>
+      </w:r>
+      <w:r>
+        <w:rPr>
+          <w:sz w:val="24"/>
+        </w:rPr>
+        <w:t>pair programming</w:t>
       </w:r>
     </w:p>
     <w:p>
@@ -758,8 +960,8 @@
         <w:spacing w:after="0" w:line="240" w:lineRule="auto"/>
         <w:ind w:left="720"/>
       </w:pPr>
-      <w:bookmarkStart w:id="1" w:name="h.gjdgxs" w:colFirst="0" w:colLast="0"/>
-      <w:bookmarkEnd w:id="1"/>
+      <w:bookmarkStart w:id="0" w:name="h.gjdgxs" w:colFirst="0" w:colLast="0"/>
+      <w:bookmarkEnd w:id="0"/>
       <w:r>
         <w:rPr>
           <w:i/>
@@ -1135,7 +1337,6 @@
         <w:rPr>
           <w:sz w:val="40"/>
         </w:rPr>
-        <w:lastRenderedPageBreak/>
         <w:t>Jonathan Moore</w:t>
       </w:r>
     </w:p>
@@ -1762,15 +1963,6 @@
     <w:p>
       <w:pPr>
         <w:spacing w:after="0" w:line="240" w:lineRule="auto"/>
-        <w:ind w:left="720"/>
-        <w:rPr>
-          <w:sz w:val="24"/>
-        </w:rPr>
-      </w:pPr>
-    </w:p>
-    <w:p>
-      <w:pPr>
-        <w:spacing w:after="0" w:line="240" w:lineRule="auto"/>
         <w:rPr>
           <w:b/>
           <w:sz w:val="28"/>
@@ -1792,6 +1984,105 @@
           <w:sz w:val="24"/>
         </w:rPr>
       </w:pPr>
+    </w:p>
+    <w:p>
+      <w:pPr>
+        <w:spacing w:after="0" w:line="240" w:lineRule="auto"/>
+        <w:ind w:left="720"/>
+        <w:rPr>
+          <w:sz w:val="24"/>
+        </w:rPr>
+      </w:pPr>
+      <w:r>
+        <w:rPr>
+          <w:sz w:val="24"/>
+        </w:rPr>
+        <w:t>Excellence and Action Award</w:t>
+      </w:r>
+      <w:r>
+        <w:rPr>
+          <w:sz w:val="24"/>
+        </w:rPr>
+        <w:tab/>
+      </w:r>
+      <w:r>
+        <w:rPr>
+          <w:sz w:val="24"/>
+        </w:rPr>
+        <w:tab/>
+      </w:r>
+      <w:r>
+        <w:rPr>
+          <w:sz w:val="24"/>
+        </w:rPr>
+        <w:tab/>
+      </w:r>
+      <w:r>
+        <w:rPr>
+          <w:sz w:val="24"/>
+        </w:rPr>
+        <w:tab/>
+      </w:r>
+      <w:r>
+        <w:rPr>
+          <w:sz w:val="24"/>
+        </w:rPr>
+        <w:tab/>
+      </w:r>
+      <w:r>
+        <w:rPr>
+          <w:sz w:val="24"/>
+        </w:rPr>
+        <w:tab/>
+      </w:r>
+      <w:r>
+        <w:rPr>
+          <w:sz w:val="24"/>
+        </w:rPr>
+        <w:tab/>
+        <w:t>(2016</w:t>
+      </w:r>
+      <w:r>
+        <w:rPr>
+          <w:sz w:val="24"/>
+        </w:rPr>
+        <w:t>)</w:t>
+      </w:r>
+    </w:p>
+    <w:p>
+      <w:pPr>
+        <w:spacing w:after="0" w:line="240" w:lineRule="auto"/>
+        <w:ind w:left="720"/>
+        <w:rPr>
+          <w:i/>
+          <w:sz w:val="24"/>
+        </w:rPr>
+      </w:pPr>
+      <w:r>
+        <w:rPr>
+          <w:i/>
+          <w:sz w:val="24"/>
+        </w:rPr>
+        <w:t>Usable Life</w:t>
+      </w:r>
+    </w:p>
+    <w:p>
+      <w:pPr>
+        <w:spacing w:after="0" w:line="240" w:lineRule="auto"/>
+        <w:ind w:left="720"/>
+        <w:rPr>
+          <w:sz w:val="24"/>
+        </w:rPr>
+      </w:pPr>
+    </w:p>
+    <w:p>
+      <w:pPr>
+        <w:spacing w:after="0" w:line="240" w:lineRule="auto"/>
+        <w:ind w:left="720"/>
+        <w:rPr>
+          <w:sz w:val="24"/>
+        </w:rPr>
+      </w:pPr>
       <w:r>
         <w:rPr>
           <w:sz w:val="24"/>
@@ -2168,196 +2459,17 @@
           <w:i/>
           <w:sz w:val="24"/>
         </w:rPr>
-        <w:t>Pulaski Technical College</w:t>
-      </w:r>
-    </w:p>
-    <w:p>
-      <w:pPr>
-        <w:spacing w:after="0" w:line="240" w:lineRule="auto"/>
-        <w:ind w:left="720"/>
+        <w:t>Pulaski Tec</w:t>
+      </w:r>
+      <w:bookmarkStart w:id="1" w:name="_GoBack"/>
+      <w:bookmarkEnd w:id="1"/>
+      <w:r>
         <w:rPr>
           <w:i/>
           <w:sz w:val="24"/>
         </w:rPr>
-      </w:pPr>
-    </w:p>
-    <w:p>
-      <w:pPr>
-        <w:spacing w:after="0" w:line="240" w:lineRule="auto"/>
-        <w:ind w:left="720"/>
-      </w:pPr>
-      <w:r>
-        <w:rPr>
-          <w:sz w:val="24"/>
-        </w:rPr>
-        <w:t>Presidential Scholarship</w:t>
-      </w:r>
-      <w:r>
-        <w:rPr>
-          <w:sz w:val="24"/>
-        </w:rPr>
-        <w:tab/>
-      </w:r>
-      <w:r>
-        <w:rPr>
-          <w:sz w:val="24"/>
-        </w:rPr>
-        <w:tab/>
-      </w:r>
-      <w:r>
-        <w:rPr>
-          <w:sz w:val="24"/>
-        </w:rPr>
-        <w:tab/>
-      </w:r>
-      <w:r>
-        <w:rPr>
-          <w:sz w:val="24"/>
-        </w:rPr>
-        <w:tab/>
-      </w:r>
-      <w:r>
-        <w:rPr>
-          <w:sz w:val="24"/>
-        </w:rPr>
-        <w:tab/>
-      </w:r>
-      <w:r>
-        <w:rPr>
-          <w:sz w:val="24"/>
-        </w:rPr>
-        <w:tab/>
-      </w:r>
-      <w:r>
-        <w:rPr>
-          <w:sz w:val="24"/>
-        </w:rPr>
-        <w:tab/>
-        <w:t>(2010)</w:t>
-      </w:r>
-    </w:p>
-    <w:p>
-      <w:pPr>
-        <w:spacing w:after="0" w:line="240" w:lineRule="auto"/>
-        <w:ind w:left="720"/>
-        <w:rPr>
-          <w:i/>
-          <w:sz w:val="24"/>
-        </w:rPr>
-      </w:pPr>
-      <w:r>
-        <w:rPr>
-          <w:i/>
-          <w:sz w:val="24"/>
-        </w:rPr>
-        <w:t>Pulaski Technical College</w:t>
-      </w:r>
-    </w:p>
-    <w:p>
-      <w:pPr>
-        <w:spacing w:after="0" w:line="240" w:lineRule="auto"/>
-        <w:rPr>
-          <w:i/>
-          <w:sz w:val="24"/>
-        </w:rPr>
-      </w:pPr>
-    </w:p>
-    <w:p>
-      <w:pPr>
-        <w:spacing w:after="0" w:line="240" w:lineRule="auto"/>
-        <w:ind w:left="720"/>
-        <w:rPr>
-          <w:sz w:val="24"/>
-        </w:rPr>
-      </w:pPr>
-      <w:r>
-        <w:rPr>
-          <w:sz w:val="24"/>
-        </w:rPr>
-        <w:t>Arkansas Scholars</w:t>
-      </w:r>
-      <w:r>
-        <w:rPr>
-          <w:sz w:val="24"/>
-        </w:rPr>
-        <w:tab/>
-      </w:r>
-      <w:r>
-        <w:rPr>
-          <w:sz w:val="24"/>
-        </w:rPr>
-        <w:tab/>
-      </w:r>
-      <w:r>
-        <w:rPr>
-          <w:sz w:val="24"/>
-        </w:rPr>
-        <w:tab/>
-      </w:r>
-      <w:r>
-        <w:rPr>
-          <w:sz w:val="24"/>
-        </w:rPr>
-        <w:tab/>
-      </w:r>
-      <w:r>
-        <w:rPr>
-          <w:sz w:val="24"/>
-        </w:rPr>
-        <w:tab/>
-      </w:r>
-      <w:r>
-        <w:rPr>
-          <w:sz w:val="24"/>
-        </w:rPr>
-        <w:tab/>
-      </w:r>
-      <w:r>
-        <w:rPr>
-          <w:sz w:val="24"/>
-        </w:rPr>
-        <w:tab/>
-      </w:r>
-      <w:r>
-        <w:rPr>
-          <w:sz w:val="24"/>
-        </w:rPr>
-        <w:tab/>
-        <w:t>(2010)</w:t>
-      </w:r>
-    </w:p>
-    <w:p>
-      <w:pPr>
-        <w:spacing w:after="0" w:line="240" w:lineRule="auto"/>
-        <w:ind w:left="720"/>
-        <w:rPr>
-          <w:i/>
-          <w:sz w:val="24"/>
-        </w:rPr>
-      </w:pPr>
-      <w:r>
-        <w:rPr>
-          <w:i/>
-          <w:sz w:val="24"/>
-        </w:rPr>
-        <w:t>Bryant High School</w:t>
-      </w:r>
-    </w:p>
-    <w:p>
-      <w:pPr>
-        <w:spacing w:after="0" w:line="240" w:lineRule="auto"/>
-        <w:ind w:left="720"/>
-        <w:rPr>
-          <w:i/>
-          <w:sz w:val="24"/>
-        </w:rPr>
-      </w:pPr>
-    </w:p>
-    <w:p>
-      <w:pPr>
-        <w:spacing w:after="0" w:line="240" w:lineRule="auto"/>
-        <w:ind w:left="720"/>
-      </w:pPr>
+        <w:t>hnical College</w:t>
+      </w:r>
     </w:p>
     <w:sectPr>
       <w:pgSz w:w="12240" w:h="15840"/>
@@ -3462,6 +3574,7 @@
   </w:latentStyles>
   <w:style w:type="paragraph" w:default="1" w:styleId="Normal">
     <w:name w:val="Normal"/>
+    <w:rsid w:val="00B643C8"/>
   </w:style>
   <w:style w:type="paragraph" w:styleId="Heading1">
     <w:name w:val="heading 1"/>
@@ -3561,7 +3674,6 @@
   <w:style w:type="character" w:default="1" w:styleId="DefaultParagraphFont">
     <w:name w:val="Default Paragraph Font"/>
     <w:uiPriority w:val="1"/>
-    <w:semiHidden/>
     <w:unhideWhenUsed/>
   </w:style>
   <w:style w:type="table" w:default="1" w:styleId="TableNormal">
@@ -3680,6 +3792,25 @@
       <w:color w:val="0563C1" w:themeColor="hyperlink"/>
       <w:u w:val="single"/>
     </w:rPr>
+  </w:style>
+  <w:style w:type="table" w:styleId="TableGrid">
+    <w:name w:val="Table Grid"/>
+    <w:basedOn w:val="TableNormal"/>
+    <w:uiPriority w:val="39"/>
+    <w:rsid w:val="00696381"/>
+    <w:pPr>
+      <w:spacing w:after="0" w:line="240" w:lineRule="auto"/>
+    </w:pPr>
+    <w:tblPr>
+      <w:tblBorders>
+        <w:top w:val="single" w:sz="4" w:space="0" w:color="auto"/>
+        <w:left w:val="single" w:sz="4" w:space="0" w:color="auto"/>
+        <w:bottom w:val="single" w:sz="4" w:space="0" w:color="auto"/>
+        <w:right w:val="single" w:sz="4" w:space="0" w:color="auto"/>
+        <w:insideH w:val="single" w:sz="4" w:space="0" w:color="auto"/>
+        <w:insideV w:val="single" w:sz="4" w:space="0" w:color="auto"/>
+      </w:tblBorders>
+    </w:tblPr>
   </w:style>
 </w:styles>
 </file>

</xml_diff>

<commit_message>
Revert "Promoted to Developer II"
This reverts commit 69add4a2c3390df42cfafa5a703468ea7f51d6d0.
</commit_message>
<xml_diff>
--- a/files/Jonathan_Moore_Resume.docx
+++ b/files/Jonathan_Moore_Resume.docx
@@ -115,35 +115,30 @@
     </w:p>
     <w:tbl>
       <w:tblPr>
-        <w:tblStyle w:val="TableGrid"/>
-        <w:tblW w:w="10790" w:type="dxa"/>
-        <w:tblInd w:w="660" w:type="dxa"/>
+        <w:tblStyle w:val="a0"/>
+        <w:tblW w:w="9350" w:type="dxa"/>
+        <w:tblInd w:w="600" w:type="dxa"/>
         <w:tblBorders>
-          <w:top w:val="none" w:sz="0" w:space="0" w:color="auto"/>
-          <w:left w:val="none" w:sz="0" w:space="0" w:color="auto"/>
-          <w:bottom w:val="none" w:sz="0" w:space="0" w:color="auto"/>
-          <w:right w:val="none" w:sz="0" w:space="0" w:color="auto"/>
-          <w:insideH w:val="none" w:sz="0" w:space="0" w:color="auto"/>
-          <w:insideV w:val="none" w:sz="0" w:space="0" w:color="auto"/>
+          <w:top w:val="nil"/>
+          <w:left w:val="nil"/>
+          <w:bottom w:val="nil"/>
+          <w:right w:val="nil"/>
+          <w:insideH w:val="nil"/>
+          <w:insideV w:val="nil"/>
         </w:tblBorders>
-        <w:tblLook w:val="04A0" w:firstRow="1" w:lastRow="0" w:firstColumn="1" w:lastColumn="0" w:noHBand="0" w:noVBand="1"/>
+        <w:tblLayout w:type="fixed"/>
+        <w:tblLook w:val="0400" w:firstRow="0" w:lastRow="0" w:firstColumn="0" w:lastColumn="0" w:noHBand="0" w:noVBand="1"/>
       </w:tblPr>
       <w:tblGrid>
-        <w:gridCol w:w="3596"/>
-        <w:gridCol w:w="3597"/>
-        <w:gridCol w:w="3597"/>
+        <w:gridCol w:w="3060"/>
+        <w:gridCol w:w="6290"/>
       </w:tblGrid>
       <w:tr>
         <w:tc>
           <w:tcPr>
-            <w:tcW w:w="3596" w:type="dxa"/>
+            <w:tcW w:w="3060" w:type="dxa"/>
           </w:tcPr>
           <w:p>
-            <w:pPr>
-              <w:rPr>
-                <w:sz w:val="24"/>
-              </w:rPr>
-            </w:pPr>
             <w:r>
               <w:rPr>
                 <w:sz w:val="24"/>
@@ -154,14 +149,9 @@
         </w:tc>
         <w:tc>
           <w:tcPr>
-            <w:tcW w:w="3597" w:type="dxa"/>
+            <w:tcW w:w="6290" w:type="dxa"/>
           </w:tcPr>
           <w:p>
-            <w:pPr>
-              <w:rPr>
-                <w:sz w:val="24"/>
-              </w:rPr>
-            </w:pPr>
             <w:r>
               <w:rPr>
                 <w:sz w:val="24"/>
@@ -170,36 +160,13 @@
             </w:r>
           </w:p>
         </w:tc>
-        <w:tc>
-          <w:tcPr>
-            <w:tcW w:w="3597" w:type="dxa"/>
-          </w:tcPr>
-          <w:p>
-            <w:pPr>
-              <w:rPr>
-                <w:sz w:val="24"/>
-              </w:rPr>
-            </w:pPr>
-            <w:r>
-              <w:rPr>
-                <w:sz w:val="24"/>
-              </w:rPr>
-              <w:t>React.js</w:t>
-            </w:r>
-          </w:p>
-        </w:tc>
       </w:tr>
       <w:tr>
         <w:tc>
           <w:tcPr>
-            <w:tcW w:w="3596" w:type="dxa"/>
+            <w:tcW w:w="3060" w:type="dxa"/>
           </w:tcPr>
           <w:p>
-            <w:pPr>
-              <w:rPr>
-                <w:sz w:val="24"/>
-              </w:rPr>
-            </w:pPr>
             <w:r>
               <w:rPr>
                 <w:sz w:val="24"/>
@@ -210,14 +177,9 @@
         </w:tc>
         <w:tc>
           <w:tcPr>
-            <w:tcW w:w="3597" w:type="dxa"/>
+            <w:tcW w:w="6290" w:type="dxa"/>
           </w:tcPr>
           <w:p>
-            <w:pPr>
-              <w:rPr>
-                <w:sz w:val="24"/>
-              </w:rPr>
-            </w:pPr>
             <w:r>
               <w:rPr>
                 <w:sz w:val="24"/>
@@ -226,57 +188,28 @@
             </w:r>
           </w:p>
         </w:tc>
+      </w:tr>
+      <w:tr>
         <w:tc>
           <w:tcPr>
-            <w:tcW w:w="3597" w:type="dxa"/>
+            <w:tcW w:w="3060" w:type="dxa"/>
           </w:tcPr>
           <w:p>
-            <w:pPr>
-              <w:rPr>
-                <w:sz w:val="24"/>
-              </w:rPr>
-            </w:pPr>
-            <w:r>
-              <w:rPr>
-                <w:sz w:val="24"/>
-              </w:rPr>
-              <w:t>Bootstrap</w:t>
-            </w:r>
-          </w:p>
-        </w:tc>
-      </w:tr>
-      <w:tr>
-        <w:trPr>
-          <w:trHeight w:val="80"/>
-        </w:trPr>
-        <w:tc>
-          <w:tcPr>
-            <w:tcW w:w="3596" w:type="dxa"/>
-          </w:tcPr>
-          <w:p>
-            <w:pPr>
-              <w:rPr>
-                <w:sz w:val="24"/>
-              </w:rPr>
-            </w:pPr>
             <w:r>
               <w:rPr>
                 <w:sz w:val="24"/>
               </w:rPr>
               <w:t>JavaScript</w:t>
             </w:r>
+            <w:bookmarkStart w:id="0" w:name="_GoBack"/>
+            <w:bookmarkEnd w:id="0"/>
           </w:p>
         </w:tc>
         <w:tc>
           <w:tcPr>
-            <w:tcW w:w="3597" w:type="dxa"/>
+            <w:tcW w:w="6290" w:type="dxa"/>
           </w:tcPr>
           <w:p>
-            <w:pPr>
-              <w:rPr>
-                <w:sz w:val="24"/>
-              </w:rPr>
-            </w:pPr>
             <w:r>
               <w:rPr>
                 <w:sz w:val="24"/>
@@ -285,21 +218,125 @@
             </w:r>
           </w:p>
         </w:tc>
+      </w:tr>
+    </w:tbl>
+    <w:p>
+      <w:pPr>
+        <w:spacing w:after="0" w:line="240" w:lineRule="auto"/>
+      </w:pPr>
+    </w:p>
+    <w:p>
+      <w:pPr>
+        <w:spacing w:after="0" w:line="240" w:lineRule="auto"/>
+      </w:pPr>
+      <w:r>
+        <w:rPr>
+          <w:b/>
+          <w:sz w:val="28"/>
+        </w:rPr>
+        <w:t>Coursework:</w:t>
+      </w:r>
+    </w:p>
+    <w:tbl>
+      <w:tblPr>
+        <w:tblStyle w:val="a1"/>
+        <w:tblW w:w="9350" w:type="dxa"/>
+        <w:tblInd w:w="600" w:type="dxa"/>
+        <w:tblBorders>
+          <w:top w:val="nil"/>
+          <w:left w:val="nil"/>
+          <w:bottom w:val="nil"/>
+          <w:right w:val="nil"/>
+          <w:insideH w:val="nil"/>
+          <w:insideV w:val="nil"/>
+        </w:tblBorders>
+        <w:tblLayout w:type="fixed"/>
+        <w:tblLook w:val="0400" w:firstRow="0" w:lastRow="0" w:firstColumn="0" w:lastColumn="0" w:noHBand="0" w:noVBand="1"/>
+      </w:tblPr>
+      <w:tblGrid>
+        <w:gridCol w:w="3060"/>
+        <w:gridCol w:w="6290"/>
+      </w:tblGrid>
+      <w:tr>
         <w:tc>
           <w:tcPr>
-            <w:tcW w:w="3597" w:type="dxa"/>
+            <w:tcW w:w="3060" w:type="dxa"/>
           </w:tcPr>
           <w:p>
-            <w:pPr>
-              <w:rPr>
-                <w:sz w:val="24"/>
-              </w:rPr>
-            </w:pPr>
             <w:r>
               <w:rPr>
                 <w:sz w:val="24"/>
               </w:rPr>
-              <w:t>Usability Testing</w:t>
+              <w:t>Programming I &amp; II</w:t>
+            </w:r>
+          </w:p>
+        </w:tc>
+        <w:tc>
+          <w:tcPr>
+            <w:tcW w:w="6290" w:type="dxa"/>
+          </w:tcPr>
+          <w:p>
+            <w:r>
+              <w:rPr>
+                <w:sz w:val="24"/>
+              </w:rPr>
+              <w:t>Mobile Web Design</w:t>
+            </w:r>
+          </w:p>
+        </w:tc>
+      </w:tr>
+      <w:tr>
+        <w:tc>
+          <w:tcPr>
+            <w:tcW w:w="3060" w:type="dxa"/>
+          </w:tcPr>
+          <w:p>
+            <w:r>
+              <w:rPr>
+                <w:sz w:val="24"/>
+              </w:rPr>
+              <w:t>Internet Applications</w:t>
+            </w:r>
+          </w:p>
+        </w:tc>
+        <w:tc>
+          <w:tcPr>
+            <w:tcW w:w="6290" w:type="dxa"/>
+          </w:tcPr>
+          <w:p>
+            <w:r>
+              <w:rPr>
+                <w:sz w:val="24"/>
+              </w:rPr>
+              <w:t>ASP.NET</w:t>
+            </w:r>
+          </w:p>
+        </w:tc>
+      </w:tr>
+      <w:tr>
+        <w:tc>
+          <w:tcPr>
+            <w:tcW w:w="3060" w:type="dxa"/>
+          </w:tcPr>
+          <w:p>
+            <w:r>
+              <w:rPr>
+                <w:sz w:val="24"/>
+              </w:rPr>
+              <w:t>Database Concepts</w:t>
+            </w:r>
+          </w:p>
+        </w:tc>
+        <w:tc>
+          <w:tcPr>
+            <w:tcW w:w="6290" w:type="dxa"/>
+          </w:tcPr>
+          <w:p>
+            <w:r>
+              <w:rPr>
+                <w:sz w:val="24"/>
+              </w:rPr>
+              <w:t>Human Computer Interface</w:t>
             </w:r>
           </w:p>
         </w:tc>
@@ -309,6 +346,9 @@
       <w:pPr>
         <w:spacing w:after="0" w:line="240" w:lineRule="auto"/>
       </w:pPr>
+      <w:r>
+        <w:t xml:space="preserve"> </w:t>
+      </w:r>
     </w:p>
     <w:p>
       <w:pPr>
@@ -341,62 +381,67 @@
         <w:rPr>
           <w:sz w:val="24"/>
         </w:rPr>
-        <w:t>I</w:t>
-      </w:r>
-      <w:r>
-        <w:rPr>
-          <w:sz w:val="24"/>
-        </w:rPr>
-        <w:tab/>
-      </w:r>
-      <w:r>
-        <w:rPr>
-          <w:sz w:val="24"/>
-        </w:rPr>
-        <w:tab/>
-      </w:r>
-      <w:r>
-        <w:rPr>
-          <w:sz w:val="24"/>
-        </w:rPr>
-        <w:tab/>
-      </w:r>
-      <w:r>
-        <w:rPr>
-          <w:sz w:val="24"/>
-        </w:rPr>
-        <w:tab/>
-      </w:r>
-      <w:r>
-        <w:rPr>
-          <w:sz w:val="24"/>
-        </w:rPr>
-        <w:tab/>
-      </w:r>
-      <w:r>
-        <w:rPr>
-          <w:sz w:val="24"/>
-        </w:rPr>
-        <w:tab/>
-      </w:r>
-      <w:r>
-        <w:rPr>
-          <w:sz w:val="24"/>
-        </w:rPr>
-        <w:tab/>
-      </w:r>
-      <w:r>
-        <w:rPr>
-          <w:sz w:val="24"/>
-        </w:rPr>
-        <w:tab/>
-      </w:r>
-      <w:r>
-        <w:rPr>
-          <w:sz w:val="24"/>
-        </w:rPr>
-        <w:tab/>
-        <w:t>(July 2017</w:t>
+        <w:tab/>
+      </w:r>
+      <w:r>
+        <w:rPr>
+          <w:sz w:val="24"/>
+        </w:rPr>
+        <w:tab/>
+      </w:r>
+      <w:r>
+        <w:rPr>
+          <w:sz w:val="24"/>
+        </w:rPr>
+        <w:tab/>
+      </w:r>
+      <w:r>
+        <w:rPr>
+          <w:sz w:val="24"/>
+        </w:rPr>
+        <w:tab/>
+      </w:r>
+      <w:r>
+        <w:rPr>
+          <w:sz w:val="24"/>
+        </w:rPr>
+        <w:tab/>
+      </w:r>
+      <w:r>
+        <w:rPr>
+          <w:sz w:val="24"/>
+        </w:rPr>
+        <w:tab/>
+      </w:r>
+      <w:r>
+        <w:rPr>
+          <w:sz w:val="24"/>
+        </w:rPr>
+        <w:tab/>
+      </w:r>
+      <w:r>
+        <w:rPr>
+          <w:sz w:val="24"/>
+        </w:rPr>
+        <w:tab/>
+      </w:r>
+      <w:r>
+        <w:rPr>
+          <w:sz w:val="24"/>
+        </w:rPr>
+        <w:tab/>
+      </w:r>
+      <w:r>
+        <w:rPr>
+          <w:sz w:val="24"/>
+        </w:rPr>
+        <w:t>(</w:t>
+      </w:r>
+      <w:r>
+        <w:rPr>
+          <w:sz w:val="24"/>
+        </w:rPr>
+        <w:t>June 2015</w:t>
       </w:r>
       <w:r>
         <w:rPr>
@@ -451,18 +496,6 @@
         </w:rPr>
         <w:t>Develop, implement, maintain and test software applications</w:t>
       </w:r>
-      <w:r>
-        <w:rPr>
-          <w:sz w:val="24"/>
-        </w:rPr>
-        <w:t xml:space="preserve"> </w:t>
-      </w:r>
-      <w:r>
-        <w:rPr>
-          <w:sz w:val="24"/>
-        </w:rPr>
-        <w:t>using Agile methodology</w:t>
-      </w:r>
     </w:p>
     <w:p>
       <w:pPr>
@@ -499,103 +532,67 @@
         <w:rPr>
           <w:sz w:val="24"/>
         </w:rPr>
-        <w:t>Mentor and assist</w:t>
-      </w:r>
-      <w:r>
-        <w:rPr>
-          <w:sz w:val="24"/>
-        </w:rPr>
-        <w:t xml:space="preserve"> software development i</w:t>
-      </w:r>
-      <w:r>
-        <w:rPr>
-          <w:sz w:val="24"/>
-        </w:rPr>
-        <w:t>ntern</w:t>
-      </w:r>
-      <w:r>
-        <w:rPr>
-          <w:sz w:val="24"/>
-        </w:rPr>
-        <w:t>s</w:t>
-      </w:r>
-    </w:p>
-    <w:p>
-      <w:pPr>
-        <w:spacing w:after="0" w:line="240" w:lineRule="auto"/>
-      </w:pPr>
-    </w:p>
-    <w:p>
-      <w:pPr>
-        <w:spacing w:after="0" w:line="240" w:lineRule="auto"/>
-        <w:ind w:left="720"/>
-      </w:pPr>
-      <w:r>
-        <w:rPr>
-          <w:sz w:val="24"/>
-        </w:rPr>
-        <w:t>Developer I</w:t>
-      </w:r>
-      <w:r>
-        <w:rPr>
-          <w:sz w:val="24"/>
-        </w:rPr>
-        <w:tab/>
-      </w:r>
-      <w:r>
-        <w:rPr>
-          <w:sz w:val="24"/>
-        </w:rPr>
-        <w:tab/>
-      </w:r>
-      <w:r>
-        <w:rPr>
-          <w:sz w:val="24"/>
-        </w:rPr>
-        <w:tab/>
-      </w:r>
-      <w:r>
-        <w:rPr>
-          <w:sz w:val="24"/>
-        </w:rPr>
-        <w:tab/>
-      </w:r>
-      <w:r>
-        <w:rPr>
-          <w:sz w:val="24"/>
-        </w:rPr>
-        <w:tab/>
-      </w:r>
-      <w:r>
-        <w:rPr>
-          <w:sz w:val="24"/>
-        </w:rPr>
-        <w:tab/>
-      </w:r>
-      <w:r>
-        <w:rPr>
-          <w:sz w:val="24"/>
-        </w:rPr>
-        <w:tab/>
-      </w:r>
-      <w:r>
-        <w:rPr>
-          <w:sz w:val="24"/>
-        </w:rPr>
-        <w:tab/>
-      </w:r>
-      <w:r>
-        <w:rPr>
-          <w:sz w:val="24"/>
-        </w:rPr>
-        <w:tab/>
-        <w:t xml:space="preserve">(June 2015 – </w:t>
-      </w:r>
-      <w:r>
-        <w:rPr>
-          <w:sz w:val="24"/>
-        </w:rPr>
-        <w:t>July 2017</w:t>
+        <w:t>Focus on timely and cost effective methods for achieving deliverables using Agile methodology</w:t>
+      </w:r>
+    </w:p>
+    <w:p>
+      <w:pPr>
+        <w:spacing w:after="0" w:line="240" w:lineRule="auto"/>
+      </w:pPr>
+    </w:p>
+    <w:p>
+      <w:pPr>
+        <w:spacing w:after="0" w:line="240" w:lineRule="auto"/>
+        <w:ind w:left="720"/>
+      </w:pPr>
+      <w:r>
+        <w:rPr>
+          <w:sz w:val="24"/>
+        </w:rPr>
+        <w:t>Software Development Inter</w:t>
+      </w:r>
+      <w:r>
+        <w:rPr>
+          <w:sz w:val="24"/>
+        </w:rPr>
+        <w:t xml:space="preserve">n </w:t>
+      </w:r>
+      <w:r>
+        <w:rPr>
+          <w:sz w:val="24"/>
+        </w:rPr>
+        <w:tab/>
+      </w:r>
+      <w:r>
+        <w:rPr>
+          <w:sz w:val="24"/>
+        </w:rPr>
+        <w:tab/>
+      </w:r>
+      <w:r>
+        <w:rPr>
+          <w:sz w:val="24"/>
+        </w:rPr>
+        <w:tab/>
+      </w:r>
+      <w:r>
+        <w:rPr>
+          <w:sz w:val="24"/>
+        </w:rPr>
+        <w:tab/>
+      </w:r>
+      <w:r>
+        <w:rPr>
+          <w:sz w:val="24"/>
+        </w:rPr>
+        <w:tab/>
+      </w:r>
+      <w:r>
+        <w:rPr>
+          <w:sz w:val="24"/>
+        </w:rPr>
+        <w:tab/>
+        <w:t>(February 2014 – June 2015</w:t>
       </w:r>
       <w:r>
         <w:rPr>
@@ -650,18 +647,6 @@
         </w:rPr>
         <w:t>Develop, implement, maintain and test software applications</w:t>
       </w:r>
-      <w:r>
-        <w:rPr>
-          <w:sz w:val="24"/>
-        </w:rPr>
-        <w:t xml:space="preserve"> </w:t>
-      </w:r>
-      <w:r>
-        <w:rPr>
-          <w:sz w:val="24"/>
-        </w:rPr>
-        <w:t>using Agile methodology</w:t>
-      </w:r>
     </w:p>
     <w:p>
       <w:pPr>
@@ -698,200 +683,13 @@
         <w:rPr>
           <w:sz w:val="24"/>
         </w:rPr>
-        <w:t>Focus on timely and cost effective met</w:t>
-      </w:r>
-      <w:r>
-        <w:rPr>
-          <w:sz w:val="24"/>
-        </w:rPr>
-        <w:t>hods for achieving deliverables</w:t>
-      </w:r>
-    </w:p>
-    <w:p>
-      <w:pPr>
-        <w:spacing w:after="0" w:line="240" w:lineRule="auto"/>
-      </w:pPr>
-    </w:p>
-    <w:p>
-      <w:pPr>
-        <w:spacing w:after="0" w:line="240" w:lineRule="auto"/>
-        <w:ind w:left="720"/>
-      </w:pPr>
-      <w:r>
-        <w:rPr>
-          <w:sz w:val="24"/>
-        </w:rPr>
-        <w:t>Software Development Inter</w:t>
-      </w:r>
-      <w:r>
-        <w:rPr>
-          <w:sz w:val="24"/>
-        </w:rPr>
-        <w:t xml:space="preserve">n </w:t>
-      </w:r>
-      <w:r>
-        <w:rPr>
-          <w:sz w:val="24"/>
-        </w:rPr>
-        <w:tab/>
-      </w:r>
-      <w:r>
-        <w:rPr>
-          <w:sz w:val="24"/>
-        </w:rPr>
-        <w:tab/>
-      </w:r>
-      <w:r>
-        <w:rPr>
-          <w:sz w:val="24"/>
-        </w:rPr>
-        <w:tab/>
-      </w:r>
-      <w:r>
-        <w:rPr>
-          <w:sz w:val="24"/>
-        </w:rPr>
-        <w:tab/>
-      </w:r>
-      <w:r>
-        <w:rPr>
-          <w:sz w:val="24"/>
-        </w:rPr>
-        <w:tab/>
-      </w:r>
-      <w:r>
-        <w:rPr>
-          <w:sz w:val="24"/>
-        </w:rPr>
-        <w:tab/>
-        <w:t>(February 2014 – June 2015</w:t>
-      </w:r>
-      <w:r>
-        <w:rPr>
-          <w:sz w:val="24"/>
-        </w:rPr>
-        <w:t>)</w:t>
-      </w:r>
-    </w:p>
-    <w:p>
-      <w:pPr>
-        <w:spacing w:after="0" w:line="240" w:lineRule="auto"/>
-        <w:ind w:left="720"/>
-      </w:pPr>
-      <w:proofErr w:type="spellStart"/>
-      <w:r>
-        <w:rPr>
-          <w:i/>
-          <w:sz w:val="24"/>
-        </w:rPr>
-        <w:t>USAble</w:t>
-      </w:r>
-      <w:proofErr w:type="spellEnd"/>
-      <w:r>
-        <w:rPr>
-          <w:i/>
-          <w:sz w:val="24"/>
-        </w:rPr>
-        <w:t xml:space="preserve"> Life</w:t>
-      </w:r>
-    </w:p>
-    <w:p>
-      <w:pPr>
-        <w:spacing w:after="0" w:line="240" w:lineRule="auto"/>
-        <w:ind w:left="720"/>
-      </w:pPr>
-    </w:p>
-    <w:p>
-      <w:pPr>
-        <w:pStyle w:val="ListParagraph"/>
-        <w:numPr>
-          <w:ilvl w:val="0"/>
-          <w:numId w:val="6"/>
-        </w:numPr>
-        <w:spacing w:after="0" w:line="240" w:lineRule="auto"/>
-        <w:rPr>
-          <w:sz w:val="24"/>
-        </w:rPr>
-      </w:pPr>
-      <w:r>
-        <w:rPr>
-          <w:sz w:val="24"/>
-        </w:rPr>
-        <w:t>Develop, implement, maintain and test software applications</w:t>
-      </w:r>
-      <w:r>
-        <w:rPr>
-          <w:sz w:val="24"/>
-        </w:rPr>
-        <w:t xml:space="preserve"> </w:t>
-      </w:r>
-      <w:r>
-        <w:rPr>
-          <w:sz w:val="24"/>
-        </w:rPr>
-        <w:t>using Agile methodology</w:t>
-      </w:r>
-    </w:p>
-    <w:p>
-      <w:pPr>
-        <w:pStyle w:val="ListParagraph"/>
-        <w:numPr>
-          <w:ilvl w:val="0"/>
-          <w:numId w:val="6"/>
-        </w:numPr>
-        <w:spacing w:after="0" w:line="240" w:lineRule="auto"/>
-        <w:rPr>
-          <w:sz w:val="24"/>
-        </w:rPr>
-      </w:pPr>
-      <w:r>
-        <w:rPr>
-          <w:sz w:val="24"/>
-        </w:rPr>
-        <w:t>Read and understand business requirements as they re</w:t>
-      </w:r>
-      <w:r>
-        <w:rPr>
-          <w:sz w:val="24"/>
-        </w:rPr>
-        <w:t>late to the development process</w:t>
-      </w:r>
-    </w:p>
-    <w:p>
-      <w:pPr>
-        <w:pStyle w:val="ListParagraph"/>
-        <w:numPr>
-          <w:ilvl w:val="0"/>
-          <w:numId w:val="6"/>
-        </w:numPr>
-        <w:spacing w:after="0" w:line="240" w:lineRule="auto"/>
-        <w:rPr>
-          <w:sz w:val="24"/>
-        </w:rPr>
-      </w:pPr>
-      <w:r>
-        <w:rPr>
-          <w:sz w:val="24"/>
-        </w:rPr>
-        <w:t xml:space="preserve">Worked closely with senior developers with </w:t>
-      </w:r>
-      <w:r>
-        <w:rPr>
-          <w:sz w:val="24"/>
-        </w:rPr>
-        <w:t>code reviews</w:t>
-      </w:r>
-      <w:r>
-        <w:rPr>
-          <w:sz w:val="24"/>
-        </w:rPr>
-        <w:t xml:space="preserve"> and </w:t>
-      </w:r>
-      <w:r>
-        <w:rPr>
-          <w:sz w:val="24"/>
-        </w:rPr>
-        <w:t>pair programming</w:t>
+        <w:t>Focus on timely and cost effective methods for achieving deliverables</w:t>
+      </w:r>
+      <w:r>
+        <w:rPr>
+          <w:sz w:val="24"/>
+        </w:rPr>
+        <w:t xml:space="preserve"> using Agile methodology</w:t>
       </w:r>
     </w:p>
     <w:p>
@@ -960,8 +758,8 @@
         <w:spacing w:after="0" w:line="240" w:lineRule="auto"/>
         <w:ind w:left="720"/>
       </w:pPr>
-      <w:bookmarkStart w:id="0" w:name="h.gjdgxs" w:colFirst="0" w:colLast="0"/>
-      <w:bookmarkEnd w:id="0"/>
+      <w:bookmarkStart w:id="1" w:name="h.gjdgxs" w:colFirst="0" w:colLast="0"/>
+      <w:bookmarkEnd w:id="1"/>
       <w:r>
         <w:rPr>
           <w:i/>
@@ -1337,6 +1135,7 @@
         <w:rPr>
           <w:sz w:val="40"/>
         </w:rPr>
+        <w:lastRenderedPageBreak/>
         <w:t>Jonathan Moore</w:t>
       </w:r>
     </w:p>
@@ -1963,6 +1762,15 @@
     <w:p>
       <w:pPr>
         <w:spacing w:after="0" w:line="240" w:lineRule="auto"/>
+        <w:ind w:left="720"/>
+        <w:rPr>
+          <w:sz w:val="24"/>
+        </w:rPr>
+      </w:pPr>
+    </w:p>
+    <w:p>
+      <w:pPr>
+        <w:spacing w:after="0" w:line="240" w:lineRule="auto"/>
         <w:rPr>
           <w:b/>
           <w:sz w:val="28"/>
@@ -1984,105 +1792,6 @@
           <w:sz w:val="24"/>
         </w:rPr>
       </w:pPr>
-    </w:p>
-    <w:p>
-      <w:pPr>
-        <w:spacing w:after="0" w:line="240" w:lineRule="auto"/>
-        <w:ind w:left="720"/>
-        <w:rPr>
-          <w:sz w:val="24"/>
-        </w:rPr>
-      </w:pPr>
-      <w:r>
-        <w:rPr>
-          <w:sz w:val="24"/>
-        </w:rPr>
-        <w:t>Excellence and Action Award</w:t>
-      </w:r>
-      <w:r>
-        <w:rPr>
-          <w:sz w:val="24"/>
-        </w:rPr>
-        <w:tab/>
-      </w:r>
-      <w:r>
-        <w:rPr>
-          <w:sz w:val="24"/>
-        </w:rPr>
-        <w:tab/>
-      </w:r>
-      <w:r>
-        <w:rPr>
-          <w:sz w:val="24"/>
-        </w:rPr>
-        <w:tab/>
-      </w:r>
-      <w:r>
-        <w:rPr>
-          <w:sz w:val="24"/>
-        </w:rPr>
-        <w:tab/>
-      </w:r>
-      <w:r>
-        <w:rPr>
-          <w:sz w:val="24"/>
-        </w:rPr>
-        <w:tab/>
-      </w:r>
-      <w:r>
-        <w:rPr>
-          <w:sz w:val="24"/>
-        </w:rPr>
-        <w:tab/>
-      </w:r>
-      <w:r>
-        <w:rPr>
-          <w:sz w:val="24"/>
-        </w:rPr>
-        <w:tab/>
-        <w:t>(2016</w:t>
-      </w:r>
-      <w:r>
-        <w:rPr>
-          <w:sz w:val="24"/>
-        </w:rPr>
-        <w:t>)</w:t>
-      </w:r>
-    </w:p>
-    <w:p>
-      <w:pPr>
-        <w:spacing w:after="0" w:line="240" w:lineRule="auto"/>
-        <w:ind w:left="720"/>
-        <w:rPr>
-          <w:i/>
-          <w:sz w:val="24"/>
-        </w:rPr>
-      </w:pPr>
-      <w:r>
-        <w:rPr>
-          <w:i/>
-          <w:sz w:val="24"/>
-        </w:rPr>
-        <w:t>Usable Life</w:t>
-      </w:r>
-    </w:p>
-    <w:p>
-      <w:pPr>
-        <w:spacing w:after="0" w:line="240" w:lineRule="auto"/>
-        <w:ind w:left="720"/>
-        <w:rPr>
-          <w:sz w:val="24"/>
-        </w:rPr>
-      </w:pPr>
-    </w:p>
-    <w:p>
-      <w:pPr>
-        <w:spacing w:after="0" w:line="240" w:lineRule="auto"/>
-        <w:ind w:left="720"/>
-        <w:rPr>
-          <w:sz w:val="24"/>
-        </w:rPr>
-      </w:pPr>
       <w:r>
         <w:rPr>
           <w:sz w:val="24"/>
@@ -2459,17 +2168,196 @@
           <w:i/>
           <w:sz w:val="24"/>
         </w:rPr>
-        <w:t>Pulaski Tec</w:t>
-      </w:r>
-      <w:bookmarkStart w:id="1" w:name="_GoBack"/>
-      <w:bookmarkEnd w:id="1"/>
-      <w:r>
+        <w:t>Pulaski Technical College</w:t>
+      </w:r>
+    </w:p>
+    <w:p>
+      <w:pPr>
+        <w:spacing w:after="0" w:line="240" w:lineRule="auto"/>
+        <w:ind w:left="720"/>
         <w:rPr>
           <w:i/>
           <w:sz w:val="24"/>
         </w:rPr>
-        <w:t>hnical College</w:t>
-      </w:r>
+      </w:pPr>
+    </w:p>
+    <w:p>
+      <w:pPr>
+        <w:spacing w:after="0" w:line="240" w:lineRule="auto"/>
+        <w:ind w:left="720"/>
+      </w:pPr>
+      <w:r>
+        <w:rPr>
+          <w:sz w:val="24"/>
+        </w:rPr>
+        <w:t>Presidential Scholarship</w:t>
+      </w:r>
+      <w:r>
+        <w:rPr>
+          <w:sz w:val="24"/>
+        </w:rPr>
+        <w:tab/>
+      </w:r>
+      <w:r>
+        <w:rPr>
+          <w:sz w:val="24"/>
+        </w:rPr>
+        <w:tab/>
+      </w:r>
+      <w:r>
+        <w:rPr>
+          <w:sz w:val="24"/>
+        </w:rPr>
+        <w:tab/>
+      </w:r>
+      <w:r>
+        <w:rPr>
+          <w:sz w:val="24"/>
+        </w:rPr>
+        <w:tab/>
+      </w:r>
+      <w:r>
+        <w:rPr>
+          <w:sz w:val="24"/>
+        </w:rPr>
+        <w:tab/>
+      </w:r>
+      <w:r>
+        <w:rPr>
+          <w:sz w:val="24"/>
+        </w:rPr>
+        <w:tab/>
+      </w:r>
+      <w:r>
+        <w:rPr>
+          <w:sz w:val="24"/>
+        </w:rPr>
+        <w:tab/>
+        <w:t>(2010)</w:t>
+      </w:r>
+    </w:p>
+    <w:p>
+      <w:pPr>
+        <w:spacing w:after="0" w:line="240" w:lineRule="auto"/>
+        <w:ind w:left="720"/>
+        <w:rPr>
+          <w:i/>
+          <w:sz w:val="24"/>
+        </w:rPr>
+      </w:pPr>
+      <w:r>
+        <w:rPr>
+          <w:i/>
+          <w:sz w:val="24"/>
+        </w:rPr>
+        <w:t>Pulaski Technical College</w:t>
+      </w:r>
+    </w:p>
+    <w:p>
+      <w:pPr>
+        <w:spacing w:after="0" w:line="240" w:lineRule="auto"/>
+        <w:rPr>
+          <w:i/>
+          <w:sz w:val="24"/>
+        </w:rPr>
+      </w:pPr>
+    </w:p>
+    <w:p>
+      <w:pPr>
+        <w:spacing w:after="0" w:line="240" w:lineRule="auto"/>
+        <w:ind w:left="720"/>
+        <w:rPr>
+          <w:sz w:val="24"/>
+        </w:rPr>
+      </w:pPr>
+      <w:r>
+        <w:rPr>
+          <w:sz w:val="24"/>
+        </w:rPr>
+        <w:t>Arkansas Scholars</w:t>
+      </w:r>
+      <w:r>
+        <w:rPr>
+          <w:sz w:val="24"/>
+        </w:rPr>
+        <w:tab/>
+      </w:r>
+      <w:r>
+        <w:rPr>
+          <w:sz w:val="24"/>
+        </w:rPr>
+        <w:tab/>
+      </w:r>
+      <w:r>
+        <w:rPr>
+          <w:sz w:val="24"/>
+        </w:rPr>
+        <w:tab/>
+      </w:r>
+      <w:r>
+        <w:rPr>
+          <w:sz w:val="24"/>
+        </w:rPr>
+        <w:tab/>
+      </w:r>
+      <w:r>
+        <w:rPr>
+          <w:sz w:val="24"/>
+        </w:rPr>
+        <w:tab/>
+      </w:r>
+      <w:r>
+        <w:rPr>
+          <w:sz w:val="24"/>
+        </w:rPr>
+        <w:tab/>
+      </w:r>
+      <w:r>
+        <w:rPr>
+          <w:sz w:val="24"/>
+        </w:rPr>
+        <w:tab/>
+      </w:r>
+      <w:r>
+        <w:rPr>
+          <w:sz w:val="24"/>
+        </w:rPr>
+        <w:tab/>
+        <w:t>(2010)</w:t>
+      </w:r>
+    </w:p>
+    <w:p>
+      <w:pPr>
+        <w:spacing w:after="0" w:line="240" w:lineRule="auto"/>
+        <w:ind w:left="720"/>
+        <w:rPr>
+          <w:i/>
+          <w:sz w:val="24"/>
+        </w:rPr>
+      </w:pPr>
+      <w:r>
+        <w:rPr>
+          <w:i/>
+          <w:sz w:val="24"/>
+        </w:rPr>
+        <w:t>Bryant High School</w:t>
+      </w:r>
+    </w:p>
+    <w:p>
+      <w:pPr>
+        <w:spacing w:after="0" w:line="240" w:lineRule="auto"/>
+        <w:ind w:left="720"/>
+        <w:rPr>
+          <w:i/>
+          <w:sz w:val="24"/>
+        </w:rPr>
+      </w:pPr>
+    </w:p>
+    <w:p>
+      <w:pPr>
+        <w:spacing w:after="0" w:line="240" w:lineRule="auto"/>
+        <w:ind w:left="720"/>
+      </w:pPr>
     </w:p>
     <w:sectPr>
       <w:pgSz w:w="12240" w:h="15840"/>
@@ -3574,7 +3462,6 @@
   </w:latentStyles>
   <w:style w:type="paragraph" w:default="1" w:styleId="Normal">
     <w:name w:val="Normal"/>
-    <w:rsid w:val="00B643C8"/>
   </w:style>
   <w:style w:type="paragraph" w:styleId="Heading1">
     <w:name w:val="heading 1"/>
@@ -3674,6 +3561,7 @@
   <w:style w:type="character" w:default="1" w:styleId="DefaultParagraphFont">
     <w:name w:val="Default Paragraph Font"/>
     <w:uiPriority w:val="1"/>
+    <w:semiHidden/>
     <w:unhideWhenUsed/>
   </w:style>
   <w:style w:type="table" w:default="1" w:styleId="TableNormal">
@@ -3792,25 +3680,6 @@
       <w:color w:val="0563C1" w:themeColor="hyperlink"/>
       <w:u w:val="single"/>
     </w:rPr>
-  </w:style>
-  <w:style w:type="table" w:styleId="TableGrid">
-    <w:name w:val="Table Grid"/>
-    <w:basedOn w:val="TableNormal"/>
-    <w:uiPriority w:val="39"/>
-    <w:rsid w:val="00696381"/>
-    <w:pPr>
-      <w:spacing w:after="0" w:line="240" w:lineRule="auto"/>
-    </w:pPr>
-    <w:tblPr>
-      <w:tblBorders>
-        <w:top w:val="single" w:sz="4" w:space="0" w:color="auto"/>
-        <w:left w:val="single" w:sz="4" w:space="0" w:color="auto"/>
-        <w:bottom w:val="single" w:sz="4" w:space="0" w:color="auto"/>
-        <w:right w:val="single" w:sz="4" w:space="0" w:color="auto"/>
-        <w:insideH w:val="single" w:sz="4" w:space="0" w:color="auto"/>
-        <w:insideV w:val="single" w:sz="4" w:space="0" w:color="auto"/>
-      </w:tblBorders>
-    </w:tblPr>
   </w:style>
 </w:styles>
 </file>

</xml_diff>

<commit_message>
Revert "Revert "Promoted to Developer II""
This reverts commit 05a1dfe529fddc25a493575d0215709ea636c359.
</commit_message>
<xml_diff>
--- a/files/Jonathan_Moore_Resume.docx
+++ b/files/Jonathan_Moore_Resume.docx
@@ -115,30 +115,35 @@
     </w:p>
     <w:tbl>
       <w:tblPr>
-        <w:tblStyle w:val="a0"/>
-        <w:tblW w:w="9350" w:type="dxa"/>
-        <w:tblInd w:w="600" w:type="dxa"/>
+        <w:tblStyle w:val="TableGrid"/>
+        <w:tblW w:w="10790" w:type="dxa"/>
+        <w:tblInd w:w="660" w:type="dxa"/>
         <w:tblBorders>
-          <w:top w:val="nil"/>
-          <w:left w:val="nil"/>
-          <w:bottom w:val="nil"/>
-          <w:right w:val="nil"/>
-          <w:insideH w:val="nil"/>
-          <w:insideV w:val="nil"/>
+          <w:top w:val="none" w:sz="0" w:space="0" w:color="auto"/>
+          <w:left w:val="none" w:sz="0" w:space="0" w:color="auto"/>
+          <w:bottom w:val="none" w:sz="0" w:space="0" w:color="auto"/>
+          <w:right w:val="none" w:sz="0" w:space="0" w:color="auto"/>
+          <w:insideH w:val="none" w:sz="0" w:space="0" w:color="auto"/>
+          <w:insideV w:val="none" w:sz="0" w:space="0" w:color="auto"/>
         </w:tblBorders>
-        <w:tblLayout w:type="fixed"/>
-        <w:tblLook w:val="0400" w:firstRow="0" w:lastRow="0" w:firstColumn="0" w:lastColumn="0" w:noHBand="0" w:noVBand="1"/>
+        <w:tblLook w:val="04A0" w:firstRow="1" w:lastRow="0" w:firstColumn="1" w:lastColumn="0" w:noHBand="0" w:noVBand="1"/>
       </w:tblPr>
       <w:tblGrid>
-        <w:gridCol w:w="3060"/>
-        <w:gridCol w:w="6290"/>
+        <w:gridCol w:w="3596"/>
+        <w:gridCol w:w="3597"/>
+        <w:gridCol w:w="3597"/>
       </w:tblGrid>
       <w:tr>
         <w:tc>
           <w:tcPr>
-            <w:tcW w:w="3060" w:type="dxa"/>
+            <w:tcW w:w="3596" w:type="dxa"/>
           </w:tcPr>
           <w:p>
+            <w:pPr>
+              <w:rPr>
+                <w:sz w:val="24"/>
+              </w:rPr>
+            </w:pPr>
             <w:r>
               <w:rPr>
                 <w:sz w:val="24"/>
@@ -149,9 +154,14 @@
         </w:tc>
         <w:tc>
           <w:tcPr>
-            <w:tcW w:w="6290" w:type="dxa"/>
+            <w:tcW w:w="3597" w:type="dxa"/>
           </w:tcPr>
           <w:p>
+            <w:pPr>
+              <w:rPr>
+                <w:sz w:val="24"/>
+              </w:rPr>
+            </w:pPr>
             <w:r>
               <w:rPr>
                 <w:sz w:val="24"/>
@@ -160,13 +170,36 @@
             </w:r>
           </w:p>
         </w:tc>
+        <w:tc>
+          <w:tcPr>
+            <w:tcW w:w="3597" w:type="dxa"/>
+          </w:tcPr>
+          <w:p>
+            <w:pPr>
+              <w:rPr>
+                <w:sz w:val="24"/>
+              </w:rPr>
+            </w:pPr>
+            <w:r>
+              <w:rPr>
+                <w:sz w:val="24"/>
+              </w:rPr>
+              <w:t>React.js</w:t>
+            </w:r>
+          </w:p>
+        </w:tc>
       </w:tr>
       <w:tr>
         <w:tc>
           <w:tcPr>
-            <w:tcW w:w="3060" w:type="dxa"/>
+            <w:tcW w:w="3596" w:type="dxa"/>
           </w:tcPr>
           <w:p>
+            <w:pPr>
+              <w:rPr>
+                <w:sz w:val="24"/>
+              </w:rPr>
+            </w:pPr>
             <w:r>
               <w:rPr>
                 <w:sz w:val="24"/>
@@ -177,9 +210,14 @@
         </w:tc>
         <w:tc>
           <w:tcPr>
-            <w:tcW w:w="6290" w:type="dxa"/>
+            <w:tcW w:w="3597" w:type="dxa"/>
           </w:tcPr>
           <w:p>
+            <w:pPr>
+              <w:rPr>
+                <w:sz w:val="24"/>
+              </w:rPr>
+            </w:pPr>
             <w:r>
               <w:rPr>
                 <w:sz w:val="24"/>
@@ -188,28 +226,57 @@
             </w:r>
           </w:p>
         </w:tc>
+        <w:tc>
+          <w:tcPr>
+            <w:tcW w:w="3597" w:type="dxa"/>
+          </w:tcPr>
+          <w:p>
+            <w:pPr>
+              <w:rPr>
+                <w:sz w:val="24"/>
+              </w:rPr>
+            </w:pPr>
+            <w:r>
+              <w:rPr>
+                <w:sz w:val="24"/>
+              </w:rPr>
+              <w:t>Bootstrap</w:t>
+            </w:r>
+          </w:p>
+        </w:tc>
       </w:tr>
       <w:tr>
+        <w:trPr>
+          <w:trHeight w:val="80"/>
+        </w:trPr>
         <w:tc>
           <w:tcPr>
-            <w:tcW w:w="3060" w:type="dxa"/>
+            <w:tcW w:w="3596" w:type="dxa"/>
           </w:tcPr>
           <w:p>
+            <w:pPr>
+              <w:rPr>
+                <w:sz w:val="24"/>
+              </w:rPr>
+            </w:pPr>
             <w:r>
               <w:rPr>
                 <w:sz w:val="24"/>
               </w:rPr>
               <w:t>JavaScript</w:t>
             </w:r>
-            <w:bookmarkStart w:id="0" w:name="_GoBack"/>
-            <w:bookmarkEnd w:id="0"/>
           </w:p>
         </w:tc>
         <w:tc>
           <w:tcPr>
-            <w:tcW w:w="6290" w:type="dxa"/>
+            <w:tcW w:w="3597" w:type="dxa"/>
           </w:tcPr>
           <w:p>
+            <w:pPr>
+              <w:rPr>
+                <w:sz w:val="24"/>
+              </w:rPr>
+            </w:pPr>
             <w:r>
               <w:rPr>
                 <w:sz w:val="24"/>
@@ -218,125 +285,21 @@
             </w:r>
           </w:p>
         </w:tc>
-      </w:tr>
-    </w:tbl>
-    <w:p>
-      <w:pPr>
-        <w:spacing w:after="0" w:line="240" w:lineRule="auto"/>
-      </w:pPr>
-    </w:p>
-    <w:p>
-      <w:pPr>
-        <w:spacing w:after="0" w:line="240" w:lineRule="auto"/>
-      </w:pPr>
-      <w:r>
-        <w:rPr>
-          <w:b/>
-          <w:sz w:val="28"/>
-        </w:rPr>
-        <w:t>Coursework:</w:t>
-      </w:r>
-    </w:p>
-    <w:tbl>
-      <w:tblPr>
-        <w:tblStyle w:val="a1"/>
-        <w:tblW w:w="9350" w:type="dxa"/>
-        <w:tblInd w:w="600" w:type="dxa"/>
-        <w:tblBorders>
-          <w:top w:val="nil"/>
-          <w:left w:val="nil"/>
-          <w:bottom w:val="nil"/>
-          <w:right w:val="nil"/>
-          <w:insideH w:val="nil"/>
-          <w:insideV w:val="nil"/>
-        </w:tblBorders>
-        <w:tblLayout w:type="fixed"/>
-        <w:tblLook w:val="0400" w:firstRow="0" w:lastRow="0" w:firstColumn="0" w:lastColumn="0" w:noHBand="0" w:noVBand="1"/>
-      </w:tblPr>
-      <w:tblGrid>
-        <w:gridCol w:w="3060"/>
-        <w:gridCol w:w="6290"/>
-      </w:tblGrid>
-      <w:tr>
         <w:tc>
           <w:tcPr>
-            <w:tcW w:w="3060" w:type="dxa"/>
+            <w:tcW w:w="3597" w:type="dxa"/>
           </w:tcPr>
           <w:p>
+            <w:pPr>
+              <w:rPr>
+                <w:sz w:val="24"/>
+              </w:rPr>
+            </w:pPr>
             <w:r>
               <w:rPr>
                 <w:sz w:val="24"/>
               </w:rPr>
-              <w:t>Programming I &amp; II</w:t>
-            </w:r>
-          </w:p>
-        </w:tc>
-        <w:tc>
-          <w:tcPr>
-            <w:tcW w:w="6290" w:type="dxa"/>
-          </w:tcPr>
-          <w:p>
-            <w:r>
-              <w:rPr>
-                <w:sz w:val="24"/>
-              </w:rPr>
-              <w:t>Mobile Web Design</w:t>
-            </w:r>
-          </w:p>
-        </w:tc>
-      </w:tr>
-      <w:tr>
-        <w:tc>
-          <w:tcPr>
-            <w:tcW w:w="3060" w:type="dxa"/>
-          </w:tcPr>
-          <w:p>
-            <w:r>
-              <w:rPr>
-                <w:sz w:val="24"/>
-              </w:rPr>
-              <w:t>Internet Applications</w:t>
-            </w:r>
-          </w:p>
-        </w:tc>
-        <w:tc>
-          <w:tcPr>
-            <w:tcW w:w="6290" w:type="dxa"/>
-          </w:tcPr>
-          <w:p>
-            <w:r>
-              <w:rPr>
-                <w:sz w:val="24"/>
-              </w:rPr>
-              <w:t>ASP.NET</w:t>
-            </w:r>
-          </w:p>
-        </w:tc>
-      </w:tr>
-      <w:tr>
-        <w:tc>
-          <w:tcPr>
-            <w:tcW w:w="3060" w:type="dxa"/>
-          </w:tcPr>
-          <w:p>
-            <w:r>
-              <w:rPr>
-                <w:sz w:val="24"/>
-              </w:rPr>
-              <w:t>Database Concepts</w:t>
-            </w:r>
-          </w:p>
-        </w:tc>
-        <w:tc>
-          <w:tcPr>
-            <w:tcW w:w="6290" w:type="dxa"/>
-          </w:tcPr>
-          <w:p>
-            <w:r>
-              <w:rPr>
-                <w:sz w:val="24"/>
-              </w:rPr>
-              <w:t>Human Computer Interface</w:t>
+              <w:t>Usability Testing</w:t>
             </w:r>
           </w:p>
         </w:tc>
@@ -346,9 +309,6 @@
       <w:pPr>
         <w:spacing w:after="0" w:line="240" w:lineRule="auto"/>
       </w:pPr>
-      <w:r>
-        <w:t xml:space="preserve"> </w:t>
-      </w:r>
     </w:p>
     <w:p>
       <w:pPr>
@@ -381,67 +341,62 @@
         <w:rPr>
           <w:sz w:val="24"/>
         </w:rPr>
-        <w:tab/>
-      </w:r>
-      <w:r>
-        <w:rPr>
-          <w:sz w:val="24"/>
-        </w:rPr>
-        <w:tab/>
-      </w:r>
-      <w:r>
-        <w:rPr>
-          <w:sz w:val="24"/>
-        </w:rPr>
-        <w:tab/>
-      </w:r>
-      <w:r>
-        <w:rPr>
-          <w:sz w:val="24"/>
-        </w:rPr>
-        <w:tab/>
-      </w:r>
-      <w:r>
-        <w:rPr>
-          <w:sz w:val="24"/>
-        </w:rPr>
-        <w:tab/>
-      </w:r>
-      <w:r>
-        <w:rPr>
-          <w:sz w:val="24"/>
-        </w:rPr>
-        <w:tab/>
-      </w:r>
-      <w:r>
-        <w:rPr>
-          <w:sz w:val="24"/>
-        </w:rPr>
-        <w:tab/>
-      </w:r>
-      <w:r>
-        <w:rPr>
-          <w:sz w:val="24"/>
-        </w:rPr>
-        <w:tab/>
-      </w:r>
-      <w:r>
-        <w:rPr>
-          <w:sz w:val="24"/>
-        </w:rPr>
-        <w:tab/>
-      </w:r>
-      <w:r>
-        <w:rPr>
-          <w:sz w:val="24"/>
-        </w:rPr>
-        <w:t>(</w:t>
-      </w:r>
-      <w:r>
-        <w:rPr>
-          <w:sz w:val="24"/>
-        </w:rPr>
-        <w:t>June 2015</w:t>
+        <w:t>I</w:t>
+      </w:r>
+      <w:r>
+        <w:rPr>
+          <w:sz w:val="24"/>
+        </w:rPr>
+        <w:tab/>
+      </w:r>
+      <w:r>
+        <w:rPr>
+          <w:sz w:val="24"/>
+        </w:rPr>
+        <w:tab/>
+      </w:r>
+      <w:r>
+        <w:rPr>
+          <w:sz w:val="24"/>
+        </w:rPr>
+        <w:tab/>
+      </w:r>
+      <w:r>
+        <w:rPr>
+          <w:sz w:val="24"/>
+        </w:rPr>
+        <w:tab/>
+      </w:r>
+      <w:r>
+        <w:rPr>
+          <w:sz w:val="24"/>
+        </w:rPr>
+        <w:tab/>
+      </w:r>
+      <w:r>
+        <w:rPr>
+          <w:sz w:val="24"/>
+        </w:rPr>
+        <w:tab/>
+      </w:r>
+      <w:r>
+        <w:rPr>
+          <w:sz w:val="24"/>
+        </w:rPr>
+        <w:tab/>
+      </w:r>
+      <w:r>
+        <w:rPr>
+          <w:sz w:val="24"/>
+        </w:rPr>
+        <w:tab/>
+      </w:r>
+      <w:r>
+        <w:rPr>
+          <w:sz w:val="24"/>
+        </w:rPr>
+        <w:tab/>
+        <w:t>(July 2017</w:t>
       </w:r>
       <w:r>
         <w:rPr>
@@ -496,6 +451,18 @@
         </w:rPr>
         <w:t>Develop, implement, maintain and test software applications</w:t>
       </w:r>
+      <w:r>
+        <w:rPr>
+          <w:sz w:val="24"/>
+        </w:rPr>
+        <w:t xml:space="preserve"> </w:t>
+      </w:r>
+      <w:r>
+        <w:rPr>
+          <w:sz w:val="24"/>
+        </w:rPr>
+        <w:t>using Agile methodology</w:t>
+      </w:r>
     </w:p>
     <w:p>
       <w:pPr>
@@ -532,67 +499,103 @@
         <w:rPr>
           <w:sz w:val="24"/>
         </w:rPr>
-        <w:t>Focus on timely and cost effective methods for achieving deliverables using Agile methodology</w:t>
-      </w:r>
-    </w:p>
-    <w:p>
-      <w:pPr>
-        <w:spacing w:after="0" w:line="240" w:lineRule="auto"/>
-      </w:pPr>
-    </w:p>
-    <w:p>
-      <w:pPr>
-        <w:spacing w:after="0" w:line="240" w:lineRule="auto"/>
-        <w:ind w:left="720"/>
-      </w:pPr>
-      <w:r>
-        <w:rPr>
-          <w:sz w:val="24"/>
-        </w:rPr>
-        <w:t>Software Development Inter</w:t>
-      </w:r>
-      <w:r>
-        <w:rPr>
-          <w:sz w:val="24"/>
-        </w:rPr>
-        <w:t xml:space="preserve">n </w:t>
-      </w:r>
-      <w:r>
-        <w:rPr>
-          <w:sz w:val="24"/>
-        </w:rPr>
-        <w:tab/>
-      </w:r>
-      <w:r>
-        <w:rPr>
-          <w:sz w:val="24"/>
-        </w:rPr>
-        <w:tab/>
-      </w:r>
-      <w:r>
-        <w:rPr>
-          <w:sz w:val="24"/>
-        </w:rPr>
-        <w:tab/>
-      </w:r>
-      <w:r>
-        <w:rPr>
-          <w:sz w:val="24"/>
-        </w:rPr>
-        <w:tab/>
-      </w:r>
-      <w:r>
-        <w:rPr>
-          <w:sz w:val="24"/>
-        </w:rPr>
-        <w:tab/>
-      </w:r>
-      <w:r>
-        <w:rPr>
-          <w:sz w:val="24"/>
-        </w:rPr>
-        <w:tab/>
-        <w:t>(February 2014 – June 2015</w:t>
+        <w:t>Mentor and assist</w:t>
+      </w:r>
+      <w:r>
+        <w:rPr>
+          <w:sz w:val="24"/>
+        </w:rPr>
+        <w:t xml:space="preserve"> software development i</w:t>
+      </w:r>
+      <w:r>
+        <w:rPr>
+          <w:sz w:val="24"/>
+        </w:rPr>
+        <w:t>ntern</w:t>
+      </w:r>
+      <w:r>
+        <w:rPr>
+          <w:sz w:val="24"/>
+        </w:rPr>
+        <w:t>s</w:t>
+      </w:r>
+    </w:p>
+    <w:p>
+      <w:pPr>
+        <w:spacing w:after="0" w:line="240" w:lineRule="auto"/>
+      </w:pPr>
+    </w:p>
+    <w:p>
+      <w:pPr>
+        <w:spacing w:after="0" w:line="240" w:lineRule="auto"/>
+        <w:ind w:left="720"/>
+      </w:pPr>
+      <w:r>
+        <w:rPr>
+          <w:sz w:val="24"/>
+        </w:rPr>
+        <w:t>Developer I</w:t>
+      </w:r>
+      <w:r>
+        <w:rPr>
+          <w:sz w:val="24"/>
+        </w:rPr>
+        <w:tab/>
+      </w:r>
+      <w:r>
+        <w:rPr>
+          <w:sz w:val="24"/>
+        </w:rPr>
+        <w:tab/>
+      </w:r>
+      <w:r>
+        <w:rPr>
+          <w:sz w:val="24"/>
+        </w:rPr>
+        <w:tab/>
+      </w:r>
+      <w:r>
+        <w:rPr>
+          <w:sz w:val="24"/>
+        </w:rPr>
+        <w:tab/>
+      </w:r>
+      <w:r>
+        <w:rPr>
+          <w:sz w:val="24"/>
+        </w:rPr>
+        <w:tab/>
+      </w:r>
+      <w:r>
+        <w:rPr>
+          <w:sz w:val="24"/>
+        </w:rPr>
+        <w:tab/>
+      </w:r>
+      <w:r>
+        <w:rPr>
+          <w:sz w:val="24"/>
+        </w:rPr>
+        <w:tab/>
+      </w:r>
+      <w:r>
+        <w:rPr>
+          <w:sz w:val="24"/>
+        </w:rPr>
+        <w:tab/>
+      </w:r>
+      <w:r>
+        <w:rPr>
+          <w:sz w:val="24"/>
+        </w:rPr>
+        <w:tab/>
+        <w:t xml:space="preserve">(June 2015 – </w:t>
+      </w:r>
+      <w:r>
+        <w:rPr>
+          <w:sz w:val="24"/>
+        </w:rPr>
+        <w:t>July 2017</w:t>
       </w:r>
       <w:r>
         <w:rPr>
@@ -647,6 +650,18 @@
         </w:rPr>
         <w:t>Develop, implement, maintain and test software applications</w:t>
       </w:r>
+      <w:r>
+        <w:rPr>
+          <w:sz w:val="24"/>
+        </w:rPr>
+        <w:t xml:space="preserve"> </w:t>
+      </w:r>
+      <w:r>
+        <w:rPr>
+          <w:sz w:val="24"/>
+        </w:rPr>
+        <w:t>using Agile methodology</w:t>
+      </w:r>
     </w:p>
     <w:p>
       <w:pPr>
@@ -683,13 +698,200 @@
         <w:rPr>
           <w:sz w:val="24"/>
         </w:rPr>
-        <w:t>Focus on timely and cost effective methods for achieving deliverables</w:t>
-      </w:r>
-      <w:r>
-        <w:rPr>
-          <w:sz w:val="24"/>
-        </w:rPr>
-        <w:t xml:space="preserve"> using Agile methodology</w:t>
+        <w:t>Focus on timely and cost effective met</w:t>
+      </w:r>
+      <w:r>
+        <w:rPr>
+          <w:sz w:val="24"/>
+        </w:rPr>
+        <w:t>hods for achieving deliverables</w:t>
+      </w:r>
+    </w:p>
+    <w:p>
+      <w:pPr>
+        <w:spacing w:after="0" w:line="240" w:lineRule="auto"/>
+      </w:pPr>
+    </w:p>
+    <w:p>
+      <w:pPr>
+        <w:spacing w:after="0" w:line="240" w:lineRule="auto"/>
+        <w:ind w:left="720"/>
+      </w:pPr>
+      <w:r>
+        <w:rPr>
+          <w:sz w:val="24"/>
+        </w:rPr>
+        <w:t>Software Development Inter</w:t>
+      </w:r>
+      <w:r>
+        <w:rPr>
+          <w:sz w:val="24"/>
+        </w:rPr>
+        <w:t xml:space="preserve">n </w:t>
+      </w:r>
+      <w:r>
+        <w:rPr>
+          <w:sz w:val="24"/>
+        </w:rPr>
+        <w:tab/>
+      </w:r>
+      <w:r>
+        <w:rPr>
+          <w:sz w:val="24"/>
+        </w:rPr>
+        <w:tab/>
+      </w:r>
+      <w:r>
+        <w:rPr>
+          <w:sz w:val="24"/>
+        </w:rPr>
+        <w:tab/>
+      </w:r>
+      <w:r>
+        <w:rPr>
+          <w:sz w:val="24"/>
+        </w:rPr>
+        <w:tab/>
+      </w:r>
+      <w:r>
+        <w:rPr>
+          <w:sz w:val="24"/>
+        </w:rPr>
+        <w:tab/>
+      </w:r>
+      <w:r>
+        <w:rPr>
+          <w:sz w:val="24"/>
+        </w:rPr>
+        <w:tab/>
+        <w:t>(February 2014 – June 2015</w:t>
+      </w:r>
+      <w:r>
+        <w:rPr>
+          <w:sz w:val="24"/>
+        </w:rPr>
+        <w:t>)</w:t>
+      </w:r>
+    </w:p>
+    <w:p>
+      <w:pPr>
+        <w:spacing w:after="0" w:line="240" w:lineRule="auto"/>
+        <w:ind w:left="720"/>
+      </w:pPr>
+      <w:proofErr w:type="spellStart"/>
+      <w:r>
+        <w:rPr>
+          <w:i/>
+          <w:sz w:val="24"/>
+        </w:rPr>
+        <w:t>USAble</w:t>
+      </w:r>
+      <w:proofErr w:type="spellEnd"/>
+      <w:r>
+        <w:rPr>
+          <w:i/>
+          <w:sz w:val="24"/>
+        </w:rPr>
+        <w:t xml:space="preserve"> Life</w:t>
+      </w:r>
+    </w:p>
+    <w:p>
+      <w:pPr>
+        <w:spacing w:after="0" w:line="240" w:lineRule="auto"/>
+        <w:ind w:left="720"/>
+      </w:pPr>
+    </w:p>
+    <w:p>
+      <w:pPr>
+        <w:pStyle w:val="ListParagraph"/>
+        <w:numPr>
+          <w:ilvl w:val="0"/>
+          <w:numId w:val="6"/>
+        </w:numPr>
+        <w:spacing w:after="0" w:line="240" w:lineRule="auto"/>
+        <w:rPr>
+          <w:sz w:val="24"/>
+        </w:rPr>
+      </w:pPr>
+      <w:r>
+        <w:rPr>
+          <w:sz w:val="24"/>
+        </w:rPr>
+        <w:t>Develop, implement, maintain and test software applications</w:t>
+      </w:r>
+      <w:r>
+        <w:rPr>
+          <w:sz w:val="24"/>
+        </w:rPr>
+        <w:t xml:space="preserve"> </w:t>
+      </w:r>
+      <w:r>
+        <w:rPr>
+          <w:sz w:val="24"/>
+        </w:rPr>
+        <w:t>using Agile methodology</w:t>
+      </w:r>
+    </w:p>
+    <w:p>
+      <w:pPr>
+        <w:pStyle w:val="ListParagraph"/>
+        <w:numPr>
+          <w:ilvl w:val="0"/>
+          <w:numId w:val="6"/>
+        </w:numPr>
+        <w:spacing w:after="0" w:line="240" w:lineRule="auto"/>
+        <w:rPr>
+          <w:sz w:val="24"/>
+        </w:rPr>
+      </w:pPr>
+      <w:r>
+        <w:rPr>
+          <w:sz w:val="24"/>
+        </w:rPr>
+        <w:t>Read and understand business requirements as they re</w:t>
+      </w:r>
+      <w:r>
+        <w:rPr>
+          <w:sz w:val="24"/>
+        </w:rPr>
+        <w:t>late to the development process</w:t>
+      </w:r>
+    </w:p>
+    <w:p>
+      <w:pPr>
+        <w:pStyle w:val="ListParagraph"/>
+        <w:numPr>
+          <w:ilvl w:val="0"/>
+          <w:numId w:val="6"/>
+        </w:numPr>
+        <w:spacing w:after="0" w:line="240" w:lineRule="auto"/>
+        <w:rPr>
+          <w:sz w:val="24"/>
+        </w:rPr>
+      </w:pPr>
+      <w:r>
+        <w:rPr>
+          <w:sz w:val="24"/>
+        </w:rPr>
+        <w:t xml:space="preserve">Worked closely with senior developers with </w:t>
+      </w:r>
+      <w:r>
+        <w:rPr>
+          <w:sz w:val="24"/>
+        </w:rPr>
+        <w:t>code reviews</w:t>
+      </w:r>
+      <w:r>
+        <w:rPr>
+          <w:sz w:val="24"/>
+        </w:rPr>
+        <w:t xml:space="preserve"> and </w:t>
+      </w:r>
+      <w:r>
+        <w:rPr>
+          <w:sz w:val="24"/>
+        </w:rPr>
+        <w:t>pair programming</w:t>
       </w:r>
     </w:p>
     <w:p>
@@ -758,8 +960,8 @@
         <w:spacing w:after="0" w:line="240" w:lineRule="auto"/>
         <w:ind w:left="720"/>
       </w:pPr>
-      <w:bookmarkStart w:id="1" w:name="h.gjdgxs" w:colFirst="0" w:colLast="0"/>
-      <w:bookmarkEnd w:id="1"/>
+      <w:bookmarkStart w:id="0" w:name="h.gjdgxs" w:colFirst="0" w:colLast="0"/>
+      <w:bookmarkEnd w:id="0"/>
       <w:r>
         <w:rPr>
           <w:i/>
@@ -1135,7 +1337,6 @@
         <w:rPr>
           <w:sz w:val="40"/>
         </w:rPr>
-        <w:lastRenderedPageBreak/>
         <w:t>Jonathan Moore</w:t>
       </w:r>
     </w:p>
@@ -1762,15 +1963,6 @@
     <w:p>
       <w:pPr>
         <w:spacing w:after="0" w:line="240" w:lineRule="auto"/>
-        <w:ind w:left="720"/>
-        <w:rPr>
-          <w:sz w:val="24"/>
-        </w:rPr>
-      </w:pPr>
-    </w:p>
-    <w:p>
-      <w:pPr>
-        <w:spacing w:after="0" w:line="240" w:lineRule="auto"/>
         <w:rPr>
           <w:b/>
           <w:sz w:val="28"/>
@@ -1792,6 +1984,105 @@
           <w:sz w:val="24"/>
         </w:rPr>
       </w:pPr>
+    </w:p>
+    <w:p>
+      <w:pPr>
+        <w:spacing w:after="0" w:line="240" w:lineRule="auto"/>
+        <w:ind w:left="720"/>
+        <w:rPr>
+          <w:sz w:val="24"/>
+        </w:rPr>
+      </w:pPr>
+      <w:r>
+        <w:rPr>
+          <w:sz w:val="24"/>
+        </w:rPr>
+        <w:t>Excellence and Action Award</w:t>
+      </w:r>
+      <w:r>
+        <w:rPr>
+          <w:sz w:val="24"/>
+        </w:rPr>
+        <w:tab/>
+      </w:r>
+      <w:r>
+        <w:rPr>
+          <w:sz w:val="24"/>
+        </w:rPr>
+        <w:tab/>
+      </w:r>
+      <w:r>
+        <w:rPr>
+          <w:sz w:val="24"/>
+        </w:rPr>
+        <w:tab/>
+      </w:r>
+      <w:r>
+        <w:rPr>
+          <w:sz w:val="24"/>
+        </w:rPr>
+        <w:tab/>
+      </w:r>
+      <w:r>
+        <w:rPr>
+          <w:sz w:val="24"/>
+        </w:rPr>
+        <w:tab/>
+      </w:r>
+      <w:r>
+        <w:rPr>
+          <w:sz w:val="24"/>
+        </w:rPr>
+        <w:tab/>
+      </w:r>
+      <w:r>
+        <w:rPr>
+          <w:sz w:val="24"/>
+        </w:rPr>
+        <w:tab/>
+        <w:t>(2016</w:t>
+      </w:r>
+      <w:r>
+        <w:rPr>
+          <w:sz w:val="24"/>
+        </w:rPr>
+        <w:t>)</w:t>
+      </w:r>
+    </w:p>
+    <w:p>
+      <w:pPr>
+        <w:spacing w:after="0" w:line="240" w:lineRule="auto"/>
+        <w:ind w:left="720"/>
+        <w:rPr>
+          <w:i/>
+          <w:sz w:val="24"/>
+        </w:rPr>
+      </w:pPr>
+      <w:r>
+        <w:rPr>
+          <w:i/>
+          <w:sz w:val="24"/>
+        </w:rPr>
+        <w:t>Usable Life</w:t>
+      </w:r>
+    </w:p>
+    <w:p>
+      <w:pPr>
+        <w:spacing w:after="0" w:line="240" w:lineRule="auto"/>
+        <w:ind w:left="720"/>
+        <w:rPr>
+          <w:sz w:val="24"/>
+        </w:rPr>
+      </w:pPr>
+    </w:p>
+    <w:p>
+      <w:pPr>
+        <w:spacing w:after="0" w:line="240" w:lineRule="auto"/>
+        <w:ind w:left="720"/>
+        <w:rPr>
+          <w:sz w:val="24"/>
+        </w:rPr>
+      </w:pPr>
       <w:r>
         <w:rPr>
           <w:sz w:val="24"/>
@@ -2168,196 +2459,17 @@
           <w:i/>
           <w:sz w:val="24"/>
         </w:rPr>
-        <w:t>Pulaski Technical College</w:t>
-      </w:r>
-    </w:p>
-    <w:p>
-      <w:pPr>
-        <w:spacing w:after="0" w:line="240" w:lineRule="auto"/>
-        <w:ind w:left="720"/>
+        <w:t>Pulaski Tec</w:t>
+      </w:r>
+      <w:bookmarkStart w:id="1" w:name="_GoBack"/>
+      <w:bookmarkEnd w:id="1"/>
+      <w:r>
         <w:rPr>
           <w:i/>
           <w:sz w:val="24"/>
         </w:rPr>
-      </w:pPr>
-    </w:p>
-    <w:p>
-      <w:pPr>
-        <w:spacing w:after="0" w:line="240" w:lineRule="auto"/>
-        <w:ind w:left="720"/>
-      </w:pPr>
-      <w:r>
-        <w:rPr>
-          <w:sz w:val="24"/>
-        </w:rPr>
-        <w:t>Presidential Scholarship</w:t>
-      </w:r>
-      <w:r>
-        <w:rPr>
-          <w:sz w:val="24"/>
-        </w:rPr>
-        <w:tab/>
-      </w:r>
-      <w:r>
-        <w:rPr>
-          <w:sz w:val="24"/>
-        </w:rPr>
-        <w:tab/>
-      </w:r>
-      <w:r>
-        <w:rPr>
-          <w:sz w:val="24"/>
-        </w:rPr>
-        <w:tab/>
-      </w:r>
-      <w:r>
-        <w:rPr>
-          <w:sz w:val="24"/>
-        </w:rPr>
-        <w:tab/>
-      </w:r>
-      <w:r>
-        <w:rPr>
-          <w:sz w:val="24"/>
-        </w:rPr>
-        <w:tab/>
-      </w:r>
-      <w:r>
-        <w:rPr>
-          <w:sz w:val="24"/>
-        </w:rPr>
-        <w:tab/>
-      </w:r>
-      <w:r>
-        <w:rPr>
-          <w:sz w:val="24"/>
-        </w:rPr>
-        <w:tab/>
-        <w:t>(2010)</w:t>
-      </w:r>
-    </w:p>
-    <w:p>
-      <w:pPr>
-        <w:spacing w:after="0" w:line="240" w:lineRule="auto"/>
-        <w:ind w:left="720"/>
-        <w:rPr>
-          <w:i/>
-          <w:sz w:val="24"/>
-        </w:rPr>
-      </w:pPr>
-      <w:r>
-        <w:rPr>
-          <w:i/>
-          <w:sz w:val="24"/>
-        </w:rPr>
-        <w:t>Pulaski Technical College</w:t>
-      </w:r>
-    </w:p>
-    <w:p>
-      <w:pPr>
-        <w:spacing w:after="0" w:line="240" w:lineRule="auto"/>
-        <w:rPr>
-          <w:i/>
-          <w:sz w:val="24"/>
-        </w:rPr>
-      </w:pPr>
-    </w:p>
-    <w:p>
-      <w:pPr>
-        <w:spacing w:after="0" w:line="240" w:lineRule="auto"/>
-        <w:ind w:left="720"/>
-        <w:rPr>
-          <w:sz w:val="24"/>
-        </w:rPr>
-      </w:pPr>
-      <w:r>
-        <w:rPr>
-          <w:sz w:val="24"/>
-        </w:rPr>
-        <w:t>Arkansas Scholars</w:t>
-      </w:r>
-      <w:r>
-        <w:rPr>
-          <w:sz w:val="24"/>
-        </w:rPr>
-        <w:tab/>
-      </w:r>
-      <w:r>
-        <w:rPr>
-          <w:sz w:val="24"/>
-        </w:rPr>
-        <w:tab/>
-      </w:r>
-      <w:r>
-        <w:rPr>
-          <w:sz w:val="24"/>
-        </w:rPr>
-        <w:tab/>
-      </w:r>
-      <w:r>
-        <w:rPr>
-          <w:sz w:val="24"/>
-        </w:rPr>
-        <w:tab/>
-      </w:r>
-      <w:r>
-        <w:rPr>
-          <w:sz w:val="24"/>
-        </w:rPr>
-        <w:tab/>
-      </w:r>
-      <w:r>
-        <w:rPr>
-          <w:sz w:val="24"/>
-        </w:rPr>
-        <w:tab/>
-      </w:r>
-      <w:r>
-        <w:rPr>
-          <w:sz w:val="24"/>
-        </w:rPr>
-        <w:tab/>
-      </w:r>
-      <w:r>
-        <w:rPr>
-          <w:sz w:val="24"/>
-        </w:rPr>
-        <w:tab/>
-        <w:t>(2010)</w:t>
-      </w:r>
-    </w:p>
-    <w:p>
-      <w:pPr>
-        <w:spacing w:after="0" w:line="240" w:lineRule="auto"/>
-        <w:ind w:left="720"/>
-        <w:rPr>
-          <w:i/>
-          <w:sz w:val="24"/>
-        </w:rPr>
-      </w:pPr>
-      <w:r>
-        <w:rPr>
-          <w:i/>
-          <w:sz w:val="24"/>
-        </w:rPr>
-        <w:t>Bryant High School</w:t>
-      </w:r>
-    </w:p>
-    <w:p>
-      <w:pPr>
-        <w:spacing w:after="0" w:line="240" w:lineRule="auto"/>
-        <w:ind w:left="720"/>
-        <w:rPr>
-          <w:i/>
-          <w:sz w:val="24"/>
-        </w:rPr>
-      </w:pPr>
-    </w:p>
-    <w:p>
-      <w:pPr>
-        <w:spacing w:after="0" w:line="240" w:lineRule="auto"/>
-        <w:ind w:left="720"/>
-      </w:pPr>
+        <w:t>hnical College</w:t>
+      </w:r>
     </w:p>
     <w:sectPr>
       <w:pgSz w:w="12240" w:h="15840"/>
@@ -3462,6 +3574,7 @@
   </w:latentStyles>
   <w:style w:type="paragraph" w:default="1" w:styleId="Normal">
     <w:name w:val="Normal"/>
+    <w:rsid w:val="00B643C8"/>
   </w:style>
   <w:style w:type="paragraph" w:styleId="Heading1">
     <w:name w:val="heading 1"/>
@@ -3561,7 +3674,6 @@
   <w:style w:type="character" w:default="1" w:styleId="DefaultParagraphFont">
     <w:name w:val="Default Paragraph Font"/>
     <w:uiPriority w:val="1"/>
-    <w:semiHidden/>
     <w:unhideWhenUsed/>
   </w:style>
   <w:style w:type="table" w:default="1" w:styleId="TableNormal">
@@ -3680,6 +3792,25 @@
       <w:color w:val="0563C1" w:themeColor="hyperlink"/>
       <w:u w:val="single"/>
     </w:rPr>
+  </w:style>
+  <w:style w:type="table" w:styleId="TableGrid">
+    <w:name w:val="Table Grid"/>
+    <w:basedOn w:val="TableNormal"/>
+    <w:uiPriority w:val="39"/>
+    <w:rsid w:val="00696381"/>
+    <w:pPr>
+      <w:spacing w:after="0" w:line="240" w:lineRule="auto"/>
+    </w:pPr>
+    <w:tblPr>
+      <w:tblBorders>
+        <w:top w:val="single" w:sz="4" w:space="0" w:color="auto"/>
+        <w:left w:val="single" w:sz="4" w:space="0" w:color="auto"/>
+        <w:bottom w:val="single" w:sz="4" w:space="0" w:color="auto"/>
+        <w:right w:val="single" w:sz="4" w:space="0" w:color="auto"/>
+        <w:insideH w:val="single" w:sz="4" w:space="0" w:color="auto"/>
+        <w:insideV w:val="single" w:sz="4" w:space="0" w:color="auto"/>
+      </w:tblBorders>
+    </w:tblPr>
   </w:style>
 </w:styles>
 </file>

</xml_diff>

<commit_message>
Revert "Revert "Revert "Promoted to Developer II"""
This reverts commit b886bce7ba8a707eb7c8510f30228cf2d0b125c9.
</commit_message>
<xml_diff>
--- a/files/Jonathan_Moore_Resume.docx
+++ b/files/Jonathan_Moore_Resume.docx
@@ -115,35 +115,30 @@
     </w:p>
     <w:tbl>
       <w:tblPr>
-        <w:tblStyle w:val="TableGrid"/>
-        <w:tblW w:w="10790" w:type="dxa"/>
-        <w:tblInd w:w="660" w:type="dxa"/>
+        <w:tblStyle w:val="a0"/>
+        <w:tblW w:w="9350" w:type="dxa"/>
+        <w:tblInd w:w="600" w:type="dxa"/>
         <w:tblBorders>
-          <w:top w:val="none" w:sz="0" w:space="0" w:color="auto"/>
-          <w:left w:val="none" w:sz="0" w:space="0" w:color="auto"/>
-          <w:bottom w:val="none" w:sz="0" w:space="0" w:color="auto"/>
-          <w:right w:val="none" w:sz="0" w:space="0" w:color="auto"/>
-          <w:insideH w:val="none" w:sz="0" w:space="0" w:color="auto"/>
-          <w:insideV w:val="none" w:sz="0" w:space="0" w:color="auto"/>
+          <w:top w:val="nil"/>
+          <w:left w:val="nil"/>
+          <w:bottom w:val="nil"/>
+          <w:right w:val="nil"/>
+          <w:insideH w:val="nil"/>
+          <w:insideV w:val="nil"/>
         </w:tblBorders>
-        <w:tblLook w:val="04A0" w:firstRow="1" w:lastRow="0" w:firstColumn="1" w:lastColumn="0" w:noHBand="0" w:noVBand="1"/>
+        <w:tblLayout w:type="fixed"/>
+        <w:tblLook w:val="0400" w:firstRow="0" w:lastRow="0" w:firstColumn="0" w:lastColumn="0" w:noHBand="0" w:noVBand="1"/>
       </w:tblPr>
       <w:tblGrid>
-        <w:gridCol w:w="3596"/>
-        <w:gridCol w:w="3597"/>
-        <w:gridCol w:w="3597"/>
+        <w:gridCol w:w="3060"/>
+        <w:gridCol w:w="6290"/>
       </w:tblGrid>
       <w:tr>
         <w:tc>
           <w:tcPr>
-            <w:tcW w:w="3596" w:type="dxa"/>
+            <w:tcW w:w="3060" w:type="dxa"/>
           </w:tcPr>
           <w:p>
-            <w:pPr>
-              <w:rPr>
-                <w:sz w:val="24"/>
-              </w:rPr>
-            </w:pPr>
             <w:r>
               <w:rPr>
                 <w:sz w:val="24"/>
@@ -154,14 +149,9 @@
         </w:tc>
         <w:tc>
           <w:tcPr>
-            <w:tcW w:w="3597" w:type="dxa"/>
+            <w:tcW w:w="6290" w:type="dxa"/>
           </w:tcPr>
           <w:p>
-            <w:pPr>
-              <w:rPr>
-                <w:sz w:val="24"/>
-              </w:rPr>
-            </w:pPr>
             <w:r>
               <w:rPr>
                 <w:sz w:val="24"/>
@@ -170,36 +160,13 @@
             </w:r>
           </w:p>
         </w:tc>
-        <w:tc>
-          <w:tcPr>
-            <w:tcW w:w="3597" w:type="dxa"/>
-          </w:tcPr>
-          <w:p>
-            <w:pPr>
-              <w:rPr>
-                <w:sz w:val="24"/>
-              </w:rPr>
-            </w:pPr>
-            <w:r>
-              <w:rPr>
-                <w:sz w:val="24"/>
-              </w:rPr>
-              <w:t>React.js</w:t>
-            </w:r>
-          </w:p>
-        </w:tc>
       </w:tr>
       <w:tr>
         <w:tc>
           <w:tcPr>
-            <w:tcW w:w="3596" w:type="dxa"/>
+            <w:tcW w:w="3060" w:type="dxa"/>
           </w:tcPr>
           <w:p>
-            <w:pPr>
-              <w:rPr>
-                <w:sz w:val="24"/>
-              </w:rPr>
-            </w:pPr>
             <w:r>
               <w:rPr>
                 <w:sz w:val="24"/>
@@ -210,14 +177,9 @@
         </w:tc>
         <w:tc>
           <w:tcPr>
-            <w:tcW w:w="3597" w:type="dxa"/>
+            <w:tcW w:w="6290" w:type="dxa"/>
           </w:tcPr>
           <w:p>
-            <w:pPr>
-              <w:rPr>
-                <w:sz w:val="24"/>
-              </w:rPr>
-            </w:pPr>
             <w:r>
               <w:rPr>
                 <w:sz w:val="24"/>
@@ -226,57 +188,28 @@
             </w:r>
           </w:p>
         </w:tc>
+      </w:tr>
+      <w:tr>
         <w:tc>
           <w:tcPr>
-            <w:tcW w:w="3597" w:type="dxa"/>
+            <w:tcW w:w="3060" w:type="dxa"/>
           </w:tcPr>
           <w:p>
-            <w:pPr>
-              <w:rPr>
-                <w:sz w:val="24"/>
-              </w:rPr>
-            </w:pPr>
-            <w:r>
-              <w:rPr>
-                <w:sz w:val="24"/>
-              </w:rPr>
-              <w:t>Bootstrap</w:t>
-            </w:r>
-          </w:p>
-        </w:tc>
-      </w:tr>
-      <w:tr>
-        <w:trPr>
-          <w:trHeight w:val="80"/>
-        </w:trPr>
-        <w:tc>
-          <w:tcPr>
-            <w:tcW w:w="3596" w:type="dxa"/>
-          </w:tcPr>
-          <w:p>
-            <w:pPr>
-              <w:rPr>
-                <w:sz w:val="24"/>
-              </w:rPr>
-            </w:pPr>
             <w:r>
               <w:rPr>
                 <w:sz w:val="24"/>
               </w:rPr>
               <w:t>JavaScript</w:t>
             </w:r>
+            <w:bookmarkStart w:id="0" w:name="_GoBack"/>
+            <w:bookmarkEnd w:id="0"/>
           </w:p>
         </w:tc>
         <w:tc>
           <w:tcPr>
-            <w:tcW w:w="3597" w:type="dxa"/>
+            <w:tcW w:w="6290" w:type="dxa"/>
           </w:tcPr>
           <w:p>
-            <w:pPr>
-              <w:rPr>
-                <w:sz w:val="24"/>
-              </w:rPr>
-            </w:pPr>
             <w:r>
               <w:rPr>
                 <w:sz w:val="24"/>
@@ -285,21 +218,125 @@
             </w:r>
           </w:p>
         </w:tc>
+      </w:tr>
+    </w:tbl>
+    <w:p>
+      <w:pPr>
+        <w:spacing w:after="0" w:line="240" w:lineRule="auto"/>
+      </w:pPr>
+    </w:p>
+    <w:p>
+      <w:pPr>
+        <w:spacing w:after="0" w:line="240" w:lineRule="auto"/>
+      </w:pPr>
+      <w:r>
+        <w:rPr>
+          <w:b/>
+          <w:sz w:val="28"/>
+        </w:rPr>
+        <w:t>Coursework:</w:t>
+      </w:r>
+    </w:p>
+    <w:tbl>
+      <w:tblPr>
+        <w:tblStyle w:val="a1"/>
+        <w:tblW w:w="9350" w:type="dxa"/>
+        <w:tblInd w:w="600" w:type="dxa"/>
+        <w:tblBorders>
+          <w:top w:val="nil"/>
+          <w:left w:val="nil"/>
+          <w:bottom w:val="nil"/>
+          <w:right w:val="nil"/>
+          <w:insideH w:val="nil"/>
+          <w:insideV w:val="nil"/>
+        </w:tblBorders>
+        <w:tblLayout w:type="fixed"/>
+        <w:tblLook w:val="0400" w:firstRow="0" w:lastRow="0" w:firstColumn="0" w:lastColumn="0" w:noHBand="0" w:noVBand="1"/>
+      </w:tblPr>
+      <w:tblGrid>
+        <w:gridCol w:w="3060"/>
+        <w:gridCol w:w="6290"/>
+      </w:tblGrid>
+      <w:tr>
         <w:tc>
           <w:tcPr>
-            <w:tcW w:w="3597" w:type="dxa"/>
+            <w:tcW w:w="3060" w:type="dxa"/>
           </w:tcPr>
           <w:p>
-            <w:pPr>
-              <w:rPr>
-                <w:sz w:val="24"/>
-              </w:rPr>
-            </w:pPr>
             <w:r>
               <w:rPr>
                 <w:sz w:val="24"/>
               </w:rPr>
-              <w:t>Usability Testing</w:t>
+              <w:t>Programming I &amp; II</w:t>
+            </w:r>
+          </w:p>
+        </w:tc>
+        <w:tc>
+          <w:tcPr>
+            <w:tcW w:w="6290" w:type="dxa"/>
+          </w:tcPr>
+          <w:p>
+            <w:r>
+              <w:rPr>
+                <w:sz w:val="24"/>
+              </w:rPr>
+              <w:t>Mobile Web Design</w:t>
+            </w:r>
+          </w:p>
+        </w:tc>
+      </w:tr>
+      <w:tr>
+        <w:tc>
+          <w:tcPr>
+            <w:tcW w:w="3060" w:type="dxa"/>
+          </w:tcPr>
+          <w:p>
+            <w:r>
+              <w:rPr>
+                <w:sz w:val="24"/>
+              </w:rPr>
+              <w:t>Internet Applications</w:t>
+            </w:r>
+          </w:p>
+        </w:tc>
+        <w:tc>
+          <w:tcPr>
+            <w:tcW w:w="6290" w:type="dxa"/>
+          </w:tcPr>
+          <w:p>
+            <w:r>
+              <w:rPr>
+                <w:sz w:val="24"/>
+              </w:rPr>
+              <w:t>ASP.NET</w:t>
+            </w:r>
+          </w:p>
+        </w:tc>
+      </w:tr>
+      <w:tr>
+        <w:tc>
+          <w:tcPr>
+            <w:tcW w:w="3060" w:type="dxa"/>
+          </w:tcPr>
+          <w:p>
+            <w:r>
+              <w:rPr>
+                <w:sz w:val="24"/>
+              </w:rPr>
+              <w:t>Database Concepts</w:t>
+            </w:r>
+          </w:p>
+        </w:tc>
+        <w:tc>
+          <w:tcPr>
+            <w:tcW w:w="6290" w:type="dxa"/>
+          </w:tcPr>
+          <w:p>
+            <w:r>
+              <w:rPr>
+                <w:sz w:val="24"/>
+              </w:rPr>
+              <w:t>Human Computer Interface</w:t>
             </w:r>
           </w:p>
         </w:tc>
@@ -309,6 +346,9 @@
       <w:pPr>
         <w:spacing w:after="0" w:line="240" w:lineRule="auto"/>
       </w:pPr>
+      <w:r>
+        <w:t xml:space="preserve"> </w:t>
+      </w:r>
     </w:p>
     <w:p>
       <w:pPr>
@@ -341,62 +381,67 @@
         <w:rPr>
           <w:sz w:val="24"/>
         </w:rPr>
-        <w:t>I</w:t>
-      </w:r>
-      <w:r>
-        <w:rPr>
-          <w:sz w:val="24"/>
-        </w:rPr>
-        <w:tab/>
-      </w:r>
-      <w:r>
-        <w:rPr>
-          <w:sz w:val="24"/>
-        </w:rPr>
-        <w:tab/>
-      </w:r>
-      <w:r>
-        <w:rPr>
-          <w:sz w:val="24"/>
-        </w:rPr>
-        <w:tab/>
-      </w:r>
-      <w:r>
-        <w:rPr>
-          <w:sz w:val="24"/>
-        </w:rPr>
-        <w:tab/>
-      </w:r>
-      <w:r>
-        <w:rPr>
-          <w:sz w:val="24"/>
-        </w:rPr>
-        <w:tab/>
-      </w:r>
-      <w:r>
-        <w:rPr>
-          <w:sz w:val="24"/>
-        </w:rPr>
-        <w:tab/>
-      </w:r>
-      <w:r>
-        <w:rPr>
-          <w:sz w:val="24"/>
-        </w:rPr>
-        <w:tab/>
-      </w:r>
-      <w:r>
-        <w:rPr>
-          <w:sz w:val="24"/>
-        </w:rPr>
-        <w:tab/>
-      </w:r>
-      <w:r>
-        <w:rPr>
-          <w:sz w:val="24"/>
-        </w:rPr>
-        <w:tab/>
-        <w:t>(July 2017</w:t>
+        <w:tab/>
+      </w:r>
+      <w:r>
+        <w:rPr>
+          <w:sz w:val="24"/>
+        </w:rPr>
+        <w:tab/>
+      </w:r>
+      <w:r>
+        <w:rPr>
+          <w:sz w:val="24"/>
+        </w:rPr>
+        <w:tab/>
+      </w:r>
+      <w:r>
+        <w:rPr>
+          <w:sz w:val="24"/>
+        </w:rPr>
+        <w:tab/>
+      </w:r>
+      <w:r>
+        <w:rPr>
+          <w:sz w:val="24"/>
+        </w:rPr>
+        <w:tab/>
+      </w:r>
+      <w:r>
+        <w:rPr>
+          <w:sz w:val="24"/>
+        </w:rPr>
+        <w:tab/>
+      </w:r>
+      <w:r>
+        <w:rPr>
+          <w:sz w:val="24"/>
+        </w:rPr>
+        <w:tab/>
+      </w:r>
+      <w:r>
+        <w:rPr>
+          <w:sz w:val="24"/>
+        </w:rPr>
+        <w:tab/>
+      </w:r>
+      <w:r>
+        <w:rPr>
+          <w:sz w:val="24"/>
+        </w:rPr>
+        <w:tab/>
+      </w:r>
+      <w:r>
+        <w:rPr>
+          <w:sz w:val="24"/>
+        </w:rPr>
+        <w:t>(</w:t>
+      </w:r>
+      <w:r>
+        <w:rPr>
+          <w:sz w:val="24"/>
+        </w:rPr>
+        <w:t>June 2015</w:t>
       </w:r>
       <w:r>
         <w:rPr>
@@ -451,18 +496,6 @@
         </w:rPr>
         <w:t>Develop, implement, maintain and test software applications</w:t>
       </w:r>
-      <w:r>
-        <w:rPr>
-          <w:sz w:val="24"/>
-        </w:rPr>
-        <w:t xml:space="preserve"> </w:t>
-      </w:r>
-      <w:r>
-        <w:rPr>
-          <w:sz w:val="24"/>
-        </w:rPr>
-        <w:t>using Agile methodology</w:t>
-      </w:r>
     </w:p>
     <w:p>
       <w:pPr>
@@ -499,103 +532,67 @@
         <w:rPr>
           <w:sz w:val="24"/>
         </w:rPr>
-        <w:t>Mentor and assist</w:t>
-      </w:r>
-      <w:r>
-        <w:rPr>
-          <w:sz w:val="24"/>
-        </w:rPr>
-        <w:t xml:space="preserve"> software development i</w:t>
-      </w:r>
-      <w:r>
-        <w:rPr>
-          <w:sz w:val="24"/>
-        </w:rPr>
-        <w:t>ntern</w:t>
-      </w:r>
-      <w:r>
-        <w:rPr>
-          <w:sz w:val="24"/>
-        </w:rPr>
-        <w:t>s</w:t>
-      </w:r>
-    </w:p>
-    <w:p>
-      <w:pPr>
-        <w:spacing w:after="0" w:line="240" w:lineRule="auto"/>
-      </w:pPr>
-    </w:p>
-    <w:p>
-      <w:pPr>
-        <w:spacing w:after="0" w:line="240" w:lineRule="auto"/>
-        <w:ind w:left="720"/>
-      </w:pPr>
-      <w:r>
-        <w:rPr>
-          <w:sz w:val="24"/>
-        </w:rPr>
-        <w:t>Developer I</w:t>
-      </w:r>
-      <w:r>
-        <w:rPr>
-          <w:sz w:val="24"/>
-        </w:rPr>
-        <w:tab/>
-      </w:r>
-      <w:r>
-        <w:rPr>
-          <w:sz w:val="24"/>
-        </w:rPr>
-        <w:tab/>
-      </w:r>
-      <w:r>
-        <w:rPr>
-          <w:sz w:val="24"/>
-        </w:rPr>
-        <w:tab/>
-      </w:r>
-      <w:r>
-        <w:rPr>
-          <w:sz w:val="24"/>
-        </w:rPr>
-        <w:tab/>
-      </w:r>
-      <w:r>
-        <w:rPr>
-          <w:sz w:val="24"/>
-        </w:rPr>
-        <w:tab/>
-      </w:r>
-      <w:r>
-        <w:rPr>
-          <w:sz w:val="24"/>
-        </w:rPr>
-        <w:tab/>
-      </w:r>
-      <w:r>
-        <w:rPr>
-          <w:sz w:val="24"/>
-        </w:rPr>
-        <w:tab/>
-      </w:r>
-      <w:r>
-        <w:rPr>
-          <w:sz w:val="24"/>
-        </w:rPr>
-        <w:tab/>
-      </w:r>
-      <w:r>
-        <w:rPr>
-          <w:sz w:val="24"/>
-        </w:rPr>
-        <w:tab/>
-        <w:t xml:space="preserve">(June 2015 – </w:t>
-      </w:r>
-      <w:r>
-        <w:rPr>
-          <w:sz w:val="24"/>
-        </w:rPr>
-        <w:t>July 2017</w:t>
+        <w:t>Focus on timely and cost effective methods for achieving deliverables using Agile methodology</w:t>
+      </w:r>
+    </w:p>
+    <w:p>
+      <w:pPr>
+        <w:spacing w:after="0" w:line="240" w:lineRule="auto"/>
+      </w:pPr>
+    </w:p>
+    <w:p>
+      <w:pPr>
+        <w:spacing w:after="0" w:line="240" w:lineRule="auto"/>
+        <w:ind w:left="720"/>
+      </w:pPr>
+      <w:r>
+        <w:rPr>
+          <w:sz w:val="24"/>
+        </w:rPr>
+        <w:t>Software Development Inter</w:t>
+      </w:r>
+      <w:r>
+        <w:rPr>
+          <w:sz w:val="24"/>
+        </w:rPr>
+        <w:t xml:space="preserve">n </w:t>
+      </w:r>
+      <w:r>
+        <w:rPr>
+          <w:sz w:val="24"/>
+        </w:rPr>
+        <w:tab/>
+      </w:r>
+      <w:r>
+        <w:rPr>
+          <w:sz w:val="24"/>
+        </w:rPr>
+        <w:tab/>
+      </w:r>
+      <w:r>
+        <w:rPr>
+          <w:sz w:val="24"/>
+        </w:rPr>
+        <w:tab/>
+      </w:r>
+      <w:r>
+        <w:rPr>
+          <w:sz w:val="24"/>
+        </w:rPr>
+        <w:tab/>
+      </w:r>
+      <w:r>
+        <w:rPr>
+          <w:sz w:val="24"/>
+        </w:rPr>
+        <w:tab/>
+      </w:r>
+      <w:r>
+        <w:rPr>
+          <w:sz w:val="24"/>
+        </w:rPr>
+        <w:tab/>
+        <w:t>(February 2014 – June 2015</w:t>
       </w:r>
       <w:r>
         <w:rPr>
@@ -650,18 +647,6 @@
         </w:rPr>
         <w:t>Develop, implement, maintain and test software applications</w:t>
       </w:r>
-      <w:r>
-        <w:rPr>
-          <w:sz w:val="24"/>
-        </w:rPr>
-        <w:t xml:space="preserve"> </w:t>
-      </w:r>
-      <w:r>
-        <w:rPr>
-          <w:sz w:val="24"/>
-        </w:rPr>
-        <w:t>using Agile methodology</w:t>
-      </w:r>
     </w:p>
     <w:p>
       <w:pPr>
@@ -698,200 +683,13 @@
         <w:rPr>
           <w:sz w:val="24"/>
         </w:rPr>
-        <w:t>Focus on timely and cost effective met</w:t>
-      </w:r>
-      <w:r>
-        <w:rPr>
-          <w:sz w:val="24"/>
-        </w:rPr>
-        <w:t>hods for achieving deliverables</w:t>
-      </w:r>
-    </w:p>
-    <w:p>
-      <w:pPr>
-        <w:spacing w:after="0" w:line="240" w:lineRule="auto"/>
-      </w:pPr>
-    </w:p>
-    <w:p>
-      <w:pPr>
-        <w:spacing w:after="0" w:line="240" w:lineRule="auto"/>
-        <w:ind w:left="720"/>
-      </w:pPr>
-      <w:r>
-        <w:rPr>
-          <w:sz w:val="24"/>
-        </w:rPr>
-        <w:t>Software Development Inter</w:t>
-      </w:r>
-      <w:r>
-        <w:rPr>
-          <w:sz w:val="24"/>
-        </w:rPr>
-        <w:t xml:space="preserve">n </w:t>
-      </w:r>
-      <w:r>
-        <w:rPr>
-          <w:sz w:val="24"/>
-        </w:rPr>
-        <w:tab/>
-      </w:r>
-      <w:r>
-        <w:rPr>
-          <w:sz w:val="24"/>
-        </w:rPr>
-        <w:tab/>
-      </w:r>
-      <w:r>
-        <w:rPr>
-          <w:sz w:val="24"/>
-        </w:rPr>
-        <w:tab/>
-      </w:r>
-      <w:r>
-        <w:rPr>
-          <w:sz w:val="24"/>
-        </w:rPr>
-        <w:tab/>
-      </w:r>
-      <w:r>
-        <w:rPr>
-          <w:sz w:val="24"/>
-        </w:rPr>
-        <w:tab/>
-      </w:r>
-      <w:r>
-        <w:rPr>
-          <w:sz w:val="24"/>
-        </w:rPr>
-        <w:tab/>
-        <w:t>(February 2014 – June 2015</w:t>
-      </w:r>
-      <w:r>
-        <w:rPr>
-          <w:sz w:val="24"/>
-        </w:rPr>
-        <w:t>)</w:t>
-      </w:r>
-    </w:p>
-    <w:p>
-      <w:pPr>
-        <w:spacing w:after="0" w:line="240" w:lineRule="auto"/>
-        <w:ind w:left="720"/>
-      </w:pPr>
-      <w:proofErr w:type="spellStart"/>
-      <w:r>
-        <w:rPr>
-          <w:i/>
-          <w:sz w:val="24"/>
-        </w:rPr>
-        <w:t>USAble</w:t>
-      </w:r>
-      <w:proofErr w:type="spellEnd"/>
-      <w:r>
-        <w:rPr>
-          <w:i/>
-          <w:sz w:val="24"/>
-        </w:rPr>
-        <w:t xml:space="preserve"> Life</w:t>
-      </w:r>
-    </w:p>
-    <w:p>
-      <w:pPr>
-        <w:spacing w:after="0" w:line="240" w:lineRule="auto"/>
-        <w:ind w:left="720"/>
-      </w:pPr>
-    </w:p>
-    <w:p>
-      <w:pPr>
-        <w:pStyle w:val="ListParagraph"/>
-        <w:numPr>
-          <w:ilvl w:val="0"/>
-          <w:numId w:val="6"/>
-        </w:numPr>
-        <w:spacing w:after="0" w:line="240" w:lineRule="auto"/>
-        <w:rPr>
-          <w:sz w:val="24"/>
-        </w:rPr>
-      </w:pPr>
-      <w:r>
-        <w:rPr>
-          <w:sz w:val="24"/>
-        </w:rPr>
-        <w:t>Develop, implement, maintain and test software applications</w:t>
-      </w:r>
-      <w:r>
-        <w:rPr>
-          <w:sz w:val="24"/>
-        </w:rPr>
-        <w:t xml:space="preserve"> </w:t>
-      </w:r>
-      <w:r>
-        <w:rPr>
-          <w:sz w:val="24"/>
-        </w:rPr>
-        <w:t>using Agile methodology</w:t>
-      </w:r>
-    </w:p>
-    <w:p>
-      <w:pPr>
-        <w:pStyle w:val="ListParagraph"/>
-        <w:numPr>
-          <w:ilvl w:val="0"/>
-          <w:numId w:val="6"/>
-        </w:numPr>
-        <w:spacing w:after="0" w:line="240" w:lineRule="auto"/>
-        <w:rPr>
-          <w:sz w:val="24"/>
-        </w:rPr>
-      </w:pPr>
-      <w:r>
-        <w:rPr>
-          <w:sz w:val="24"/>
-        </w:rPr>
-        <w:t>Read and understand business requirements as they re</w:t>
-      </w:r>
-      <w:r>
-        <w:rPr>
-          <w:sz w:val="24"/>
-        </w:rPr>
-        <w:t>late to the development process</w:t>
-      </w:r>
-    </w:p>
-    <w:p>
-      <w:pPr>
-        <w:pStyle w:val="ListParagraph"/>
-        <w:numPr>
-          <w:ilvl w:val="0"/>
-          <w:numId w:val="6"/>
-        </w:numPr>
-        <w:spacing w:after="0" w:line="240" w:lineRule="auto"/>
-        <w:rPr>
-          <w:sz w:val="24"/>
-        </w:rPr>
-      </w:pPr>
-      <w:r>
-        <w:rPr>
-          <w:sz w:val="24"/>
-        </w:rPr>
-        <w:t xml:space="preserve">Worked closely with senior developers with </w:t>
-      </w:r>
-      <w:r>
-        <w:rPr>
-          <w:sz w:val="24"/>
-        </w:rPr>
-        <w:t>code reviews</w:t>
-      </w:r>
-      <w:r>
-        <w:rPr>
-          <w:sz w:val="24"/>
-        </w:rPr>
-        <w:t xml:space="preserve"> and </w:t>
-      </w:r>
-      <w:r>
-        <w:rPr>
-          <w:sz w:val="24"/>
-        </w:rPr>
-        <w:t>pair programming</w:t>
+        <w:t>Focus on timely and cost effective methods for achieving deliverables</w:t>
+      </w:r>
+      <w:r>
+        <w:rPr>
+          <w:sz w:val="24"/>
+        </w:rPr>
+        <w:t xml:space="preserve"> using Agile methodology</w:t>
       </w:r>
     </w:p>
     <w:p>
@@ -960,8 +758,8 @@
         <w:spacing w:after="0" w:line="240" w:lineRule="auto"/>
         <w:ind w:left="720"/>
       </w:pPr>
-      <w:bookmarkStart w:id="0" w:name="h.gjdgxs" w:colFirst="0" w:colLast="0"/>
-      <w:bookmarkEnd w:id="0"/>
+      <w:bookmarkStart w:id="1" w:name="h.gjdgxs" w:colFirst="0" w:colLast="0"/>
+      <w:bookmarkEnd w:id="1"/>
       <w:r>
         <w:rPr>
           <w:i/>
@@ -1337,6 +1135,7 @@
         <w:rPr>
           <w:sz w:val="40"/>
         </w:rPr>
+        <w:lastRenderedPageBreak/>
         <w:t>Jonathan Moore</w:t>
       </w:r>
     </w:p>
@@ -1963,6 +1762,15 @@
     <w:p>
       <w:pPr>
         <w:spacing w:after="0" w:line="240" w:lineRule="auto"/>
+        <w:ind w:left="720"/>
+        <w:rPr>
+          <w:sz w:val="24"/>
+        </w:rPr>
+      </w:pPr>
+    </w:p>
+    <w:p>
+      <w:pPr>
+        <w:spacing w:after="0" w:line="240" w:lineRule="auto"/>
         <w:rPr>
           <w:b/>
           <w:sz w:val="28"/>
@@ -1984,105 +1792,6 @@
           <w:sz w:val="24"/>
         </w:rPr>
       </w:pPr>
-    </w:p>
-    <w:p>
-      <w:pPr>
-        <w:spacing w:after="0" w:line="240" w:lineRule="auto"/>
-        <w:ind w:left="720"/>
-        <w:rPr>
-          <w:sz w:val="24"/>
-        </w:rPr>
-      </w:pPr>
-      <w:r>
-        <w:rPr>
-          <w:sz w:val="24"/>
-        </w:rPr>
-        <w:t>Excellence and Action Award</w:t>
-      </w:r>
-      <w:r>
-        <w:rPr>
-          <w:sz w:val="24"/>
-        </w:rPr>
-        <w:tab/>
-      </w:r>
-      <w:r>
-        <w:rPr>
-          <w:sz w:val="24"/>
-        </w:rPr>
-        <w:tab/>
-      </w:r>
-      <w:r>
-        <w:rPr>
-          <w:sz w:val="24"/>
-        </w:rPr>
-        <w:tab/>
-      </w:r>
-      <w:r>
-        <w:rPr>
-          <w:sz w:val="24"/>
-        </w:rPr>
-        <w:tab/>
-      </w:r>
-      <w:r>
-        <w:rPr>
-          <w:sz w:val="24"/>
-        </w:rPr>
-        <w:tab/>
-      </w:r>
-      <w:r>
-        <w:rPr>
-          <w:sz w:val="24"/>
-        </w:rPr>
-        <w:tab/>
-      </w:r>
-      <w:r>
-        <w:rPr>
-          <w:sz w:val="24"/>
-        </w:rPr>
-        <w:tab/>
-        <w:t>(2016</w:t>
-      </w:r>
-      <w:r>
-        <w:rPr>
-          <w:sz w:val="24"/>
-        </w:rPr>
-        <w:t>)</w:t>
-      </w:r>
-    </w:p>
-    <w:p>
-      <w:pPr>
-        <w:spacing w:after="0" w:line="240" w:lineRule="auto"/>
-        <w:ind w:left="720"/>
-        <w:rPr>
-          <w:i/>
-          <w:sz w:val="24"/>
-        </w:rPr>
-      </w:pPr>
-      <w:r>
-        <w:rPr>
-          <w:i/>
-          <w:sz w:val="24"/>
-        </w:rPr>
-        <w:t>Usable Life</w:t>
-      </w:r>
-    </w:p>
-    <w:p>
-      <w:pPr>
-        <w:spacing w:after="0" w:line="240" w:lineRule="auto"/>
-        <w:ind w:left="720"/>
-        <w:rPr>
-          <w:sz w:val="24"/>
-        </w:rPr>
-      </w:pPr>
-    </w:p>
-    <w:p>
-      <w:pPr>
-        <w:spacing w:after="0" w:line="240" w:lineRule="auto"/>
-        <w:ind w:left="720"/>
-        <w:rPr>
-          <w:sz w:val="24"/>
-        </w:rPr>
-      </w:pPr>
       <w:r>
         <w:rPr>
           <w:sz w:val="24"/>
@@ -2459,17 +2168,196 @@
           <w:i/>
           <w:sz w:val="24"/>
         </w:rPr>
-        <w:t>Pulaski Tec</w:t>
-      </w:r>
-      <w:bookmarkStart w:id="1" w:name="_GoBack"/>
-      <w:bookmarkEnd w:id="1"/>
-      <w:r>
+        <w:t>Pulaski Technical College</w:t>
+      </w:r>
+    </w:p>
+    <w:p>
+      <w:pPr>
+        <w:spacing w:after="0" w:line="240" w:lineRule="auto"/>
+        <w:ind w:left="720"/>
         <w:rPr>
           <w:i/>
           <w:sz w:val="24"/>
         </w:rPr>
-        <w:t>hnical College</w:t>
-      </w:r>
+      </w:pPr>
+    </w:p>
+    <w:p>
+      <w:pPr>
+        <w:spacing w:after="0" w:line="240" w:lineRule="auto"/>
+        <w:ind w:left="720"/>
+      </w:pPr>
+      <w:r>
+        <w:rPr>
+          <w:sz w:val="24"/>
+        </w:rPr>
+        <w:t>Presidential Scholarship</w:t>
+      </w:r>
+      <w:r>
+        <w:rPr>
+          <w:sz w:val="24"/>
+        </w:rPr>
+        <w:tab/>
+      </w:r>
+      <w:r>
+        <w:rPr>
+          <w:sz w:val="24"/>
+        </w:rPr>
+        <w:tab/>
+      </w:r>
+      <w:r>
+        <w:rPr>
+          <w:sz w:val="24"/>
+        </w:rPr>
+        <w:tab/>
+      </w:r>
+      <w:r>
+        <w:rPr>
+          <w:sz w:val="24"/>
+        </w:rPr>
+        <w:tab/>
+      </w:r>
+      <w:r>
+        <w:rPr>
+          <w:sz w:val="24"/>
+        </w:rPr>
+        <w:tab/>
+      </w:r>
+      <w:r>
+        <w:rPr>
+          <w:sz w:val="24"/>
+        </w:rPr>
+        <w:tab/>
+      </w:r>
+      <w:r>
+        <w:rPr>
+          <w:sz w:val="24"/>
+        </w:rPr>
+        <w:tab/>
+        <w:t>(2010)</w:t>
+      </w:r>
+    </w:p>
+    <w:p>
+      <w:pPr>
+        <w:spacing w:after="0" w:line="240" w:lineRule="auto"/>
+        <w:ind w:left="720"/>
+        <w:rPr>
+          <w:i/>
+          <w:sz w:val="24"/>
+        </w:rPr>
+      </w:pPr>
+      <w:r>
+        <w:rPr>
+          <w:i/>
+          <w:sz w:val="24"/>
+        </w:rPr>
+        <w:t>Pulaski Technical College</w:t>
+      </w:r>
+    </w:p>
+    <w:p>
+      <w:pPr>
+        <w:spacing w:after="0" w:line="240" w:lineRule="auto"/>
+        <w:rPr>
+          <w:i/>
+          <w:sz w:val="24"/>
+        </w:rPr>
+      </w:pPr>
+    </w:p>
+    <w:p>
+      <w:pPr>
+        <w:spacing w:after="0" w:line="240" w:lineRule="auto"/>
+        <w:ind w:left="720"/>
+        <w:rPr>
+          <w:sz w:val="24"/>
+        </w:rPr>
+      </w:pPr>
+      <w:r>
+        <w:rPr>
+          <w:sz w:val="24"/>
+        </w:rPr>
+        <w:t>Arkansas Scholars</w:t>
+      </w:r>
+      <w:r>
+        <w:rPr>
+          <w:sz w:val="24"/>
+        </w:rPr>
+        <w:tab/>
+      </w:r>
+      <w:r>
+        <w:rPr>
+          <w:sz w:val="24"/>
+        </w:rPr>
+        <w:tab/>
+      </w:r>
+      <w:r>
+        <w:rPr>
+          <w:sz w:val="24"/>
+        </w:rPr>
+        <w:tab/>
+      </w:r>
+      <w:r>
+        <w:rPr>
+          <w:sz w:val="24"/>
+        </w:rPr>
+        <w:tab/>
+      </w:r>
+      <w:r>
+        <w:rPr>
+          <w:sz w:val="24"/>
+        </w:rPr>
+        <w:tab/>
+      </w:r>
+      <w:r>
+        <w:rPr>
+          <w:sz w:val="24"/>
+        </w:rPr>
+        <w:tab/>
+      </w:r>
+      <w:r>
+        <w:rPr>
+          <w:sz w:val="24"/>
+        </w:rPr>
+        <w:tab/>
+      </w:r>
+      <w:r>
+        <w:rPr>
+          <w:sz w:val="24"/>
+        </w:rPr>
+        <w:tab/>
+        <w:t>(2010)</w:t>
+      </w:r>
+    </w:p>
+    <w:p>
+      <w:pPr>
+        <w:spacing w:after="0" w:line="240" w:lineRule="auto"/>
+        <w:ind w:left="720"/>
+        <w:rPr>
+          <w:i/>
+          <w:sz w:val="24"/>
+        </w:rPr>
+      </w:pPr>
+      <w:r>
+        <w:rPr>
+          <w:i/>
+          <w:sz w:val="24"/>
+        </w:rPr>
+        <w:t>Bryant High School</w:t>
+      </w:r>
+    </w:p>
+    <w:p>
+      <w:pPr>
+        <w:spacing w:after="0" w:line="240" w:lineRule="auto"/>
+        <w:ind w:left="720"/>
+        <w:rPr>
+          <w:i/>
+          <w:sz w:val="24"/>
+        </w:rPr>
+      </w:pPr>
+    </w:p>
+    <w:p>
+      <w:pPr>
+        <w:spacing w:after="0" w:line="240" w:lineRule="auto"/>
+        <w:ind w:left="720"/>
+      </w:pPr>
     </w:p>
     <w:sectPr>
       <w:pgSz w:w="12240" w:h="15840"/>
@@ -3574,7 +3462,6 @@
   </w:latentStyles>
   <w:style w:type="paragraph" w:default="1" w:styleId="Normal">
     <w:name w:val="Normal"/>
-    <w:rsid w:val="00B643C8"/>
   </w:style>
   <w:style w:type="paragraph" w:styleId="Heading1">
     <w:name w:val="heading 1"/>
@@ -3674,6 +3561,7 @@
   <w:style w:type="character" w:default="1" w:styleId="DefaultParagraphFont">
     <w:name w:val="Default Paragraph Font"/>
     <w:uiPriority w:val="1"/>
+    <w:semiHidden/>
     <w:unhideWhenUsed/>
   </w:style>
   <w:style w:type="table" w:default="1" w:styleId="TableNormal">
@@ -3792,25 +3680,6 @@
       <w:color w:val="0563C1" w:themeColor="hyperlink"/>
       <w:u w:val="single"/>
     </w:rPr>
-  </w:style>
-  <w:style w:type="table" w:styleId="TableGrid">
-    <w:name w:val="Table Grid"/>
-    <w:basedOn w:val="TableNormal"/>
-    <w:uiPriority w:val="39"/>
-    <w:rsid w:val="00696381"/>
-    <w:pPr>
-      <w:spacing w:after="0" w:line="240" w:lineRule="auto"/>
-    </w:pPr>
-    <w:tblPr>
-      <w:tblBorders>
-        <w:top w:val="single" w:sz="4" w:space="0" w:color="auto"/>
-        <w:left w:val="single" w:sz="4" w:space="0" w:color="auto"/>
-        <w:bottom w:val="single" w:sz="4" w:space="0" w:color="auto"/>
-        <w:right w:val="single" w:sz="4" w:space="0" w:color="auto"/>
-        <w:insideH w:val="single" w:sz="4" w:space="0" w:color="auto"/>
-        <w:insideV w:val="single" w:sz="4" w:space="0" w:color="auto"/>
-      </w:tblBorders>
-    </w:tblPr>
   </w:style>
 </w:styles>
 </file>

</xml_diff>